<commit_message>
Début de rédaction des exigences logiciels
Separation des exigences Interface
et logiciel sans interface (moteur etc )
</commit_message>
<xml_diff>
--- a/doc/Exigences_cahier_des_charges_20150109.docx
+++ b/doc/Exigences_cahier_des_charges_20150109.docx
@@ -88,12 +88,12 @@
               <w:lang w:eastAsia="fr-FR"/>
             </w:rPr>
           </w:pPr>
-          <w:hyperlink w:anchor="_Toc408568729" w:history="1">
+          <w:hyperlink w:anchor="_Toc408756274" w:history="1">
             <w:r>
               <w:rPr>
                 <w:rStyle w:val="Lienhypertexte"/>
               </w:rPr>
-              <w:t>PARTIE 1 : INTRODUCTION ET GENERALITE SUR LA NORME IEC 62304</w:t>
+              <w:t>Exigences du logiciel développé en Python : BomberManX</w:t>
             </w:r>
             <w:r>
               <w:rPr>
@@ -111,7 +111,7 @@
               <w:rPr>
                 <w:webHidden/>
               </w:rPr>
-              <w:instrText xml:space="preserve"> PAGEREF _Toc408568729 \h </w:instrText>
+              <w:instrText xml:space="preserve"> PAGEREF _Toc408756274 \h </w:instrText>
             </w:r>
             <w:r>
               <w:rPr>
@@ -149,7 +149,7 @@
               <w:lang w:eastAsia="fr-FR"/>
             </w:rPr>
           </w:pPr>
-          <w:hyperlink w:anchor="_Toc408568730" w:history="1">
+          <w:hyperlink w:anchor="_Toc408756275" w:history="1">
             <w:r>
               <w:rPr>
                 <w:rStyle w:val="Lienhypertexte"/>
@@ -158,7 +158,7 @@
                 <w:bCs/>
                 <w:noProof/>
               </w:rPr>
-              <w:t>Introduction</w:t>
+              <w:t>Exigences : Jeux sans GUI</w:t>
             </w:r>
             <w:r>
               <w:rPr>
@@ -179,7 +179,7 @@
                 <w:noProof/>
                 <w:webHidden/>
               </w:rPr>
-              <w:instrText xml:space="preserve"> PAGEREF _Toc408568730 \h </w:instrText>
+              <w:instrText xml:space="preserve"> PAGEREF _Toc408756275 \h </w:instrText>
             </w:r>
             <w:r>
               <w:rPr>
@@ -212,6 +212,78 @@
         </w:p>
         <w:p>
           <w:pPr>
+            <w:pStyle w:val="TM2"/>
+            <w:tabs>
+              <w:tab w:val="right" w:leader="dot" w:pos="9062"/>
+            </w:tabs>
+            <w:rPr>
+              <w:noProof/>
+              <w:lang w:eastAsia="fr-FR"/>
+            </w:rPr>
+          </w:pPr>
+          <w:hyperlink w:anchor="_Toc408756276" w:history="1">
+            <w:r>
+              <w:rPr>
+                <w:rStyle w:val="Lienhypertexte"/>
+                <w:rFonts w:ascii="Century Gothic" w:eastAsia="MS Gothic" w:hAnsi="Century Gothic" w:cs="Times New Roman"/>
+                <w:b/>
+                <w:bCs/>
+                <w:noProof/>
+              </w:rPr>
+              <w:t>Exigences : GUI (Graphique User Interface)</w:t>
+            </w:r>
+            <w:r>
+              <w:rPr>
+                <w:noProof/>
+                <w:webHidden/>
+              </w:rPr>
+              <w:tab/>
+            </w:r>
+            <w:r>
+              <w:rPr>
+                <w:noProof/>
+                <w:webHidden/>
+              </w:rPr>
+              <w:fldChar w:fldCharType="begin"/>
+            </w:r>
+            <w:r>
+              <w:rPr>
+                <w:noProof/>
+                <w:webHidden/>
+              </w:rPr>
+              <w:instrText xml:space="preserve"> PAGEREF _Toc408756276 \h </w:instrText>
+            </w:r>
+            <w:r>
+              <w:rPr>
+                <w:noProof/>
+                <w:webHidden/>
+              </w:rPr>
+            </w:r>
+            <w:r>
+              <w:rPr>
+                <w:noProof/>
+                <w:webHidden/>
+              </w:rPr>
+              <w:fldChar w:fldCharType="separate"/>
+            </w:r>
+            <w:r>
+              <w:rPr>
+                <w:noProof/>
+                <w:webHidden/>
+              </w:rPr>
+              <w:t>2</w:t>
+            </w:r>
+            <w:r>
+              <w:rPr>
+                <w:noProof/>
+                <w:webHidden/>
+              </w:rPr>
+              <w:fldChar w:fldCharType="end"/>
+            </w:r>
+          </w:hyperlink>
+        </w:p>
+        <w:p>
+          <w:pPr>
             <w:rPr>
               <w:sz w:val="12"/>
             </w:rPr>
@@ -246,11 +318,29 @@
         <w:pStyle w:val="TitreGnralDAMAE"/>
         <w:ind w:left="-557"/>
       </w:pPr>
-      <w:bookmarkStart w:id="0" w:name="_Toc408568729"/>
-      <w:r>
-        <w:t>PARTIE 1 : INTRODUCTION ET GENERALITE SUR LA NORME IEC 62304</w:t>
+      <w:bookmarkStart w:id="0" w:name="_Toc408756274"/>
+      <w:r>
+        <w:t xml:space="preserve">Exigences du </w:t>
+      </w:r>
+      <w:r>
+        <w:t>l</w:t>
+      </w:r>
+      <w:r>
+        <w:t>ogiciel</w:t>
+      </w:r>
+      <w:r>
+        <w:t xml:space="preserve"> développé en </w:t>
+      </w:r>
+      <w:r>
+        <w:t>Python</w:t>
+      </w:r>
+      <w:r>
+        <w:t> : BomberManX</w:t>
       </w:r>
       <w:bookmarkEnd w:id="0"/>
+      <w:r>
+        <w:t xml:space="preserve"> </w:t>
+      </w:r>
     </w:p>
     <w:p>
       <w:pPr>
@@ -268,7 +358,7 @@
           <w:lang w:eastAsia="en-US"/>
         </w:rPr>
       </w:pPr>
-      <w:bookmarkStart w:id="1" w:name="_Toc408568730"/>
+      <w:bookmarkStart w:id="1" w:name="_Toc408756275"/>
       <w:r>
         <w:rPr>
           <w:rFonts w:ascii="Century Gothic" w:eastAsia="MS Gothic" w:hAnsi="Century Gothic" w:cs="Times New Roman"/>
@@ -279,9 +369,8 @@
           <w:szCs w:val="26"/>
           <w:lang w:eastAsia="en-US"/>
         </w:rPr>
-        <w:t>Introduction</w:t>
-      </w:r>
-      <w:bookmarkEnd w:id="1"/>
+        <w:t xml:space="preserve">Exigences : </w:t>
+      </w:r>
       <w:r>
         <w:rPr>
           <w:rFonts w:ascii="Century Gothic" w:eastAsia="MS Gothic" w:hAnsi="Century Gothic" w:cs="Times New Roman"/>
@@ -292,6 +381,19 @@
           <w:szCs w:val="26"/>
           <w:lang w:eastAsia="en-US"/>
         </w:rPr>
+        <w:t>Jeux sans GUI</w:t>
+      </w:r>
+      <w:bookmarkEnd w:id="1"/>
+      <w:r>
+        <w:rPr>
+          <w:rFonts w:ascii="Century Gothic" w:eastAsia="MS Gothic" w:hAnsi="Century Gothic" w:cs="Times New Roman"/>
+          <w:b/>
+          <w:bCs/>
+          <w:color w:val="1F3864" w:themeColor="accent5" w:themeShade="80"/>
+          <w:sz w:val="24"/>
+          <w:szCs w:val="26"/>
+          <w:lang w:eastAsia="en-US"/>
+        </w:rPr>
         <w:t xml:space="preserve"> </w:t>
       </w:r>
     </w:p>
@@ -317,7 +419,510 @@
         <mc:AlternateContent>
           <mc:Choice Requires="wpg">
             <w:drawing>
-              <wp:anchor distT="0" distB="0" distL="114300" distR="114300" simplePos="0" relativeHeight="251659264" behindDoc="0" locked="0" layoutInCell="1" allowOverlap="1" wp14:anchorId="5A3BE57E" wp14:editId="46E0014B">
+              <wp:anchor distT="0" distB="0" distL="114300" distR="114300" simplePos="0" relativeHeight="251661312" behindDoc="0" locked="0" layoutInCell="1" allowOverlap="1" wp14:anchorId="3D574ADC" wp14:editId="58DF9D95">
+                <wp:simplePos x="0" y="0"/>
+                <wp:positionH relativeFrom="column">
+                  <wp:posOffset>9525</wp:posOffset>
+                </wp:positionH>
+                <wp:positionV relativeFrom="paragraph">
+                  <wp:posOffset>55880</wp:posOffset>
+                </wp:positionV>
+                <wp:extent cx="3016155" cy="3038475"/>
+                <wp:effectExtent l="0" t="0" r="13335" b="28575"/>
+                <wp:wrapNone/>
+                <wp:docPr id="1" name="Group 8492"/>
+                <wp:cNvGraphicFramePr/>
+                <a:graphic xmlns:a="http://schemas.openxmlformats.org/drawingml/2006/main">
+                  <a:graphicData uri="http://schemas.microsoft.com/office/word/2010/wordprocessingGroup">
+                    <wpg:wgp>
+                      <wpg:cNvGrpSpPr/>
+                      <wpg:grpSpPr>
+                        <a:xfrm>
+                          <a:off x="0" y="0"/>
+                          <a:ext cx="3016155" cy="3038475"/>
+                          <a:chOff x="0" y="0"/>
+                          <a:chExt cx="4655127" cy="7827007"/>
+                        </a:xfrm>
+                      </wpg:grpSpPr>
+                      <wps:wsp>
+                        <wps:cNvPr id="2" name="Straight Connector 8493"/>
+                        <wps:cNvCnPr/>
+                        <wps:spPr>
+                          <a:xfrm>
+                            <a:off x="0" y="0"/>
+                            <a:ext cx="0" cy="7827007"/>
+                          </a:xfrm>
+                          <a:prstGeom prst="line">
+                            <a:avLst/>
+                          </a:prstGeom>
+                          <a:ln>
+                            <a:solidFill>
+                              <a:schemeClr val="accent5">
+                                <a:lumMod val="75000"/>
+                              </a:schemeClr>
+                            </a:solidFill>
+                          </a:ln>
+                        </wps:spPr>
+                        <wps:style>
+                          <a:lnRef idx="1">
+                            <a:schemeClr val="accent1"/>
+                          </a:lnRef>
+                          <a:fillRef idx="0">
+                            <a:schemeClr val="accent1"/>
+                          </a:fillRef>
+                          <a:effectRef idx="0">
+                            <a:schemeClr val="accent1"/>
+                          </a:effectRef>
+                          <a:fontRef idx="minor">
+                            <a:schemeClr val="tx1"/>
+                          </a:fontRef>
+                        </wps:style>
+                        <wps:bodyPr/>
+                      </wps:wsp>
+                      <wps:wsp>
+                        <wps:cNvPr id="3" name="Straight Connector 8494"/>
+                        <wps:cNvCnPr/>
+                        <wps:spPr>
+                          <a:xfrm flipH="1">
+                            <a:off x="3" y="0"/>
+                            <a:ext cx="4655124" cy="0"/>
+                          </a:xfrm>
+                          <a:prstGeom prst="line">
+                            <a:avLst/>
+                          </a:prstGeom>
+                          <a:ln>
+                            <a:solidFill>
+                              <a:schemeClr val="accent5">
+                                <a:lumMod val="75000"/>
+                              </a:schemeClr>
+                            </a:solidFill>
+                          </a:ln>
+                        </wps:spPr>
+                        <wps:style>
+                          <a:lnRef idx="1">
+                            <a:schemeClr val="accent1"/>
+                          </a:lnRef>
+                          <a:fillRef idx="0">
+                            <a:schemeClr val="accent1"/>
+                          </a:fillRef>
+                          <a:effectRef idx="0">
+                            <a:schemeClr val="accent1"/>
+                          </a:effectRef>
+                          <a:fontRef idx="minor">
+                            <a:schemeClr val="tx1"/>
+                          </a:fontRef>
+                        </wps:style>
+                        <wps:bodyPr/>
+                      </wps:wsp>
+                    </wpg:wgp>
+                  </a:graphicData>
+                </a:graphic>
+                <wp14:sizeRelH relativeFrom="margin">
+                  <wp14:pctWidth>0</wp14:pctWidth>
+                </wp14:sizeRelH>
+                <wp14:sizeRelV relativeFrom="margin">
+                  <wp14:pctHeight>0</wp14:pctHeight>
+                </wp14:sizeRelV>
+              </wp:anchor>
+            </w:drawing>
+          </mc:Choice>
+          <mc:Fallback>
+            <w:pict>
+              <v:group w14:anchorId="38C436AF" id="Group 8492" o:spid="_x0000_s1026" style="position:absolute;margin-left:.75pt;margin-top:4.4pt;width:237.5pt;height:239.25pt;z-index:251661312;mso-width-relative:margin;mso-height-relative:margin" coordsize="46551,78270" o:gfxdata="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">
+                <v:line id="Straight Connector 8493" o:spid="_x0000_s1027" style="position:absolute;visibility:visible;mso-wrap-style:square" from="0,0" to="0,78270" o:connectortype="straight" o:gfxdata="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" strokecolor="#2f5496 [2408]" strokeweight=".5pt">
+                  <v:stroke joinstyle="miter"/>
+                </v:line>
+                <v:line id="Straight Connector 8494" o:spid="_x0000_s1028" style="position:absolute;flip:x;visibility:visible;mso-wrap-style:square" from="0,0" to="46551,0" o:connectortype="straight" o:gfxdata="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" strokecolor="#2f5496 [2408]" strokeweight=".5pt">
+                  <v:stroke joinstyle="miter"/>
+                </v:line>
+              </v:group>
+            </w:pict>
+          </mc:Fallback>
+        </mc:AlternateContent>
+      </w:r>
+    </w:p>
+    <w:p>
+      <w:pPr>
+        <w:pStyle w:val="Paragraphedeliste"/>
+        <w:numPr>
+          <w:ilvl w:val="0"/>
+          <w:numId w:val="2"/>
+        </w:numPr>
+        <w:spacing w:after="0" w:line="240" w:lineRule="auto"/>
+        <w:jc w:val="both"/>
+        <w:rPr>
+          <w:rFonts w:ascii="Century Gothic" w:eastAsia="MS Mincho" w:hAnsi="Century Gothic" w:cs="Times New Roman"/>
+          <w:color w:val="auto"/>
+          <w:sz w:val="20"/>
+          <w:szCs w:val="24"/>
+        </w:rPr>
+      </w:pPr>
+      <w:r>
+        <w:rPr>
+          <w:rFonts w:ascii="Century Gothic" w:eastAsia="MS Mincho" w:hAnsi="Century Gothic" w:cs="Times New Roman"/>
+          <w:color w:val="auto"/>
+          <w:sz w:val="20"/>
+          <w:szCs w:val="24"/>
+        </w:rPr>
+        <w:t xml:space="preserve">Le programme </w:t>
+      </w:r>
+      <w:r>
+        <w:rPr>
+          <w:rFonts w:ascii="Century Gothic" w:eastAsia="MS Mincho" w:hAnsi="Century Gothic" w:cs="Times New Roman"/>
+          <w:color w:val="auto"/>
+          <w:sz w:val="20"/>
+          <w:szCs w:val="24"/>
+        </w:rPr>
+        <w:t xml:space="preserve">peut </w:t>
+      </w:r>
+      <w:r>
+        <w:rPr>
+          <w:rFonts w:ascii="Century Gothic" w:eastAsia="MS Mincho" w:hAnsi="Century Gothic" w:cs="Times New Roman"/>
+          <w:color w:val="auto"/>
+          <w:sz w:val="20"/>
+          <w:szCs w:val="24"/>
+        </w:rPr>
+        <w:t>démarrer</w:t>
+      </w:r>
+      <w:r>
+        <w:rPr>
+          <w:rFonts w:ascii="Century Gothic" w:eastAsia="MS Mincho" w:hAnsi="Century Gothic" w:cs="Times New Roman"/>
+          <w:color w:val="auto"/>
+          <w:sz w:val="20"/>
+          <w:szCs w:val="24"/>
+        </w:rPr>
+        <w:t xml:space="preserve"> en mode consol ou avec une interface graphique</w:t>
+      </w:r>
+    </w:p>
+    <w:p>
+      <w:pPr>
+        <w:pStyle w:val="Paragraphedeliste"/>
+        <w:numPr>
+          <w:ilvl w:val="0"/>
+          <w:numId w:val="2"/>
+        </w:numPr>
+        <w:spacing w:after="0" w:line="240" w:lineRule="auto"/>
+        <w:jc w:val="both"/>
+        <w:rPr>
+          <w:rFonts w:ascii="Century Gothic" w:eastAsia="MS Mincho" w:hAnsi="Century Gothic" w:cs="Times New Roman"/>
+          <w:color w:val="auto"/>
+          <w:sz w:val="20"/>
+          <w:szCs w:val="24"/>
+        </w:rPr>
+      </w:pPr>
+      <w:r>
+        <w:rPr>
+          <w:rFonts w:ascii="Century Gothic" w:eastAsia="MS Mincho" w:hAnsi="Century Gothic" w:cs="Times New Roman"/>
+          <w:color w:val="auto"/>
+          <w:sz w:val="20"/>
+          <w:szCs w:val="24"/>
+        </w:rPr>
+        <w:t xml:space="preserve">Le programme </w:t>
+      </w:r>
+      <w:r>
+        <w:rPr>
+          <w:rFonts w:ascii="Century Gothic" w:eastAsia="MS Mincho" w:hAnsi="Century Gothic" w:cs="Times New Roman"/>
+          <w:color w:val="auto"/>
+          <w:sz w:val="20"/>
+          <w:szCs w:val="24"/>
+        </w:rPr>
+        <w:t xml:space="preserve">peut </w:t>
+      </w:r>
+      <w:r>
+        <w:rPr>
+          <w:rFonts w:ascii="Century Gothic" w:eastAsia="MS Mincho" w:hAnsi="Century Gothic" w:cs="Times New Roman"/>
+          <w:color w:val="auto"/>
+          <w:sz w:val="20"/>
+          <w:szCs w:val="24"/>
+        </w:rPr>
+        <w:t>laisse</w:t>
+      </w:r>
+      <w:r>
+        <w:rPr>
+          <w:rFonts w:ascii="Century Gothic" w:eastAsia="MS Mincho" w:hAnsi="Century Gothic" w:cs="Times New Roman"/>
+          <w:color w:val="auto"/>
+          <w:sz w:val="20"/>
+          <w:szCs w:val="24"/>
+        </w:rPr>
+        <w:t>r</w:t>
+      </w:r>
+      <w:r>
+        <w:rPr>
+          <w:rFonts w:ascii="Century Gothic" w:eastAsia="MS Mincho" w:hAnsi="Century Gothic" w:cs="Times New Roman"/>
+          <w:color w:val="auto"/>
+          <w:sz w:val="20"/>
+          <w:szCs w:val="24"/>
+        </w:rPr>
+        <w:t xml:space="preserve"> le choix à l’utilisateur de jouer contre une IA ou contre un autre utilisateur</w:t>
+      </w:r>
+    </w:p>
+    <w:p>
+      <w:pPr>
+        <w:pStyle w:val="Paragraphedeliste"/>
+        <w:numPr>
+          <w:ilvl w:val="0"/>
+          <w:numId w:val="2"/>
+        </w:numPr>
+        <w:spacing w:after="0" w:line="240" w:lineRule="auto"/>
+        <w:jc w:val="both"/>
+        <w:rPr>
+          <w:rFonts w:ascii="Century Gothic" w:eastAsia="MS Mincho" w:hAnsi="Century Gothic" w:cs="Times New Roman"/>
+          <w:color w:val="auto"/>
+          <w:sz w:val="20"/>
+          <w:szCs w:val="24"/>
+        </w:rPr>
+      </w:pPr>
+      <w:r>
+        <w:rPr>
+          <w:rFonts w:ascii="Century Gothic" w:eastAsia="MS Mincho" w:hAnsi="Century Gothic" w:cs="Times New Roman"/>
+          <w:color w:val="auto"/>
+          <w:sz w:val="20"/>
+          <w:szCs w:val="24"/>
+        </w:rPr>
+        <w:t xml:space="preserve">Le programme </w:t>
+      </w:r>
+      <w:r>
+        <w:rPr>
+          <w:rFonts w:ascii="Century Gothic" w:eastAsia="MS Mincho" w:hAnsi="Century Gothic" w:cs="Times New Roman"/>
+          <w:color w:val="auto"/>
+          <w:sz w:val="20"/>
+          <w:szCs w:val="24"/>
+        </w:rPr>
+        <w:t>peut se connecter en réseau pour trouver d’autre joueur en ligne (1 max)</w:t>
+      </w:r>
+    </w:p>
+    <w:p>
+      <w:pPr>
+        <w:pStyle w:val="Paragraphedeliste"/>
+        <w:numPr>
+          <w:ilvl w:val="0"/>
+          <w:numId w:val="2"/>
+        </w:numPr>
+        <w:spacing w:after="0" w:line="240" w:lineRule="auto"/>
+        <w:jc w:val="both"/>
+        <w:rPr>
+          <w:rFonts w:ascii="Century Gothic" w:eastAsia="MS Mincho" w:hAnsi="Century Gothic" w:cs="Times New Roman"/>
+          <w:color w:val="auto"/>
+          <w:sz w:val="20"/>
+          <w:szCs w:val="24"/>
+        </w:rPr>
+      </w:pPr>
+      <w:r>
+        <w:rPr>
+          <w:rFonts w:ascii="Century Gothic" w:eastAsia="MS Mincho" w:hAnsi="Century Gothic" w:cs="Times New Roman"/>
+          <w:color w:val="auto"/>
+          <w:sz w:val="20"/>
+          <w:szCs w:val="24"/>
+        </w:rPr>
+        <w:t xml:space="preserve">Le programme peut laisser le choix à l’utilisateur de la map (jusqu’à 4) </w:t>
+      </w:r>
+    </w:p>
+    <w:p>
+      <w:pPr>
+        <w:pStyle w:val="Paragraphedeliste"/>
+        <w:numPr>
+          <w:ilvl w:val="0"/>
+          <w:numId w:val="2"/>
+        </w:numPr>
+        <w:spacing w:after="0" w:line="240" w:lineRule="auto"/>
+        <w:jc w:val="both"/>
+        <w:rPr>
+          <w:rFonts w:ascii="Century Gothic" w:eastAsia="MS Mincho" w:hAnsi="Century Gothic" w:cs="Times New Roman"/>
+          <w:color w:val="auto"/>
+          <w:sz w:val="20"/>
+          <w:szCs w:val="24"/>
+        </w:rPr>
+      </w:pPr>
+      <w:r>
+        <w:rPr>
+          <w:rFonts w:ascii="Century Gothic" w:eastAsia="MS Mincho" w:hAnsi="Century Gothic" w:cs="Times New Roman"/>
+          <w:color w:val="auto"/>
+          <w:sz w:val="20"/>
+          <w:szCs w:val="24"/>
+        </w:rPr>
+        <w:t>Le programme peut laisser le choix à l’utilisateur d’importer sa propre map</w:t>
+      </w:r>
+    </w:p>
+    <w:p>
+      <w:pPr>
+        <w:pStyle w:val="Paragraphedeliste"/>
+        <w:numPr>
+          <w:ilvl w:val="0"/>
+          <w:numId w:val="2"/>
+        </w:numPr>
+        <w:spacing w:after="0" w:line="240" w:lineRule="auto"/>
+        <w:jc w:val="both"/>
+        <w:rPr>
+          <w:rFonts w:ascii="Century Gothic" w:eastAsia="MS Mincho" w:hAnsi="Century Gothic" w:cs="Times New Roman"/>
+          <w:color w:val="auto"/>
+          <w:sz w:val="20"/>
+          <w:szCs w:val="24"/>
+        </w:rPr>
+      </w:pPr>
+      <w:r>
+        <w:rPr>
+          <w:rFonts w:ascii="Century Gothic" w:eastAsia="MS Mincho" w:hAnsi="Century Gothic" w:cs="Times New Roman"/>
+          <w:color w:val="auto"/>
+          <w:sz w:val="20"/>
+          <w:szCs w:val="24"/>
+        </w:rPr>
+        <w:t>Le</w:t>
+      </w:r>
+      <w:bookmarkStart w:id="2" w:name="_GoBack"/>
+      <w:bookmarkEnd w:id="2"/>
+      <w:r>
+        <w:rPr>
+          <w:rFonts w:ascii="Century Gothic" w:eastAsia="MS Mincho" w:hAnsi="Century Gothic" w:cs="Times New Roman"/>
+          <w:color w:val="auto"/>
+          <w:sz w:val="20"/>
+          <w:szCs w:val="24"/>
+        </w:rPr>
+        <w:t xml:space="preserve"> programme </w:t>
+      </w:r>
+    </w:p>
+    <w:p>
+      <w:pPr>
+        <w:spacing w:after="0" w:line="240" w:lineRule="auto"/>
+        <w:jc w:val="both"/>
+        <w:rPr>
+          <w:rFonts w:ascii="Century Gothic" w:eastAsia="MS Mincho" w:hAnsi="Century Gothic" w:cs="Times New Roman"/>
+          <w:color w:val="auto"/>
+          <w:sz w:val="20"/>
+          <w:szCs w:val="24"/>
+        </w:rPr>
+      </w:pPr>
+    </w:p>
+    <w:p>
+      <w:pPr>
+        <w:spacing w:after="0" w:line="240" w:lineRule="auto"/>
+        <w:jc w:val="both"/>
+        <w:rPr>
+          <w:rFonts w:ascii="Century Gothic" w:eastAsia="MS Mincho" w:hAnsi="Century Gothic" w:cs="Times New Roman"/>
+          <w:color w:val="auto"/>
+          <w:sz w:val="20"/>
+          <w:szCs w:val="24"/>
+        </w:rPr>
+      </w:pPr>
+    </w:p>
+    <w:p>
+      <w:pPr>
+        <w:spacing w:after="0" w:line="240" w:lineRule="auto"/>
+        <w:jc w:val="right"/>
+        <w:rPr>
+          <w:rFonts w:ascii="Century Gothic" w:eastAsia="MS Mincho" w:hAnsi="Century Gothic" w:cs="Times New Roman"/>
+          <w:color w:val="auto"/>
+          <w:sz w:val="20"/>
+          <w:szCs w:val="24"/>
+        </w:rPr>
+      </w:pPr>
+    </w:p>
+    <w:p>
+      <w:pPr>
+        <w:spacing w:after="0" w:line="240" w:lineRule="auto"/>
+        <w:jc w:val="both"/>
+        <w:rPr>
+          <w:rFonts w:ascii="Century Gothic" w:eastAsia="MS Mincho" w:hAnsi="Century Gothic" w:cs="Times New Roman"/>
+          <w:color w:val="auto"/>
+          <w:sz w:val="20"/>
+          <w:szCs w:val="24"/>
+        </w:rPr>
+      </w:pPr>
+    </w:p>
+    <w:p>
+      <w:pPr>
+        <w:spacing w:after="0" w:line="240" w:lineRule="auto"/>
+        <w:jc w:val="both"/>
+        <w:rPr>
+          <w:rFonts w:ascii="Century Gothic" w:eastAsia="MS Mincho" w:hAnsi="Century Gothic" w:cs="Times New Roman"/>
+          <w:color w:val="auto"/>
+          <w:sz w:val="20"/>
+          <w:szCs w:val="24"/>
+        </w:rPr>
+      </w:pPr>
+    </w:p>
+    <w:p>
+      <w:pPr>
+        <w:spacing w:after="0" w:line="240" w:lineRule="auto"/>
+        <w:jc w:val="both"/>
+        <w:rPr>
+          <w:rFonts w:ascii="Century Gothic" w:eastAsia="MS Mincho" w:hAnsi="Century Gothic" w:cs="Times New Roman"/>
+          <w:color w:val="auto"/>
+          <w:sz w:val="20"/>
+          <w:szCs w:val="24"/>
+        </w:rPr>
+      </w:pPr>
+    </w:p>
+    <w:p/>
+    <w:p/>
+    <w:p/>
+    <w:p/>
+    <w:p/>
+    <w:p/>
+    <w:p/>
+    <w:p/>
+    <w:p/>
+    <w:p/>
+    <w:p/>
+    <w:p/>
+    <w:p/>
+    <w:p/>
+    <w:p/>
+    <w:p/>
+    <w:p/>
+    <w:p>
+      <w:pPr>
+        <w:keepNext/>
+        <w:keepLines/>
+        <w:spacing w:before="200" w:after="0" w:line="276" w:lineRule="auto"/>
+        <w:outlineLvl w:val="1"/>
+        <w:rPr>
+          <w:rFonts w:ascii="Century Gothic" w:eastAsia="MS Gothic" w:hAnsi="Century Gothic" w:cs="Times New Roman"/>
+          <w:b/>
+          <w:bCs/>
+          <w:color w:val="1F3864" w:themeColor="accent5" w:themeShade="80"/>
+          <w:sz w:val="24"/>
+          <w:szCs w:val="26"/>
+          <w:lang w:eastAsia="en-US"/>
+        </w:rPr>
+      </w:pPr>
+      <w:bookmarkStart w:id="3" w:name="_Toc408756276"/>
+      <w:r>
+        <w:rPr>
+          <w:rFonts w:ascii="Century Gothic" w:eastAsia="MS Gothic" w:hAnsi="Century Gothic" w:cs="Times New Roman"/>
+          <w:b/>
+          <w:bCs/>
+          <w:color w:val="1F3864" w:themeColor="accent5" w:themeShade="80"/>
+          <w:sz w:val="24"/>
+          <w:szCs w:val="26"/>
+          <w:lang w:eastAsia="en-US"/>
+        </w:rPr>
+        <w:t>Exigences : GUI (Graphique User Interface)</w:t>
+      </w:r>
+      <w:bookmarkEnd w:id="3"/>
+    </w:p>
+    <w:p>
+      <w:pPr>
+        <w:spacing w:after="0" w:line="240" w:lineRule="auto"/>
+        <w:jc w:val="both"/>
+        <w:rPr>
+          <w:rFonts w:ascii="Century Gothic" w:eastAsia="MS Mincho" w:hAnsi="Century Gothic" w:cs="Times New Roman"/>
+          <w:color w:val="auto"/>
+          <w:sz w:val="20"/>
+          <w:szCs w:val="20"/>
+        </w:rPr>
+      </w:pPr>
+      <w:r>
+        <w:rPr>
+          <w:rFonts w:ascii="Century Gothic" w:eastAsia="MS Mincho" w:hAnsi="Century Gothic" w:cs="Times New Roman"/>
+          <w:noProof/>
+          <w:color w:val="auto"/>
+          <w:sz w:val="20"/>
+          <w:szCs w:val="24"/>
+        </w:rPr>
+        <mc:AlternateContent>
+          <mc:Choice Requires="wpg">
+            <w:drawing>
+              <wp:anchor distT="0" distB="0" distL="114300" distR="114300" simplePos="0" relativeHeight="251663360" behindDoc="0" locked="0" layoutInCell="1" allowOverlap="1" wp14:anchorId="66EB5860" wp14:editId="6DAA4379">
                 <wp:simplePos x="0" y="0"/>
                 <wp:positionH relativeFrom="column">
                   <wp:posOffset>9525</wp:posOffset>
@@ -426,7 +1031,7 @@
           </mc:Choice>
           <mc:Fallback>
             <w:pict>
-              <v:group w14:anchorId="54543E30" id="Group 8492" o:spid="_x0000_s1026" style="position:absolute;margin-left:.75pt;margin-top:4.4pt;width:237.5pt;height:239.25pt;z-index:251659264;mso-width-relative:margin;mso-height-relative:margin" coordsize="46551,78270" o:gfxdata="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">
+              <v:group w14:anchorId="3C95A18D" id="Group 8492" o:spid="_x0000_s1026" style="position:absolute;margin-left:.75pt;margin-top:4.4pt;width:237.5pt;height:239.25pt;z-index:251663360;mso-width-relative:margin;mso-height-relative:margin" coordsize="46551,78270" o:gfxdata="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">
                 <v:line id="Straight Connector 8493" o:spid="_x0000_s1027" style="position:absolute;visibility:visible;mso-wrap-style:square" from="0,0" to="0,78270" o:connectortype="straight" o:gfxdata="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" strokecolor="#2f5496 [2408]" strokeweight=".5pt">
                   <v:stroke joinstyle="miter"/>
                 </v:line>
@@ -441,6 +1046,11 @@
     </w:p>
     <w:p>
       <w:pPr>
+        <w:pStyle w:val="Paragraphedeliste"/>
+        <w:numPr>
+          <w:ilvl w:val="0"/>
+          <w:numId w:val="2"/>
+        </w:numPr>
         <w:spacing w:after="0" w:line="240" w:lineRule="auto"/>
         <w:jc w:val="both"/>
         <w:rPr>
@@ -457,7 +1067,16 @@
           <w:sz w:val="20"/>
           <w:szCs w:val="24"/>
         </w:rPr>
-        <w:tab/>
+        <w:t xml:space="preserve">Le programme doit laisser </w:t>
+      </w:r>
+      <w:r>
+        <w:rPr>
+          <w:rFonts w:ascii="Century Gothic" w:eastAsia="MS Mincho" w:hAnsi="Century Gothic" w:cs="Times New Roman"/>
+          <w:color w:val="auto"/>
+          <w:sz w:val="20"/>
+          <w:szCs w:val="24"/>
+        </w:rPr>
+        <w:t>lai</w:t>
       </w:r>
     </w:p>
     <w:p>
@@ -483,9 +1102,7 @@
           <w:szCs w:val="24"/>
         </w:rPr>
       </w:pPr>
-      <w:bookmarkStart w:id="2" w:name="_GoBack"/>
     </w:p>
-    <w:bookmarkEnd w:id="2"/>
     <w:p>
       <w:pPr>
         <w:spacing w:after="0" w:line="240" w:lineRule="auto"/>
@@ -522,6 +1139,13 @@
         </w:rPr>
       </w:pPr>
     </w:p>
+    <w:p/>
+    <w:p/>
+    <w:p/>
+    <w:p/>
+    <w:p/>
+    <w:p/>
+    <w:p/>
     <w:p/>
     <w:sectPr>
       <w:headerReference w:type="default" r:id="rId7"/>
@@ -797,8 +1421,124 @@
       </w:rPr>
     </w:lvl>
   </w:abstractNum>
+  <w:abstractNum w:abstractNumId="1">
+    <w:nsid w:val="755937E4"/>
+    <w:multiLevelType w:val="hybridMultilevel"/>
+    <w:tmpl w:val="DC8A5D0C"/>
+    <w:lvl w:ilvl="0" w:tplc="040C0001">
+      <w:start w:val="1"/>
+      <w:numFmt w:val="bullet"/>
+      <w:lvlText w:val=""/>
+      <w:lvlJc w:val="left"/>
+      <w:pPr>
+        <w:ind w:left="1425" w:hanging="360"/>
+      </w:pPr>
+      <w:rPr>
+        <w:rFonts w:ascii="Symbol" w:hAnsi="Symbol" w:hint="default"/>
+      </w:rPr>
+    </w:lvl>
+    <w:lvl w:ilvl="1" w:tplc="040C0003" w:tentative="1">
+      <w:start w:val="1"/>
+      <w:numFmt w:val="bullet"/>
+      <w:lvlText w:val="o"/>
+      <w:lvlJc w:val="left"/>
+      <w:pPr>
+        <w:ind w:left="2145" w:hanging="360"/>
+      </w:pPr>
+      <w:rPr>
+        <w:rFonts w:ascii="Courier New" w:hAnsi="Courier New" w:cs="Courier New" w:hint="default"/>
+      </w:rPr>
+    </w:lvl>
+    <w:lvl w:ilvl="2" w:tplc="040C0005" w:tentative="1">
+      <w:start w:val="1"/>
+      <w:numFmt w:val="bullet"/>
+      <w:lvlText w:val=""/>
+      <w:lvlJc w:val="left"/>
+      <w:pPr>
+        <w:ind w:left="2865" w:hanging="360"/>
+      </w:pPr>
+      <w:rPr>
+        <w:rFonts w:ascii="Wingdings" w:hAnsi="Wingdings" w:hint="default"/>
+      </w:rPr>
+    </w:lvl>
+    <w:lvl w:ilvl="3" w:tplc="040C0001" w:tentative="1">
+      <w:start w:val="1"/>
+      <w:numFmt w:val="bullet"/>
+      <w:lvlText w:val=""/>
+      <w:lvlJc w:val="left"/>
+      <w:pPr>
+        <w:ind w:left="3585" w:hanging="360"/>
+      </w:pPr>
+      <w:rPr>
+        <w:rFonts w:ascii="Symbol" w:hAnsi="Symbol" w:hint="default"/>
+      </w:rPr>
+    </w:lvl>
+    <w:lvl w:ilvl="4" w:tplc="040C0003" w:tentative="1">
+      <w:start w:val="1"/>
+      <w:numFmt w:val="bullet"/>
+      <w:lvlText w:val="o"/>
+      <w:lvlJc w:val="left"/>
+      <w:pPr>
+        <w:ind w:left="4305" w:hanging="360"/>
+      </w:pPr>
+      <w:rPr>
+        <w:rFonts w:ascii="Courier New" w:hAnsi="Courier New" w:cs="Courier New" w:hint="default"/>
+      </w:rPr>
+    </w:lvl>
+    <w:lvl w:ilvl="5" w:tplc="040C0005" w:tentative="1">
+      <w:start w:val="1"/>
+      <w:numFmt w:val="bullet"/>
+      <w:lvlText w:val=""/>
+      <w:lvlJc w:val="left"/>
+      <w:pPr>
+        <w:ind w:left="5025" w:hanging="360"/>
+      </w:pPr>
+      <w:rPr>
+        <w:rFonts w:ascii="Wingdings" w:hAnsi="Wingdings" w:hint="default"/>
+      </w:rPr>
+    </w:lvl>
+    <w:lvl w:ilvl="6" w:tplc="040C0001" w:tentative="1">
+      <w:start w:val="1"/>
+      <w:numFmt w:val="bullet"/>
+      <w:lvlText w:val=""/>
+      <w:lvlJc w:val="left"/>
+      <w:pPr>
+        <w:ind w:left="5745" w:hanging="360"/>
+      </w:pPr>
+      <w:rPr>
+        <w:rFonts w:ascii="Symbol" w:hAnsi="Symbol" w:hint="default"/>
+      </w:rPr>
+    </w:lvl>
+    <w:lvl w:ilvl="7" w:tplc="040C0003" w:tentative="1">
+      <w:start w:val="1"/>
+      <w:numFmt w:val="bullet"/>
+      <w:lvlText w:val="o"/>
+      <w:lvlJc w:val="left"/>
+      <w:pPr>
+        <w:ind w:left="6465" w:hanging="360"/>
+      </w:pPr>
+      <w:rPr>
+        <w:rFonts w:ascii="Courier New" w:hAnsi="Courier New" w:cs="Courier New" w:hint="default"/>
+      </w:rPr>
+    </w:lvl>
+    <w:lvl w:ilvl="8" w:tplc="040C0005" w:tentative="1">
+      <w:start w:val="1"/>
+      <w:numFmt w:val="bullet"/>
+      <w:lvlText w:val=""/>
+      <w:lvlJc w:val="left"/>
+      <w:pPr>
+        <w:ind w:left="7185" w:hanging="360"/>
+      </w:pPr>
+      <w:rPr>
+        <w:rFonts w:ascii="Wingdings" w:hAnsi="Wingdings" w:hint="default"/>
+      </w:rPr>
+    </w:lvl>
+  </w:abstractNum>
   <w:num w:numId="1">
     <w:abstractNumId w:val="0"/>
+  </w:num>
+  <w:num w:numId="2">
+    <w:abstractNumId w:val="1"/>
   </w:num>
 </w:numbering>
 </file>
@@ -1510,9 +2250,10 @@
     <w:altName w:val="ＭＳ 明朝"/>
     <w:panose1 w:val="02020609040205080304"/>
     <w:charset w:val="80"/>
-    <w:family w:val="modern"/>
+    <w:family w:val="roman"/>
+    <w:notTrueType/>
     <w:pitch w:val="fixed"/>
-    <w:sig w:usb0="E00002FF" w:usb1="6AC7FDFB" w:usb2="08000012" w:usb3="00000000" w:csb0="0002009F" w:csb1="00000000"/>
+    <w:sig w:usb0="00000001" w:usb1="08070000" w:usb2="00000010" w:usb3="00000000" w:csb0="00020000" w:csb1="00000000"/>
   </w:font>
   <w:font w:name="Times New Roman">
     <w:panose1 w:val="02020603050405020304"/>
@@ -1588,6 +2329,7 @@
     <w:rsid w:val="004949FE"/>
     <w:rsid w:val="0059339F"/>
     <w:rsid w:val="008B60D2"/>
+    <w:rsid w:val="00AF09FE"/>
   </w:rsids>
   <m:mathPr>
     <m:mathFont m:val="Cambria Math"/>

</xml_diff>

<commit_message>
Mise à jour exigences + écriture classe de base
écriture de quelque exigences
ecriture des classes :
bombes
mur
et personnage
</commit_message>
<xml_diff>
--- a/doc/Exigences_cahier_des_charges_20150109.docx
+++ b/doc/Exigences_cahier_des_charges_20150109.docx
@@ -88,7 +88,7 @@
               <w:lang w:eastAsia="fr-FR"/>
             </w:rPr>
           </w:pPr>
-          <w:hyperlink w:anchor="_Toc408756274" w:history="1">
+          <w:hyperlink w:anchor="_Toc408822986" w:history="1">
             <w:r>
               <w:rPr>
                 <w:rStyle w:val="Lienhypertexte"/>
@@ -111,7 +111,7 @@
               <w:rPr>
                 <w:webHidden/>
               </w:rPr>
-              <w:instrText xml:space="preserve"> PAGEREF _Toc408756274 \h </w:instrText>
+              <w:instrText xml:space="preserve"> PAGEREF _Toc408822986 \h </w:instrText>
             </w:r>
             <w:r>
               <w:rPr>
@@ -128,7 +128,7 @@
               <w:rPr>
                 <w:webHidden/>
               </w:rPr>
-              <w:t>1</w:t>
+              <w:t>2</w:t>
             </w:r>
             <w:r>
               <w:rPr>
@@ -149,7 +149,7 @@
               <w:lang w:eastAsia="fr-FR"/>
             </w:rPr>
           </w:pPr>
-          <w:hyperlink w:anchor="_Toc408756275" w:history="1">
+          <w:hyperlink w:anchor="_Toc408822987" w:history="1">
             <w:r>
               <w:rPr>
                 <w:rStyle w:val="Lienhypertexte"/>
@@ -158,7 +158,7 @@
                 <w:bCs/>
                 <w:noProof/>
               </w:rPr>
-              <w:t>Exigences : Jeux sans GUI</w:t>
+              <w:t>Exigences fonctionnelles</w:t>
             </w:r>
             <w:r>
               <w:rPr>
@@ -179,7 +179,7 @@
                 <w:noProof/>
                 <w:webHidden/>
               </w:rPr>
-              <w:instrText xml:space="preserve"> PAGEREF _Toc408756275 \h </w:instrText>
+              <w:instrText xml:space="preserve"> PAGEREF _Toc408822987 \h </w:instrText>
             </w:r>
             <w:r>
               <w:rPr>
@@ -199,7 +199,7 @@
                 <w:noProof/>
                 <w:webHidden/>
               </w:rPr>
-              <w:t>1</w:t>
+              <w:t>2</w:t>
             </w:r>
             <w:r>
               <w:rPr>
@@ -221,7 +221,7 @@
               <w:lang w:eastAsia="fr-FR"/>
             </w:rPr>
           </w:pPr>
-          <w:hyperlink w:anchor="_Toc408756276" w:history="1">
+          <w:hyperlink w:anchor="_Toc408822988" w:history="1">
             <w:r>
               <w:rPr>
                 <w:rStyle w:val="Lienhypertexte"/>
@@ -230,7 +230,7 @@
                 <w:bCs/>
                 <w:noProof/>
               </w:rPr>
-              <w:t>Exigences : GUI (Graphique User Interface)</w:t>
+              <w:t>Exigences non fonctionnelles</w:t>
             </w:r>
             <w:r>
               <w:rPr>
@@ -251,7 +251,7 @@
                 <w:noProof/>
                 <w:webHidden/>
               </w:rPr>
-              <w:instrText xml:space="preserve"> PAGEREF _Toc408756276 \h </w:instrText>
+              <w:instrText xml:space="preserve"> PAGEREF _Toc408822988 \h </w:instrText>
             </w:r>
             <w:r>
               <w:rPr>
@@ -271,7 +271,7 @@
                 <w:noProof/>
                 <w:webHidden/>
               </w:rPr>
-              <w:t>2</w:t>
+              <w:t>3</w:t>
             </w:r>
             <w:r>
               <w:rPr>
@@ -299,6 +299,947 @@
         </w:p>
       </w:sdtContent>
     </w:sdt>
+    <w:tbl>
+      <w:tblPr>
+        <w:tblW w:w="8946" w:type="dxa"/>
+        <w:jc w:val="center"/>
+        <w:tblCellMar>
+          <w:left w:w="70" w:type="dxa"/>
+          <w:right w:w="70" w:type="dxa"/>
+        </w:tblCellMar>
+        <w:tblLook w:val="04A0" w:firstRow="1" w:lastRow="0" w:firstColumn="1" w:lastColumn="0" w:noHBand="0" w:noVBand="1"/>
+      </w:tblPr>
+      <w:tblGrid>
+        <w:gridCol w:w="1202"/>
+        <w:gridCol w:w="940"/>
+        <w:gridCol w:w="5308"/>
+        <w:gridCol w:w="1496"/>
+      </w:tblGrid>
+      <w:tr>
+        <w:trPr>
+          <w:trHeight w:val="300"/>
+          <w:jc w:val="center"/>
+        </w:trPr>
+        <w:tc>
+          <w:tcPr>
+            <w:tcW w:w="1202" w:type="dxa"/>
+            <w:tcBorders>
+              <w:top w:val="single" w:sz="4" w:space="0" w:color="auto"/>
+              <w:left w:val="single" w:sz="4" w:space="0" w:color="auto"/>
+              <w:bottom w:val="single" w:sz="4" w:space="0" w:color="auto"/>
+              <w:right w:val="single" w:sz="4" w:space="0" w:color="auto"/>
+            </w:tcBorders>
+            <w:shd w:val="clear" w:color="000000" w:fill="D9D9D9"/>
+            <w:noWrap/>
+            <w:vAlign w:val="center"/>
+            <w:hideMark/>
+          </w:tcPr>
+          <w:p>
+            <w:pPr>
+              <w:spacing w:after="0" w:line="240" w:lineRule="auto"/>
+              <w:jc w:val="center"/>
+              <w:rPr>
+                <w:rFonts w:eastAsia="Times New Roman" w:cs="Times New Roman"/>
+              </w:rPr>
+            </w:pPr>
+            <w:r>
+              <w:rPr>
+                <w:rFonts w:eastAsia="Times New Roman" w:cs="Times New Roman"/>
+              </w:rPr>
+              <w:t>Date</w:t>
+            </w:r>
+          </w:p>
+        </w:tc>
+        <w:tc>
+          <w:tcPr>
+            <w:tcW w:w="940" w:type="dxa"/>
+            <w:tcBorders>
+              <w:top w:val="single" w:sz="4" w:space="0" w:color="auto"/>
+              <w:left w:val="nil"/>
+              <w:bottom w:val="single" w:sz="4" w:space="0" w:color="auto"/>
+              <w:right w:val="single" w:sz="4" w:space="0" w:color="auto"/>
+            </w:tcBorders>
+            <w:shd w:val="clear" w:color="000000" w:fill="D9D9D9"/>
+            <w:noWrap/>
+            <w:vAlign w:val="center"/>
+            <w:hideMark/>
+          </w:tcPr>
+          <w:p>
+            <w:pPr>
+              <w:spacing w:after="0" w:line="240" w:lineRule="auto"/>
+              <w:jc w:val="center"/>
+              <w:rPr>
+                <w:rFonts w:eastAsia="Times New Roman" w:cs="Times New Roman"/>
+              </w:rPr>
+            </w:pPr>
+            <w:r>
+              <w:rPr>
+                <w:rFonts w:eastAsia="Times New Roman" w:cs="Times New Roman"/>
+              </w:rPr>
+              <w:t xml:space="preserve">Version </w:t>
+            </w:r>
+          </w:p>
+        </w:tc>
+        <w:tc>
+          <w:tcPr>
+            <w:tcW w:w="5308" w:type="dxa"/>
+            <w:tcBorders>
+              <w:top w:val="single" w:sz="4" w:space="0" w:color="auto"/>
+              <w:left w:val="nil"/>
+              <w:bottom w:val="single" w:sz="4" w:space="0" w:color="auto"/>
+              <w:right w:val="single" w:sz="4" w:space="0" w:color="auto"/>
+            </w:tcBorders>
+            <w:shd w:val="clear" w:color="000000" w:fill="D9D9D9"/>
+            <w:noWrap/>
+            <w:vAlign w:val="center"/>
+            <w:hideMark/>
+          </w:tcPr>
+          <w:p>
+            <w:pPr>
+              <w:spacing w:after="0" w:line="240" w:lineRule="auto"/>
+              <w:jc w:val="center"/>
+              <w:rPr>
+                <w:rFonts w:eastAsia="Times New Roman" w:cs="Times New Roman"/>
+              </w:rPr>
+            </w:pPr>
+            <w:r>
+              <w:rPr>
+                <w:rFonts w:eastAsia="Times New Roman" w:cs="Times New Roman"/>
+              </w:rPr>
+              <w:t>Changes</w:t>
+            </w:r>
+          </w:p>
+        </w:tc>
+        <w:tc>
+          <w:tcPr>
+            <w:tcW w:w="1496" w:type="dxa"/>
+            <w:tcBorders>
+              <w:top w:val="single" w:sz="4" w:space="0" w:color="auto"/>
+              <w:left w:val="nil"/>
+              <w:bottom w:val="single" w:sz="4" w:space="0" w:color="auto"/>
+              <w:right w:val="single" w:sz="4" w:space="0" w:color="auto"/>
+            </w:tcBorders>
+            <w:shd w:val="clear" w:color="000000" w:fill="D9D9D9"/>
+            <w:noWrap/>
+            <w:vAlign w:val="center"/>
+            <w:hideMark/>
+          </w:tcPr>
+          <w:p>
+            <w:pPr>
+              <w:spacing w:after="0" w:line="240" w:lineRule="auto"/>
+              <w:jc w:val="center"/>
+              <w:rPr>
+                <w:rFonts w:eastAsia="Times New Roman" w:cs="Times New Roman"/>
+              </w:rPr>
+            </w:pPr>
+            <w:r>
+              <w:rPr>
+                <w:rFonts w:eastAsia="Times New Roman" w:cs="Times New Roman"/>
+              </w:rPr>
+              <w:t>Auteur</w:t>
+            </w:r>
+          </w:p>
+        </w:tc>
+      </w:tr>
+      <w:tr>
+        <w:trPr>
+          <w:trHeight w:val="300"/>
+          <w:jc w:val="center"/>
+        </w:trPr>
+        <w:tc>
+          <w:tcPr>
+            <w:tcW w:w="1202" w:type="dxa"/>
+            <w:tcBorders>
+              <w:top w:val="nil"/>
+              <w:left w:val="single" w:sz="4" w:space="0" w:color="auto"/>
+              <w:bottom w:val="single" w:sz="4" w:space="0" w:color="auto"/>
+              <w:right w:val="single" w:sz="4" w:space="0" w:color="auto"/>
+            </w:tcBorders>
+            <w:shd w:val="clear" w:color="auto" w:fill="auto"/>
+            <w:noWrap/>
+            <w:vAlign w:val="center"/>
+            <w:hideMark/>
+          </w:tcPr>
+          <w:p>
+            <w:pPr>
+              <w:spacing w:after="0" w:line="240" w:lineRule="auto"/>
+              <w:jc w:val="center"/>
+              <w:rPr>
+                <w:rFonts w:eastAsia="Times New Roman" w:cs="Times New Roman"/>
+              </w:rPr>
+            </w:pPr>
+            <w:r>
+              <w:rPr>
+                <w:rFonts w:eastAsia="Times New Roman" w:cs="Times New Roman"/>
+              </w:rPr>
+              <w:t>12/01/2015</w:t>
+            </w:r>
+          </w:p>
+        </w:tc>
+        <w:tc>
+          <w:tcPr>
+            <w:tcW w:w="940" w:type="dxa"/>
+            <w:tcBorders>
+              <w:top w:val="nil"/>
+              <w:left w:val="nil"/>
+              <w:bottom w:val="single" w:sz="4" w:space="0" w:color="auto"/>
+              <w:right w:val="single" w:sz="4" w:space="0" w:color="auto"/>
+            </w:tcBorders>
+            <w:shd w:val="clear" w:color="auto" w:fill="auto"/>
+            <w:noWrap/>
+            <w:vAlign w:val="center"/>
+            <w:hideMark/>
+          </w:tcPr>
+          <w:p>
+            <w:pPr>
+              <w:spacing w:after="0" w:line="240" w:lineRule="auto"/>
+              <w:jc w:val="center"/>
+              <w:rPr>
+                <w:rFonts w:eastAsia="Times New Roman" w:cs="Times New Roman"/>
+              </w:rPr>
+            </w:pPr>
+            <w:r>
+              <w:rPr>
+                <w:rFonts w:eastAsia="Times New Roman" w:cs="Times New Roman"/>
+              </w:rPr>
+              <w:t>0.1</w:t>
+            </w:r>
+          </w:p>
+        </w:tc>
+        <w:tc>
+          <w:tcPr>
+            <w:tcW w:w="5308" w:type="dxa"/>
+            <w:tcBorders>
+              <w:top w:val="nil"/>
+              <w:left w:val="nil"/>
+              <w:bottom w:val="single" w:sz="4" w:space="0" w:color="auto"/>
+              <w:right w:val="single" w:sz="4" w:space="0" w:color="auto"/>
+            </w:tcBorders>
+            <w:shd w:val="clear" w:color="auto" w:fill="auto"/>
+            <w:noWrap/>
+            <w:vAlign w:val="center"/>
+            <w:hideMark/>
+          </w:tcPr>
+          <w:p>
+            <w:pPr>
+              <w:spacing w:after="0" w:line="240" w:lineRule="auto"/>
+              <w:jc w:val="center"/>
+              <w:rPr>
+                <w:rFonts w:eastAsia="Times New Roman" w:cs="Times New Roman"/>
+              </w:rPr>
+            </w:pPr>
+            <w:r>
+              <w:rPr>
+                <w:rFonts w:eastAsia="Times New Roman" w:cs="Times New Roman"/>
+              </w:rPr>
+              <w:t>Création</w:t>
+            </w:r>
+          </w:p>
+        </w:tc>
+        <w:tc>
+          <w:tcPr>
+            <w:tcW w:w="1496" w:type="dxa"/>
+            <w:tcBorders>
+              <w:top w:val="nil"/>
+              <w:left w:val="nil"/>
+              <w:bottom w:val="single" w:sz="4" w:space="0" w:color="auto"/>
+              <w:right w:val="single" w:sz="4" w:space="0" w:color="auto"/>
+            </w:tcBorders>
+            <w:shd w:val="clear" w:color="auto" w:fill="auto"/>
+            <w:noWrap/>
+            <w:vAlign w:val="center"/>
+            <w:hideMark/>
+          </w:tcPr>
+          <w:p>
+            <w:pPr>
+              <w:spacing w:after="0" w:line="240" w:lineRule="auto"/>
+              <w:jc w:val="center"/>
+              <w:rPr>
+                <w:rFonts w:eastAsia="Times New Roman" w:cs="Times New Roman"/>
+              </w:rPr>
+            </w:pPr>
+            <w:r>
+              <w:rPr>
+                <w:rFonts w:eastAsia="Times New Roman" w:cs="Times New Roman"/>
+              </w:rPr>
+              <w:t>HAZ</w:t>
+            </w:r>
+          </w:p>
+        </w:tc>
+      </w:tr>
+      <w:tr>
+        <w:trPr>
+          <w:trHeight w:val="300"/>
+          <w:jc w:val="center"/>
+        </w:trPr>
+        <w:tc>
+          <w:tcPr>
+            <w:tcW w:w="1202" w:type="dxa"/>
+            <w:tcBorders>
+              <w:top w:val="nil"/>
+              <w:left w:val="single" w:sz="4" w:space="0" w:color="auto"/>
+              <w:bottom w:val="single" w:sz="4" w:space="0" w:color="auto"/>
+              <w:right w:val="single" w:sz="4" w:space="0" w:color="auto"/>
+            </w:tcBorders>
+            <w:shd w:val="clear" w:color="auto" w:fill="auto"/>
+            <w:noWrap/>
+            <w:vAlign w:val="center"/>
+            <w:hideMark/>
+          </w:tcPr>
+          <w:p>
+            <w:pPr>
+              <w:spacing w:after="0" w:line="240" w:lineRule="auto"/>
+              <w:jc w:val="center"/>
+              <w:rPr>
+                <w:rFonts w:eastAsia="Times New Roman" w:cs="Times New Roman"/>
+              </w:rPr>
+            </w:pPr>
+            <w:r>
+              <w:rPr>
+                <w:rFonts w:eastAsia="Times New Roman" w:cs="Times New Roman"/>
+              </w:rPr>
+              <w:t> </w:t>
+            </w:r>
+          </w:p>
+        </w:tc>
+        <w:tc>
+          <w:tcPr>
+            <w:tcW w:w="940" w:type="dxa"/>
+            <w:tcBorders>
+              <w:top w:val="nil"/>
+              <w:left w:val="nil"/>
+              <w:bottom w:val="single" w:sz="4" w:space="0" w:color="auto"/>
+              <w:right w:val="single" w:sz="4" w:space="0" w:color="auto"/>
+            </w:tcBorders>
+            <w:shd w:val="clear" w:color="auto" w:fill="auto"/>
+            <w:noWrap/>
+            <w:vAlign w:val="center"/>
+            <w:hideMark/>
+          </w:tcPr>
+          <w:p>
+            <w:pPr>
+              <w:spacing w:after="0" w:line="240" w:lineRule="auto"/>
+              <w:jc w:val="center"/>
+              <w:rPr>
+                <w:rFonts w:eastAsia="Times New Roman" w:cs="Times New Roman"/>
+              </w:rPr>
+            </w:pPr>
+            <w:r>
+              <w:rPr>
+                <w:rFonts w:eastAsia="Times New Roman" w:cs="Times New Roman"/>
+              </w:rPr>
+              <w:t> </w:t>
+            </w:r>
+          </w:p>
+        </w:tc>
+        <w:tc>
+          <w:tcPr>
+            <w:tcW w:w="5308" w:type="dxa"/>
+            <w:tcBorders>
+              <w:top w:val="nil"/>
+              <w:left w:val="nil"/>
+              <w:bottom w:val="single" w:sz="4" w:space="0" w:color="auto"/>
+              <w:right w:val="single" w:sz="4" w:space="0" w:color="auto"/>
+            </w:tcBorders>
+            <w:shd w:val="clear" w:color="auto" w:fill="auto"/>
+            <w:noWrap/>
+            <w:vAlign w:val="center"/>
+            <w:hideMark/>
+          </w:tcPr>
+          <w:p>
+            <w:pPr>
+              <w:spacing w:after="0" w:line="240" w:lineRule="auto"/>
+              <w:jc w:val="center"/>
+              <w:rPr>
+                <w:rFonts w:eastAsia="Times New Roman" w:cs="Times New Roman"/>
+              </w:rPr>
+            </w:pPr>
+            <w:r>
+              <w:rPr>
+                <w:rFonts w:eastAsia="Times New Roman" w:cs="Times New Roman"/>
+              </w:rPr>
+              <w:t>M.A.J</w:t>
+            </w:r>
+          </w:p>
+        </w:tc>
+        <w:tc>
+          <w:tcPr>
+            <w:tcW w:w="1496" w:type="dxa"/>
+            <w:tcBorders>
+              <w:top w:val="nil"/>
+              <w:left w:val="nil"/>
+              <w:bottom w:val="single" w:sz="4" w:space="0" w:color="auto"/>
+              <w:right w:val="single" w:sz="4" w:space="0" w:color="auto"/>
+            </w:tcBorders>
+            <w:shd w:val="clear" w:color="auto" w:fill="auto"/>
+            <w:noWrap/>
+            <w:vAlign w:val="center"/>
+            <w:hideMark/>
+          </w:tcPr>
+          <w:p>
+            <w:pPr>
+              <w:spacing w:after="0" w:line="240" w:lineRule="auto"/>
+              <w:jc w:val="center"/>
+              <w:rPr>
+                <w:rFonts w:eastAsia="Times New Roman" w:cs="Times New Roman"/>
+              </w:rPr>
+            </w:pPr>
+            <w:r>
+              <w:rPr>
+                <w:rFonts w:eastAsia="Times New Roman" w:cs="Times New Roman"/>
+              </w:rPr>
+              <w:t> </w:t>
+            </w:r>
+          </w:p>
+        </w:tc>
+      </w:tr>
+      <w:tr>
+        <w:trPr>
+          <w:trHeight w:val="300"/>
+          <w:jc w:val="center"/>
+        </w:trPr>
+        <w:tc>
+          <w:tcPr>
+            <w:tcW w:w="1202" w:type="dxa"/>
+            <w:tcBorders>
+              <w:top w:val="nil"/>
+              <w:left w:val="single" w:sz="4" w:space="0" w:color="auto"/>
+              <w:bottom w:val="single" w:sz="4" w:space="0" w:color="auto"/>
+              <w:right w:val="single" w:sz="4" w:space="0" w:color="auto"/>
+            </w:tcBorders>
+            <w:shd w:val="clear" w:color="auto" w:fill="auto"/>
+            <w:noWrap/>
+            <w:vAlign w:val="center"/>
+            <w:hideMark/>
+          </w:tcPr>
+          <w:p>
+            <w:pPr>
+              <w:spacing w:after="0" w:line="240" w:lineRule="auto"/>
+              <w:jc w:val="center"/>
+              <w:rPr>
+                <w:rFonts w:eastAsia="Times New Roman" w:cs="Times New Roman"/>
+              </w:rPr>
+            </w:pPr>
+            <w:r>
+              <w:rPr>
+                <w:rFonts w:eastAsia="Times New Roman" w:cs="Times New Roman"/>
+              </w:rPr>
+              <w:t> </w:t>
+            </w:r>
+          </w:p>
+        </w:tc>
+        <w:tc>
+          <w:tcPr>
+            <w:tcW w:w="940" w:type="dxa"/>
+            <w:tcBorders>
+              <w:top w:val="nil"/>
+              <w:left w:val="nil"/>
+              <w:bottom w:val="single" w:sz="4" w:space="0" w:color="auto"/>
+              <w:right w:val="single" w:sz="4" w:space="0" w:color="auto"/>
+            </w:tcBorders>
+            <w:shd w:val="clear" w:color="auto" w:fill="auto"/>
+            <w:noWrap/>
+            <w:vAlign w:val="center"/>
+            <w:hideMark/>
+          </w:tcPr>
+          <w:p>
+            <w:pPr>
+              <w:spacing w:after="0" w:line="240" w:lineRule="auto"/>
+              <w:jc w:val="center"/>
+              <w:rPr>
+                <w:rFonts w:eastAsia="Times New Roman" w:cs="Times New Roman"/>
+              </w:rPr>
+            </w:pPr>
+            <w:r>
+              <w:rPr>
+                <w:rFonts w:eastAsia="Times New Roman" w:cs="Times New Roman"/>
+              </w:rPr>
+              <w:t> </w:t>
+            </w:r>
+          </w:p>
+        </w:tc>
+        <w:tc>
+          <w:tcPr>
+            <w:tcW w:w="5308" w:type="dxa"/>
+            <w:tcBorders>
+              <w:top w:val="nil"/>
+              <w:left w:val="nil"/>
+              <w:bottom w:val="single" w:sz="4" w:space="0" w:color="auto"/>
+              <w:right w:val="single" w:sz="4" w:space="0" w:color="auto"/>
+            </w:tcBorders>
+            <w:shd w:val="clear" w:color="auto" w:fill="auto"/>
+            <w:noWrap/>
+            <w:vAlign w:val="center"/>
+            <w:hideMark/>
+          </w:tcPr>
+          <w:p>
+            <w:pPr>
+              <w:spacing w:after="0" w:line="240" w:lineRule="auto"/>
+              <w:jc w:val="center"/>
+              <w:rPr>
+                <w:rFonts w:eastAsia="Times New Roman" w:cs="Times New Roman"/>
+              </w:rPr>
+            </w:pPr>
+            <w:r>
+              <w:rPr>
+                <w:rFonts w:eastAsia="Times New Roman" w:cs="Times New Roman"/>
+              </w:rPr>
+              <w:t> </w:t>
+            </w:r>
+          </w:p>
+        </w:tc>
+        <w:tc>
+          <w:tcPr>
+            <w:tcW w:w="1496" w:type="dxa"/>
+            <w:tcBorders>
+              <w:top w:val="nil"/>
+              <w:left w:val="nil"/>
+              <w:bottom w:val="single" w:sz="4" w:space="0" w:color="auto"/>
+              <w:right w:val="single" w:sz="4" w:space="0" w:color="auto"/>
+            </w:tcBorders>
+            <w:shd w:val="clear" w:color="auto" w:fill="auto"/>
+            <w:noWrap/>
+            <w:vAlign w:val="center"/>
+            <w:hideMark/>
+          </w:tcPr>
+          <w:p>
+            <w:pPr>
+              <w:spacing w:after="0" w:line="240" w:lineRule="auto"/>
+              <w:jc w:val="center"/>
+              <w:rPr>
+                <w:rFonts w:eastAsia="Times New Roman" w:cs="Times New Roman"/>
+              </w:rPr>
+            </w:pPr>
+            <w:r>
+              <w:rPr>
+                <w:rFonts w:eastAsia="Times New Roman" w:cs="Times New Roman"/>
+              </w:rPr>
+              <w:t> </w:t>
+            </w:r>
+          </w:p>
+        </w:tc>
+      </w:tr>
+      <w:tr>
+        <w:trPr>
+          <w:trHeight w:val="300"/>
+          <w:jc w:val="center"/>
+        </w:trPr>
+        <w:tc>
+          <w:tcPr>
+            <w:tcW w:w="1202" w:type="dxa"/>
+            <w:tcBorders>
+              <w:top w:val="nil"/>
+              <w:left w:val="single" w:sz="4" w:space="0" w:color="auto"/>
+              <w:bottom w:val="single" w:sz="4" w:space="0" w:color="auto"/>
+              <w:right w:val="single" w:sz="4" w:space="0" w:color="auto"/>
+            </w:tcBorders>
+            <w:shd w:val="clear" w:color="auto" w:fill="auto"/>
+            <w:noWrap/>
+            <w:vAlign w:val="center"/>
+            <w:hideMark/>
+          </w:tcPr>
+          <w:p>
+            <w:pPr>
+              <w:spacing w:after="0" w:line="240" w:lineRule="auto"/>
+              <w:jc w:val="center"/>
+              <w:rPr>
+                <w:rFonts w:eastAsia="Times New Roman" w:cs="Times New Roman"/>
+              </w:rPr>
+            </w:pPr>
+            <w:r>
+              <w:rPr>
+                <w:rFonts w:eastAsia="Times New Roman" w:cs="Times New Roman"/>
+              </w:rPr>
+              <w:t> </w:t>
+            </w:r>
+          </w:p>
+        </w:tc>
+        <w:tc>
+          <w:tcPr>
+            <w:tcW w:w="940" w:type="dxa"/>
+            <w:tcBorders>
+              <w:top w:val="nil"/>
+              <w:left w:val="nil"/>
+              <w:bottom w:val="single" w:sz="4" w:space="0" w:color="auto"/>
+              <w:right w:val="single" w:sz="4" w:space="0" w:color="auto"/>
+            </w:tcBorders>
+            <w:shd w:val="clear" w:color="auto" w:fill="auto"/>
+            <w:noWrap/>
+            <w:vAlign w:val="center"/>
+            <w:hideMark/>
+          </w:tcPr>
+          <w:p>
+            <w:pPr>
+              <w:spacing w:after="0" w:line="240" w:lineRule="auto"/>
+              <w:jc w:val="center"/>
+              <w:rPr>
+                <w:rFonts w:eastAsia="Times New Roman" w:cs="Times New Roman"/>
+              </w:rPr>
+            </w:pPr>
+            <w:r>
+              <w:rPr>
+                <w:rFonts w:eastAsia="Times New Roman" w:cs="Times New Roman"/>
+              </w:rPr>
+              <w:t> </w:t>
+            </w:r>
+          </w:p>
+        </w:tc>
+        <w:tc>
+          <w:tcPr>
+            <w:tcW w:w="5308" w:type="dxa"/>
+            <w:tcBorders>
+              <w:top w:val="nil"/>
+              <w:left w:val="nil"/>
+              <w:bottom w:val="single" w:sz="4" w:space="0" w:color="auto"/>
+              <w:right w:val="single" w:sz="4" w:space="0" w:color="auto"/>
+            </w:tcBorders>
+            <w:shd w:val="clear" w:color="auto" w:fill="auto"/>
+            <w:noWrap/>
+            <w:vAlign w:val="center"/>
+            <w:hideMark/>
+          </w:tcPr>
+          <w:p>
+            <w:pPr>
+              <w:spacing w:after="0" w:line="240" w:lineRule="auto"/>
+              <w:jc w:val="center"/>
+              <w:rPr>
+                <w:rFonts w:eastAsia="Times New Roman" w:cs="Times New Roman"/>
+              </w:rPr>
+            </w:pPr>
+            <w:r>
+              <w:rPr>
+                <w:rFonts w:eastAsia="Times New Roman" w:cs="Times New Roman"/>
+              </w:rPr>
+              <w:t> </w:t>
+            </w:r>
+          </w:p>
+        </w:tc>
+        <w:tc>
+          <w:tcPr>
+            <w:tcW w:w="1496" w:type="dxa"/>
+            <w:tcBorders>
+              <w:top w:val="nil"/>
+              <w:left w:val="nil"/>
+              <w:bottom w:val="single" w:sz="4" w:space="0" w:color="auto"/>
+              <w:right w:val="single" w:sz="4" w:space="0" w:color="auto"/>
+            </w:tcBorders>
+            <w:shd w:val="clear" w:color="auto" w:fill="auto"/>
+            <w:noWrap/>
+            <w:vAlign w:val="center"/>
+            <w:hideMark/>
+          </w:tcPr>
+          <w:p>
+            <w:pPr>
+              <w:spacing w:after="0" w:line="240" w:lineRule="auto"/>
+              <w:jc w:val="center"/>
+              <w:rPr>
+                <w:rFonts w:eastAsia="Times New Roman" w:cs="Times New Roman"/>
+              </w:rPr>
+            </w:pPr>
+            <w:r>
+              <w:rPr>
+                <w:rFonts w:eastAsia="Times New Roman" w:cs="Times New Roman"/>
+              </w:rPr>
+              <w:t> </w:t>
+            </w:r>
+          </w:p>
+        </w:tc>
+      </w:tr>
+      <w:tr>
+        <w:trPr>
+          <w:trHeight w:val="300"/>
+          <w:jc w:val="center"/>
+        </w:trPr>
+        <w:tc>
+          <w:tcPr>
+            <w:tcW w:w="1202" w:type="dxa"/>
+            <w:tcBorders>
+              <w:top w:val="nil"/>
+              <w:left w:val="single" w:sz="4" w:space="0" w:color="auto"/>
+              <w:bottom w:val="single" w:sz="4" w:space="0" w:color="auto"/>
+              <w:right w:val="single" w:sz="4" w:space="0" w:color="auto"/>
+            </w:tcBorders>
+            <w:shd w:val="clear" w:color="auto" w:fill="auto"/>
+            <w:noWrap/>
+            <w:vAlign w:val="center"/>
+            <w:hideMark/>
+          </w:tcPr>
+          <w:p>
+            <w:pPr>
+              <w:spacing w:after="0" w:line="240" w:lineRule="auto"/>
+              <w:jc w:val="center"/>
+              <w:rPr>
+                <w:rFonts w:eastAsia="Times New Roman" w:cs="Times New Roman"/>
+              </w:rPr>
+            </w:pPr>
+            <w:r>
+              <w:rPr>
+                <w:rFonts w:eastAsia="Times New Roman" w:cs="Times New Roman"/>
+              </w:rPr>
+              <w:t> </w:t>
+            </w:r>
+          </w:p>
+        </w:tc>
+        <w:tc>
+          <w:tcPr>
+            <w:tcW w:w="940" w:type="dxa"/>
+            <w:tcBorders>
+              <w:top w:val="nil"/>
+              <w:left w:val="nil"/>
+              <w:bottom w:val="single" w:sz="4" w:space="0" w:color="auto"/>
+              <w:right w:val="single" w:sz="4" w:space="0" w:color="auto"/>
+            </w:tcBorders>
+            <w:shd w:val="clear" w:color="auto" w:fill="auto"/>
+            <w:noWrap/>
+            <w:vAlign w:val="center"/>
+            <w:hideMark/>
+          </w:tcPr>
+          <w:p>
+            <w:pPr>
+              <w:spacing w:after="0" w:line="240" w:lineRule="auto"/>
+              <w:jc w:val="center"/>
+              <w:rPr>
+                <w:rFonts w:eastAsia="Times New Roman" w:cs="Times New Roman"/>
+              </w:rPr>
+            </w:pPr>
+            <w:r>
+              <w:rPr>
+                <w:rFonts w:eastAsia="Times New Roman" w:cs="Times New Roman"/>
+              </w:rPr>
+              <w:t> </w:t>
+            </w:r>
+          </w:p>
+        </w:tc>
+        <w:tc>
+          <w:tcPr>
+            <w:tcW w:w="5308" w:type="dxa"/>
+            <w:tcBorders>
+              <w:top w:val="nil"/>
+              <w:left w:val="nil"/>
+              <w:bottom w:val="single" w:sz="4" w:space="0" w:color="auto"/>
+              <w:right w:val="single" w:sz="4" w:space="0" w:color="auto"/>
+            </w:tcBorders>
+            <w:shd w:val="clear" w:color="auto" w:fill="auto"/>
+            <w:noWrap/>
+            <w:vAlign w:val="center"/>
+            <w:hideMark/>
+          </w:tcPr>
+          <w:p>
+            <w:pPr>
+              <w:spacing w:after="0" w:line="240" w:lineRule="auto"/>
+              <w:jc w:val="center"/>
+              <w:rPr>
+                <w:rFonts w:eastAsia="Times New Roman" w:cs="Times New Roman"/>
+              </w:rPr>
+            </w:pPr>
+            <w:r>
+              <w:rPr>
+                <w:rFonts w:eastAsia="Times New Roman" w:cs="Times New Roman"/>
+              </w:rPr>
+              <w:t> </w:t>
+            </w:r>
+          </w:p>
+        </w:tc>
+        <w:tc>
+          <w:tcPr>
+            <w:tcW w:w="1496" w:type="dxa"/>
+            <w:tcBorders>
+              <w:top w:val="nil"/>
+              <w:left w:val="nil"/>
+              <w:bottom w:val="single" w:sz="4" w:space="0" w:color="auto"/>
+              <w:right w:val="single" w:sz="4" w:space="0" w:color="auto"/>
+            </w:tcBorders>
+            <w:shd w:val="clear" w:color="auto" w:fill="auto"/>
+            <w:noWrap/>
+            <w:vAlign w:val="center"/>
+            <w:hideMark/>
+          </w:tcPr>
+          <w:p>
+            <w:pPr>
+              <w:spacing w:after="0" w:line="240" w:lineRule="auto"/>
+              <w:jc w:val="center"/>
+              <w:rPr>
+                <w:rFonts w:eastAsia="Times New Roman" w:cs="Times New Roman"/>
+              </w:rPr>
+            </w:pPr>
+            <w:r>
+              <w:rPr>
+                <w:rFonts w:eastAsia="Times New Roman" w:cs="Times New Roman"/>
+              </w:rPr>
+              <w:t> </w:t>
+            </w:r>
+          </w:p>
+        </w:tc>
+      </w:tr>
+    </w:tbl>
+    <w:p>
+      <w:pPr>
+        <w:rPr>
+          <w:sz w:val="12"/>
+        </w:rPr>
+      </w:pPr>
+    </w:p>
+    <w:p>
+      <w:pPr>
+        <w:rPr>
+          <w:sz w:val="12"/>
+        </w:rPr>
+      </w:pPr>
+    </w:p>
+    <w:p>
+      <w:pPr>
+        <w:rPr>
+          <w:sz w:val="12"/>
+        </w:rPr>
+      </w:pPr>
+    </w:p>
+    <w:p>
+      <w:pPr>
+        <w:rPr>
+          <w:sz w:val="12"/>
+        </w:rPr>
+      </w:pPr>
+    </w:p>
+    <w:p>
+      <w:pPr>
+        <w:rPr>
+          <w:sz w:val="12"/>
+        </w:rPr>
+      </w:pPr>
+    </w:p>
+    <w:p>
+      <w:pPr>
+        <w:rPr>
+          <w:sz w:val="12"/>
+        </w:rPr>
+      </w:pPr>
+    </w:p>
+    <w:p>
+      <w:pPr>
+        <w:rPr>
+          <w:sz w:val="12"/>
+        </w:rPr>
+      </w:pPr>
+    </w:p>
+    <w:p>
+      <w:pPr>
+        <w:rPr>
+          <w:sz w:val="12"/>
+        </w:rPr>
+      </w:pPr>
+    </w:p>
+    <w:p>
+      <w:pPr>
+        <w:rPr>
+          <w:sz w:val="12"/>
+        </w:rPr>
+      </w:pPr>
+    </w:p>
+    <w:p>
+      <w:pPr>
+        <w:rPr>
+          <w:sz w:val="12"/>
+        </w:rPr>
+      </w:pPr>
+    </w:p>
+    <w:p>
+      <w:pPr>
+        <w:rPr>
+          <w:sz w:val="12"/>
+        </w:rPr>
+      </w:pPr>
+    </w:p>
+    <w:p>
+      <w:pPr>
+        <w:rPr>
+          <w:sz w:val="12"/>
+        </w:rPr>
+      </w:pPr>
+    </w:p>
+    <w:p>
+      <w:pPr>
+        <w:rPr>
+          <w:sz w:val="12"/>
+        </w:rPr>
+      </w:pPr>
+    </w:p>
+    <w:p>
+      <w:pPr>
+        <w:rPr>
+          <w:sz w:val="12"/>
+        </w:rPr>
+      </w:pPr>
+    </w:p>
+    <w:p>
+      <w:pPr>
+        <w:rPr>
+          <w:sz w:val="12"/>
+        </w:rPr>
+      </w:pPr>
+    </w:p>
+    <w:p>
+      <w:pPr>
+        <w:rPr>
+          <w:sz w:val="12"/>
+        </w:rPr>
+      </w:pPr>
+    </w:p>
+    <w:p>
+      <w:pPr>
+        <w:rPr>
+          <w:sz w:val="12"/>
+        </w:rPr>
+      </w:pPr>
+    </w:p>
+    <w:p>
+      <w:pPr>
+        <w:rPr>
+          <w:sz w:val="12"/>
+        </w:rPr>
+      </w:pPr>
+    </w:p>
+    <w:p>
+      <w:pPr>
+        <w:rPr>
+          <w:sz w:val="12"/>
+        </w:rPr>
+      </w:pPr>
+    </w:p>
+    <w:p>
+      <w:pPr>
+        <w:rPr>
+          <w:sz w:val="12"/>
+        </w:rPr>
+      </w:pPr>
+    </w:p>
+    <w:p>
+      <w:pPr>
+        <w:rPr>
+          <w:sz w:val="12"/>
+        </w:rPr>
+      </w:pPr>
+    </w:p>
+    <w:p>
+      <w:pPr>
+        <w:rPr>
+          <w:sz w:val="12"/>
+        </w:rPr>
+      </w:pPr>
+    </w:p>
+    <w:p>
+      <w:pPr>
+        <w:rPr>
+          <w:sz w:val="12"/>
+        </w:rPr>
+      </w:pPr>
+    </w:p>
+    <w:p>
+      <w:pPr>
+        <w:rPr>
+          <w:sz w:val="12"/>
+        </w:rPr>
+      </w:pPr>
+    </w:p>
     <w:p>
       <w:pPr>
         <w:rPr>
@@ -318,8 +1259,9 @@
         <w:pStyle w:val="TitreGnralDAMAE"/>
         <w:ind w:left="-557"/>
       </w:pPr>
-      <w:bookmarkStart w:id="0" w:name="_Toc408756274"/>
+      <w:bookmarkStart w:id="0" w:name="_Toc408822986"/>
       <w:r>
+        <w:lastRenderedPageBreak/>
         <w:t xml:space="preserve">Exigences du </w:t>
       </w:r>
       <w:r>
@@ -358,7 +1300,7 @@
           <w:lang w:eastAsia="en-US"/>
         </w:rPr>
       </w:pPr>
-      <w:bookmarkStart w:id="1" w:name="_Toc408756275"/>
+      <w:bookmarkStart w:id="1" w:name="_Toc408822987"/>
       <w:r>
         <w:rPr>
           <w:rFonts w:ascii="Century Gothic" w:eastAsia="MS Gothic" w:hAnsi="Century Gothic" w:cs="Times New Roman"/>
@@ -369,7 +1311,7 @@
           <w:szCs w:val="26"/>
           <w:lang w:eastAsia="en-US"/>
         </w:rPr>
-        <w:t xml:space="preserve">Exigences : </w:t>
+        <w:t>Exigences </w:t>
       </w:r>
       <w:r>
         <w:rPr>
@@ -381,7 +1323,7 @@
           <w:szCs w:val="26"/>
           <w:lang w:eastAsia="en-US"/>
         </w:rPr>
-        <w:t>Jeux sans GUI</w:t>
+        <w:t>fonctionnelles</w:t>
       </w:r>
       <w:bookmarkEnd w:id="1"/>
       <w:r>
@@ -422,13 +1364,13 @@
               <wp:anchor distT="0" distB="0" distL="114300" distR="114300" simplePos="0" relativeHeight="251661312" behindDoc="0" locked="0" layoutInCell="1" allowOverlap="1" wp14:anchorId="3D574ADC" wp14:editId="58DF9D95">
                 <wp:simplePos x="0" y="0"/>
                 <wp:positionH relativeFrom="column">
-                  <wp:posOffset>9525</wp:posOffset>
+                  <wp:posOffset>5979</wp:posOffset>
                 </wp:positionH>
                 <wp:positionV relativeFrom="paragraph">
-                  <wp:posOffset>55880</wp:posOffset>
+                  <wp:posOffset>59043</wp:posOffset>
                 </wp:positionV>
-                <wp:extent cx="3016155" cy="3038475"/>
-                <wp:effectExtent l="0" t="0" r="13335" b="28575"/>
+                <wp:extent cx="3016155" cy="8057072"/>
+                <wp:effectExtent l="0" t="0" r="13335" b="20320"/>
                 <wp:wrapNone/>
                 <wp:docPr id="1" name="Group 8492"/>
                 <wp:cNvGraphicFramePr/>
@@ -439,7 +1381,7 @@
                       <wpg:grpSpPr>
                         <a:xfrm>
                           <a:off x="0" y="0"/>
-                          <a:ext cx="3016155" cy="3038475"/>
+                          <a:ext cx="3016155" cy="8057072"/>
                           <a:chOff x="0" y="0"/>
                           <a:chExt cx="4655127" cy="7827007"/>
                         </a:xfrm>
@@ -528,7 +1470,7 @@
           </mc:Choice>
           <mc:Fallback>
             <w:pict>
-              <v:group w14:anchorId="38C436AF" id="Group 8492" o:spid="_x0000_s1026" style="position:absolute;margin-left:.75pt;margin-top:4.4pt;width:237.5pt;height:239.25pt;z-index:251661312;mso-width-relative:margin;mso-height-relative:margin" coordsize="46551,78270" o:gfxdata="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">
+              <v:group w14:anchorId="58C8DDBD" id="Group 8492" o:spid="_x0000_s1026" style="position:absolute;margin-left:.45pt;margin-top:4.65pt;width:237.5pt;height:634.4pt;z-index:251661312;mso-width-relative:margin;mso-height-relative:margin" coordsize="46551,78270" o:gfxdata="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">
                 <v:line id="Straight Connector 8493" o:spid="_x0000_s1027" style="position:absolute;visibility:visible;mso-wrap-style:square" from="0,0" to="0,78270" o:connectortype="straight" o:gfxdata="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" strokecolor="#2f5496 [2408]" strokeweight=".5pt">
                   <v:stroke joinstyle="miter"/>
                 </v:line>
@@ -543,64 +1485,1510 @@
     </w:p>
     <w:p>
       <w:pPr>
-        <w:pStyle w:val="Paragraphedeliste"/>
-        <w:numPr>
-          <w:ilvl w:val="0"/>
-          <w:numId w:val="2"/>
-        </w:numPr>
         <w:spacing w:after="0" w:line="240" w:lineRule="auto"/>
         <w:jc w:val="both"/>
+        <w:rPr>
+          <w:rStyle w:val="Emphaseintense"/>
+        </w:rPr>
+      </w:pPr>
+      <w:r>
         <w:rPr>
           <w:rFonts w:ascii="Century Gothic" w:eastAsia="MS Mincho" w:hAnsi="Century Gothic" w:cs="Times New Roman"/>
           <w:color w:val="auto"/>
           <w:sz w:val="20"/>
           <w:szCs w:val="24"/>
         </w:rPr>
-      </w:pPr>
+        <w:tab/>
+      </w:r>
       <w:r>
+        <w:rPr>
+          <w:rStyle w:val="Emphaseintense"/>
+        </w:rPr>
+        <w:t>Cas nominaux</w:t>
+      </w:r>
+    </w:p>
+    <w:p>
+      <w:pPr>
+        <w:spacing w:after="0" w:line="240" w:lineRule="auto"/>
+        <w:jc w:val="both"/>
         <w:rPr>
           <w:rFonts w:ascii="Century Gothic" w:eastAsia="MS Mincho" w:hAnsi="Century Gothic" w:cs="Times New Roman"/>
           <w:color w:val="auto"/>
           <w:sz w:val="20"/>
           <w:szCs w:val="24"/>
         </w:rPr>
-        <w:t xml:space="preserve">Le programme </w:t>
-      </w:r>
-      <w:r>
+      </w:pPr>
+    </w:p>
+    <w:tbl>
+      <w:tblPr>
+        <w:tblW w:w="9035" w:type="dxa"/>
+        <w:jc w:val="right"/>
+        <w:tblBorders>
+          <w:top w:val="single" w:sz="4" w:space="0" w:color="auto"/>
+          <w:left w:val="single" w:sz="4" w:space="0" w:color="auto"/>
+          <w:bottom w:val="single" w:sz="4" w:space="0" w:color="auto"/>
+          <w:right w:val="single" w:sz="4" w:space="0" w:color="auto"/>
+          <w:insideH w:val="single" w:sz="4" w:space="0" w:color="auto"/>
+          <w:insideV w:val="single" w:sz="4" w:space="0" w:color="auto"/>
+        </w:tblBorders>
+        <w:tblCellMar>
+          <w:left w:w="70" w:type="dxa"/>
+          <w:right w:w="70" w:type="dxa"/>
+        </w:tblCellMar>
+        <w:tblLook w:val="04A0" w:firstRow="1" w:lastRow="0" w:firstColumn="1" w:lastColumn="0" w:noHBand="0" w:noVBand="1"/>
+      </w:tblPr>
+      <w:tblGrid>
+        <w:gridCol w:w="1760"/>
+        <w:gridCol w:w="7275"/>
+      </w:tblGrid>
+      <w:tr>
+        <w:trPr>
+          <w:trHeight w:val="300"/>
+          <w:jc w:val="right"/>
+        </w:trPr>
+        <w:tc>
+          <w:tcPr>
+            <w:tcW w:w="1760" w:type="dxa"/>
+            <w:shd w:val="clear" w:color="000000" w:fill="D9D9D9"/>
+            <w:noWrap/>
+            <w:vAlign w:val="center"/>
+            <w:hideMark/>
+          </w:tcPr>
+          <w:p>
+            <w:pPr>
+              <w:spacing w:after="0" w:line="240" w:lineRule="auto"/>
+              <w:jc w:val="center"/>
+              <w:rPr>
+                <w:rFonts w:eastAsia="Times New Roman" w:cs="Times New Roman"/>
+              </w:rPr>
+            </w:pPr>
+            <w:r>
+              <w:rPr>
+                <w:rFonts w:eastAsia="Times New Roman" w:cs="Times New Roman"/>
+              </w:rPr>
+              <w:t>Identification</w:t>
+            </w:r>
+          </w:p>
+        </w:tc>
+        <w:tc>
+          <w:tcPr>
+            <w:tcW w:w="7275" w:type="dxa"/>
+            <w:shd w:val="clear" w:color="000000" w:fill="D9D9D9"/>
+            <w:noWrap/>
+            <w:vAlign w:val="center"/>
+            <w:hideMark/>
+          </w:tcPr>
+          <w:p>
+            <w:pPr>
+              <w:spacing w:after="0" w:line="240" w:lineRule="auto"/>
+              <w:jc w:val="center"/>
+              <w:rPr>
+                <w:rFonts w:eastAsia="Times New Roman" w:cs="Times New Roman"/>
+              </w:rPr>
+            </w:pPr>
+            <w:r>
+              <w:rPr>
+                <w:rFonts w:eastAsia="Times New Roman" w:cs="Times New Roman"/>
+              </w:rPr>
+              <w:t>Exigence</w:t>
+            </w:r>
+          </w:p>
+        </w:tc>
+      </w:tr>
+      <w:tr>
+        <w:trPr>
+          <w:trHeight w:val="300"/>
+          <w:jc w:val="right"/>
+        </w:trPr>
+        <w:tc>
+          <w:tcPr>
+            <w:tcW w:w="1760" w:type="dxa"/>
+            <w:shd w:val="clear" w:color="auto" w:fill="auto"/>
+            <w:noWrap/>
+            <w:vAlign w:val="center"/>
+            <w:hideMark/>
+          </w:tcPr>
+          <w:p>
+            <w:pPr>
+              <w:spacing w:after="0" w:line="240" w:lineRule="auto"/>
+              <w:jc w:val="center"/>
+              <w:rPr>
+                <w:rFonts w:eastAsia="Times New Roman" w:cs="Times New Roman"/>
+              </w:rPr>
+            </w:pPr>
+            <w:r>
+              <w:rPr>
+                <w:rFonts w:eastAsia="Times New Roman" w:cs="Times New Roman"/>
+              </w:rPr>
+              <w:t>BBX_0</w:t>
+            </w:r>
+            <w:r>
+              <w:rPr>
+                <w:rFonts w:eastAsia="Times New Roman" w:cs="Times New Roman"/>
+              </w:rPr>
+              <w:t>0</w:t>
+            </w:r>
+            <w:r>
+              <w:rPr>
+                <w:rFonts w:eastAsia="Times New Roman" w:cs="Times New Roman"/>
+              </w:rPr>
+              <w:t>1</w:t>
+            </w:r>
+          </w:p>
+        </w:tc>
+        <w:tc>
+          <w:tcPr>
+            <w:tcW w:w="7275" w:type="dxa"/>
+            <w:shd w:val="clear" w:color="auto" w:fill="auto"/>
+            <w:noWrap/>
+            <w:vAlign w:val="center"/>
+            <w:hideMark/>
+          </w:tcPr>
+          <w:p>
+            <w:pPr>
+              <w:spacing w:after="0" w:line="240" w:lineRule="auto"/>
+              <w:jc w:val="center"/>
+              <w:rPr>
+                <w:rFonts w:eastAsia="Times New Roman" w:cs="Times New Roman"/>
+              </w:rPr>
+            </w:pPr>
+            <w:r>
+              <w:rPr>
+                <w:rFonts w:eastAsia="Times New Roman" w:cs="Times New Roman"/>
+              </w:rPr>
+              <w:t>Le programme peut démarrer en mode console ou GUI</w:t>
+            </w:r>
+          </w:p>
+        </w:tc>
+      </w:tr>
+      <w:tr>
+        <w:trPr>
+          <w:trHeight w:val="300"/>
+          <w:jc w:val="right"/>
+        </w:trPr>
+        <w:tc>
+          <w:tcPr>
+            <w:tcW w:w="1760" w:type="dxa"/>
+            <w:shd w:val="clear" w:color="auto" w:fill="auto"/>
+            <w:noWrap/>
+            <w:vAlign w:val="center"/>
+            <w:hideMark/>
+          </w:tcPr>
+          <w:p>
+            <w:pPr>
+              <w:spacing w:after="0" w:line="240" w:lineRule="auto"/>
+              <w:jc w:val="center"/>
+              <w:rPr>
+                <w:rFonts w:eastAsia="Times New Roman" w:cs="Times New Roman"/>
+              </w:rPr>
+            </w:pPr>
+            <w:r>
+              <w:rPr>
+                <w:rFonts w:eastAsia="Times New Roman" w:cs="Times New Roman"/>
+              </w:rPr>
+              <w:t>BBX_002</w:t>
+            </w:r>
+            <w:r>
+              <w:rPr>
+                <w:rFonts w:eastAsia="Times New Roman" w:cs="Times New Roman"/>
+              </w:rPr>
+              <w:t> </w:t>
+            </w:r>
+          </w:p>
+        </w:tc>
+        <w:tc>
+          <w:tcPr>
+            <w:tcW w:w="7275" w:type="dxa"/>
+            <w:shd w:val="clear" w:color="auto" w:fill="auto"/>
+            <w:noWrap/>
+            <w:vAlign w:val="center"/>
+            <w:hideMark/>
+          </w:tcPr>
+          <w:p>
+            <w:pPr>
+              <w:spacing w:after="0" w:line="240" w:lineRule="auto"/>
+              <w:jc w:val="center"/>
+              <w:rPr>
+                <w:rFonts w:eastAsia="Times New Roman" w:cs="Times New Roman"/>
+              </w:rPr>
+            </w:pPr>
+            <w:r>
+              <w:rPr>
+                <w:rFonts w:eastAsia="Times New Roman" w:cs="Times New Roman"/>
+              </w:rPr>
+              <w:t>Le programme doit laisser le choix à l’utilisateur de jouer contre une IA (à plusieurs niveaux de difficulté) ou contre une autre personne en réseau</w:t>
+            </w:r>
+            <w:r>
+              <w:rPr>
+                <w:rFonts w:eastAsia="Times New Roman" w:cs="Times New Roman"/>
+              </w:rPr>
+              <w:t> </w:t>
+            </w:r>
+          </w:p>
+        </w:tc>
+      </w:tr>
+      <w:tr>
+        <w:trPr>
+          <w:trHeight w:val="300"/>
+          <w:jc w:val="right"/>
+        </w:trPr>
+        <w:tc>
+          <w:tcPr>
+            <w:tcW w:w="1760" w:type="dxa"/>
+            <w:shd w:val="clear" w:color="auto" w:fill="auto"/>
+            <w:noWrap/>
+            <w:vAlign w:val="center"/>
+            <w:hideMark/>
+          </w:tcPr>
+          <w:p>
+            <w:pPr>
+              <w:spacing w:after="0" w:line="240" w:lineRule="auto"/>
+              <w:jc w:val="center"/>
+              <w:rPr>
+                <w:rFonts w:eastAsia="Times New Roman" w:cs="Times New Roman"/>
+              </w:rPr>
+            </w:pPr>
+            <w:r>
+              <w:rPr>
+                <w:rFonts w:eastAsia="Times New Roman" w:cs="Times New Roman"/>
+              </w:rPr>
+              <w:t> </w:t>
+            </w:r>
+            <w:r>
+              <w:rPr>
+                <w:rFonts w:eastAsia="Times New Roman" w:cs="Times New Roman"/>
+              </w:rPr>
+              <w:t>BBX_003</w:t>
+            </w:r>
+            <w:r>
+              <w:rPr>
+                <w:rFonts w:eastAsia="Times New Roman" w:cs="Times New Roman"/>
+              </w:rPr>
+              <w:t> </w:t>
+            </w:r>
+          </w:p>
+        </w:tc>
+        <w:tc>
+          <w:tcPr>
+            <w:tcW w:w="7275" w:type="dxa"/>
+            <w:shd w:val="clear" w:color="auto" w:fill="auto"/>
+            <w:noWrap/>
+            <w:vAlign w:val="center"/>
+            <w:hideMark/>
+          </w:tcPr>
+          <w:p>
+            <w:pPr>
+              <w:spacing w:after="0" w:line="240" w:lineRule="auto"/>
+              <w:jc w:val="center"/>
+              <w:rPr>
+                <w:rFonts w:eastAsia="Times New Roman" w:cs="Times New Roman"/>
+              </w:rPr>
+            </w:pPr>
+            <w:r>
+              <w:rPr>
+                <w:rFonts w:eastAsia="Times New Roman" w:cs="Times New Roman"/>
+              </w:rPr>
+              <w:t>Le programme peut laisser le choix parmi 4 cartes différentes</w:t>
+            </w:r>
+            <w:r>
+              <w:rPr>
+                <w:rFonts w:eastAsia="Times New Roman" w:cs="Times New Roman"/>
+              </w:rPr>
+              <w:t> </w:t>
+            </w:r>
+          </w:p>
+        </w:tc>
+      </w:tr>
+      <w:tr>
+        <w:trPr>
+          <w:trHeight w:val="300"/>
+          <w:jc w:val="right"/>
+        </w:trPr>
+        <w:tc>
+          <w:tcPr>
+            <w:tcW w:w="1760" w:type="dxa"/>
+            <w:shd w:val="clear" w:color="auto" w:fill="auto"/>
+            <w:noWrap/>
+            <w:vAlign w:val="center"/>
+            <w:hideMark/>
+          </w:tcPr>
+          <w:p>
+            <w:pPr>
+              <w:spacing w:after="0" w:line="240" w:lineRule="auto"/>
+              <w:jc w:val="center"/>
+              <w:rPr>
+                <w:rFonts w:eastAsia="Times New Roman" w:cs="Times New Roman"/>
+              </w:rPr>
+            </w:pPr>
+            <w:r>
+              <w:rPr>
+                <w:rFonts w:eastAsia="Times New Roman" w:cs="Times New Roman"/>
+              </w:rPr>
+              <w:t> </w:t>
+            </w:r>
+            <w:r>
+              <w:rPr>
+                <w:rFonts w:eastAsia="Times New Roman" w:cs="Times New Roman"/>
+              </w:rPr>
+              <w:t>BBX_004</w:t>
+            </w:r>
+            <w:r>
+              <w:rPr>
+                <w:rFonts w:eastAsia="Times New Roman" w:cs="Times New Roman"/>
+              </w:rPr>
+              <w:t> </w:t>
+            </w:r>
+          </w:p>
+        </w:tc>
+        <w:tc>
+          <w:tcPr>
+            <w:tcW w:w="7275" w:type="dxa"/>
+            <w:shd w:val="clear" w:color="auto" w:fill="auto"/>
+            <w:noWrap/>
+            <w:vAlign w:val="center"/>
+            <w:hideMark/>
+          </w:tcPr>
+          <w:p>
+            <w:pPr>
+              <w:spacing w:after="0" w:line="240" w:lineRule="auto"/>
+              <w:jc w:val="center"/>
+              <w:rPr>
+                <w:rFonts w:eastAsia="Times New Roman" w:cs="Times New Roman"/>
+              </w:rPr>
+            </w:pPr>
+            <w:r>
+              <w:rPr>
+                <w:rFonts w:eastAsia="Times New Roman" w:cs="Times New Roman"/>
+              </w:rPr>
+              <w:t xml:space="preserve">Le programme peut laisser le choix d’importer sa propre map </w:t>
+            </w:r>
+            <w:r>
+              <w:rPr>
+                <w:rFonts w:eastAsia="Times New Roman" w:cs="Times New Roman"/>
+              </w:rPr>
+              <w:t> </w:t>
+            </w:r>
+          </w:p>
+        </w:tc>
+      </w:tr>
+      <w:tr>
+        <w:trPr>
+          <w:trHeight w:val="300"/>
+          <w:jc w:val="right"/>
+        </w:trPr>
+        <w:tc>
+          <w:tcPr>
+            <w:tcW w:w="1760" w:type="dxa"/>
+            <w:shd w:val="clear" w:color="auto" w:fill="auto"/>
+            <w:noWrap/>
+            <w:vAlign w:val="center"/>
+          </w:tcPr>
+          <w:p>
+            <w:pPr>
+              <w:spacing w:after="0" w:line="240" w:lineRule="auto"/>
+              <w:jc w:val="center"/>
+              <w:rPr>
+                <w:rFonts w:eastAsia="Times New Roman" w:cs="Times New Roman"/>
+              </w:rPr>
+            </w:pPr>
+            <w:r>
+              <w:rPr>
+                <w:rFonts w:eastAsia="Times New Roman" w:cs="Times New Roman"/>
+              </w:rPr>
+              <w:t>BBX_005</w:t>
+            </w:r>
+          </w:p>
+        </w:tc>
+        <w:tc>
+          <w:tcPr>
+            <w:tcW w:w="7275" w:type="dxa"/>
+            <w:shd w:val="clear" w:color="auto" w:fill="auto"/>
+            <w:noWrap/>
+            <w:vAlign w:val="center"/>
+          </w:tcPr>
+          <w:p>
+            <w:pPr>
+              <w:spacing w:after="0" w:line="240" w:lineRule="auto"/>
+              <w:jc w:val="center"/>
+              <w:rPr>
+                <w:rFonts w:eastAsia="Times New Roman" w:cs="Times New Roman"/>
+              </w:rPr>
+            </w:pPr>
+            <w:r>
+              <w:rPr>
+                <w:rFonts w:eastAsia="Times New Roman" w:cs="Times New Roman"/>
+              </w:rPr>
+              <w:t>Le programme peut laisser le choix à l’utilisateur d’activer ou désactiver le son</w:t>
+            </w:r>
+          </w:p>
+        </w:tc>
+      </w:tr>
+      <w:tr>
+        <w:trPr>
+          <w:trHeight w:val="300"/>
+          <w:jc w:val="right"/>
+        </w:trPr>
+        <w:tc>
+          <w:tcPr>
+            <w:tcW w:w="1760" w:type="dxa"/>
+            <w:shd w:val="clear" w:color="auto" w:fill="auto"/>
+            <w:noWrap/>
+            <w:vAlign w:val="center"/>
+          </w:tcPr>
+          <w:p>
+            <w:pPr>
+              <w:spacing w:after="0" w:line="240" w:lineRule="auto"/>
+              <w:jc w:val="center"/>
+              <w:rPr>
+                <w:rFonts w:eastAsia="Times New Roman" w:cs="Times New Roman"/>
+              </w:rPr>
+            </w:pPr>
+            <w:r>
+              <w:rPr>
+                <w:rFonts w:eastAsia="Times New Roman" w:cs="Times New Roman"/>
+              </w:rPr>
+              <w:t>BBX_006</w:t>
+            </w:r>
+          </w:p>
+        </w:tc>
+        <w:tc>
+          <w:tcPr>
+            <w:tcW w:w="7275" w:type="dxa"/>
+            <w:shd w:val="clear" w:color="auto" w:fill="auto"/>
+            <w:noWrap/>
+            <w:vAlign w:val="center"/>
+          </w:tcPr>
+          <w:p>
+            <w:pPr>
+              <w:spacing w:after="0" w:line="240" w:lineRule="auto"/>
+              <w:jc w:val="center"/>
+              <w:rPr>
+                <w:rFonts w:eastAsia="Times New Roman" w:cs="Times New Roman"/>
+              </w:rPr>
+            </w:pPr>
+            <w:r>
+              <w:rPr>
+                <w:rFonts w:eastAsia="Times New Roman" w:cs="Times New Roman"/>
+              </w:rPr>
+              <w:t xml:space="preserve">Le programme permet de contrôler le personnage de son choix 3 </w:t>
+            </w:r>
+            <w:r>
+              <w:rPr>
+                <w:rFonts w:eastAsia="Times New Roman" w:cs="Times New Roman"/>
+              </w:rPr>
+              <w:t>personnages</w:t>
+            </w:r>
+            <w:r>
+              <w:rPr>
+                <w:rFonts w:eastAsia="Times New Roman" w:cs="Times New Roman"/>
+              </w:rPr>
+              <w:t xml:space="preserve"> disponibles</w:t>
+            </w:r>
+          </w:p>
+        </w:tc>
+      </w:tr>
+      <w:tr>
+        <w:trPr>
+          <w:trHeight w:val="300"/>
+          <w:jc w:val="right"/>
+        </w:trPr>
+        <w:tc>
+          <w:tcPr>
+            <w:tcW w:w="1760" w:type="dxa"/>
+            <w:shd w:val="clear" w:color="auto" w:fill="auto"/>
+            <w:noWrap/>
+            <w:vAlign w:val="center"/>
+          </w:tcPr>
+          <w:p>
+            <w:pPr>
+              <w:spacing w:after="0" w:line="240" w:lineRule="auto"/>
+              <w:jc w:val="center"/>
+              <w:rPr>
+                <w:rFonts w:eastAsia="Times New Roman" w:cs="Times New Roman"/>
+              </w:rPr>
+            </w:pPr>
+            <w:r>
+              <w:rPr>
+                <w:rFonts w:eastAsia="Times New Roman" w:cs="Times New Roman"/>
+              </w:rPr>
+              <w:t>BBX_007</w:t>
+            </w:r>
+          </w:p>
+        </w:tc>
+        <w:tc>
+          <w:tcPr>
+            <w:tcW w:w="7275" w:type="dxa"/>
+            <w:shd w:val="clear" w:color="auto" w:fill="auto"/>
+            <w:noWrap/>
+            <w:vAlign w:val="center"/>
+          </w:tcPr>
+          <w:p>
+            <w:pPr>
+              <w:spacing w:after="0" w:line="240" w:lineRule="auto"/>
+              <w:jc w:val="center"/>
+              <w:rPr>
+                <w:rFonts w:eastAsia="Times New Roman" w:cs="Times New Roman"/>
+              </w:rPr>
+            </w:pPr>
+            <w:r>
+              <w:rPr>
+                <w:rFonts w:eastAsia="Times New Roman" w:cs="Times New Roman"/>
+              </w:rPr>
+              <w:t xml:space="preserve">Chaque personnage a des caractéristiques différentes (armes et vie différentes) </w:t>
+            </w:r>
+          </w:p>
+        </w:tc>
+      </w:tr>
+      <w:tr>
+        <w:trPr>
+          <w:trHeight w:val="300"/>
+          <w:jc w:val="right"/>
+        </w:trPr>
+        <w:tc>
+          <w:tcPr>
+            <w:tcW w:w="1760" w:type="dxa"/>
+            <w:shd w:val="clear" w:color="auto" w:fill="auto"/>
+            <w:noWrap/>
+            <w:vAlign w:val="center"/>
+          </w:tcPr>
+          <w:p>
+            <w:pPr>
+              <w:spacing w:after="0" w:line="240" w:lineRule="auto"/>
+              <w:jc w:val="center"/>
+              <w:rPr>
+                <w:rFonts w:eastAsia="Times New Roman" w:cs="Times New Roman"/>
+              </w:rPr>
+            </w:pPr>
+            <w:r>
+              <w:rPr>
+                <w:rFonts w:eastAsia="Times New Roman" w:cs="Times New Roman"/>
+              </w:rPr>
+              <w:t>BBX_008</w:t>
+            </w:r>
+          </w:p>
+        </w:tc>
+        <w:tc>
+          <w:tcPr>
+            <w:tcW w:w="7275" w:type="dxa"/>
+            <w:shd w:val="clear" w:color="auto" w:fill="auto"/>
+            <w:noWrap/>
+            <w:vAlign w:val="center"/>
+          </w:tcPr>
+          <w:p>
+            <w:pPr>
+              <w:spacing w:after="0" w:line="240" w:lineRule="auto"/>
+              <w:jc w:val="center"/>
+              <w:rPr>
+                <w:rFonts w:eastAsia="Times New Roman" w:cs="Times New Roman"/>
+              </w:rPr>
+            </w:pPr>
+            <w:r>
+              <w:rPr>
+                <w:rFonts w:eastAsia="Times New Roman" w:cs="Times New Roman"/>
+              </w:rPr>
+              <w:t xml:space="preserve">Les personnages sont </w:t>
+            </w:r>
+            <w:r>
+              <w:rPr>
+                <w:rFonts w:eastAsia="Times New Roman" w:cs="Times New Roman"/>
+              </w:rPr>
+              <w:t>contrôlables</w:t>
+            </w:r>
+            <w:r>
+              <w:rPr>
+                <w:rFonts w:eastAsia="Times New Roman" w:cs="Times New Roman"/>
+              </w:rPr>
+              <w:t xml:space="preserve"> via les touches Z, Q, S, D</w:t>
+            </w:r>
+            <w:r>
+              <w:rPr>
+                <w:rFonts w:eastAsia="Times New Roman" w:cs="Times New Roman"/>
+              </w:rPr>
+              <w:t>, TAB et ESPACE</w:t>
+            </w:r>
+            <w:bookmarkStart w:id="2" w:name="_GoBack"/>
+            <w:bookmarkEnd w:id="2"/>
+          </w:p>
+        </w:tc>
+      </w:tr>
+      <w:tr>
+        <w:trPr>
+          <w:trHeight w:val="300"/>
+          <w:jc w:val="right"/>
+        </w:trPr>
+        <w:tc>
+          <w:tcPr>
+            <w:tcW w:w="1760" w:type="dxa"/>
+            <w:shd w:val="clear" w:color="auto" w:fill="auto"/>
+            <w:noWrap/>
+            <w:vAlign w:val="center"/>
+          </w:tcPr>
+          <w:p>
+            <w:pPr>
+              <w:spacing w:after="0" w:line="240" w:lineRule="auto"/>
+              <w:jc w:val="center"/>
+              <w:rPr>
+                <w:rFonts w:eastAsia="Times New Roman" w:cs="Times New Roman"/>
+              </w:rPr>
+            </w:pPr>
+            <w:r>
+              <w:rPr>
+                <w:rFonts w:eastAsia="Times New Roman" w:cs="Times New Roman"/>
+              </w:rPr>
+              <w:t>BBX_009</w:t>
+            </w:r>
+          </w:p>
+        </w:tc>
+        <w:tc>
+          <w:tcPr>
+            <w:tcW w:w="7275" w:type="dxa"/>
+            <w:shd w:val="clear" w:color="auto" w:fill="auto"/>
+            <w:noWrap/>
+            <w:vAlign w:val="center"/>
+          </w:tcPr>
+          <w:p>
+            <w:pPr>
+              <w:spacing w:after="0" w:line="240" w:lineRule="auto"/>
+              <w:jc w:val="center"/>
+              <w:rPr>
+                <w:rFonts w:eastAsia="Times New Roman" w:cs="Times New Roman"/>
+              </w:rPr>
+            </w:pPr>
+          </w:p>
+        </w:tc>
+      </w:tr>
+      <w:tr>
+        <w:trPr>
+          <w:trHeight w:val="300"/>
+          <w:jc w:val="right"/>
+        </w:trPr>
+        <w:tc>
+          <w:tcPr>
+            <w:tcW w:w="1760" w:type="dxa"/>
+            <w:shd w:val="clear" w:color="auto" w:fill="auto"/>
+            <w:noWrap/>
+            <w:vAlign w:val="center"/>
+          </w:tcPr>
+          <w:p>
+            <w:pPr>
+              <w:spacing w:after="0" w:line="240" w:lineRule="auto"/>
+              <w:jc w:val="center"/>
+              <w:rPr>
+                <w:rFonts w:eastAsia="Times New Roman" w:cs="Times New Roman"/>
+              </w:rPr>
+            </w:pPr>
+          </w:p>
+        </w:tc>
+        <w:tc>
+          <w:tcPr>
+            <w:tcW w:w="7275" w:type="dxa"/>
+            <w:shd w:val="clear" w:color="auto" w:fill="auto"/>
+            <w:noWrap/>
+            <w:vAlign w:val="center"/>
+          </w:tcPr>
+          <w:p>
+            <w:pPr>
+              <w:spacing w:after="0" w:line="240" w:lineRule="auto"/>
+              <w:jc w:val="center"/>
+              <w:rPr>
+                <w:rFonts w:eastAsia="Times New Roman" w:cs="Times New Roman"/>
+              </w:rPr>
+            </w:pPr>
+          </w:p>
+        </w:tc>
+      </w:tr>
+      <w:tr>
+        <w:trPr>
+          <w:trHeight w:val="300"/>
+          <w:jc w:val="right"/>
+        </w:trPr>
+        <w:tc>
+          <w:tcPr>
+            <w:tcW w:w="1760" w:type="dxa"/>
+            <w:shd w:val="clear" w:color="auto" w:fill="auto"/>
+            <w:noWrap/>
+            <w:vAlign w:val="center"/>
+          </w:tcPr>
+          <w:p>
+            <w:pPr>
+              <w:spacing w:after="0" w:line="240" w:lineRule="auto"/>
+              <w:jc w:val="center"/>
+              <w:rPr>
+                <w:rFonts w:eastAsia="Times New Roman" w:cs="Times New Roman"/>
+              </w:rPr>
+            </w:pPr>
+          </w:p>
+        </w:tc>
+        <w:tc>
+          <w:tcPr>
+            <w:tcW w:w="7275" w:type="dxa"/>
+            <w:shd w:val="clear" w:color="auto" w:fill="auto"/>
+            <w:noWrap/>
+            <w:vAlign w:val="center"/>
+          </w:tcPr>
+          <w:p>
+            <w:pPr>
+              <w:spacing w:after="0" w:line="240" w:lineRule="auto"/>
+              <w:jc w:val="center"/>
+              <w:rPr>
+                <w:rFonts w:eastAsia="Times New Roman" w:cs="Times New Roman"/>
+              </w:rPr>
+            </w:pPr>
+          </w:p>
+        </w:tc>
+      </w:tr>
+      <w:tr>
+        <w:trPr>
+          <w:trHeight w:val="300"/>
+          <w:jc w:val="right"/>
+        </w:trPr>
+        <w:tc>
+          <w:tcPr>
+            <w:tcW w:w="1760" w:type="dxa"/>
+            <w:shd w:val="clear" w:color="auto" w:fill="auto"/>
+            <w:noWrap/>
+            <w:vAlign w:val="center"/>
+          </w:tcPr>
+          <w:p>
+            <w:pPr>
+              <w:spacing w:after="0" w:line="240" w:lineRule="auto"/>
+              <w:jc w:val="center"/>
+              <w:rPr>
+                <w:rFonts w:eastAsia="Times New Roman" w:cs="Times New Roman"/>
+              </w:rPr>
+            </w:pPr>
+          </w:p>
+        </w:tc>
+        <w:tc>
+          <w:tcPr>
+            <w:tcW w:w="7275" w:type="dxa"/>
+            <w:shd w:val="clear" w:color="auto" w:fill="auto"/>
+            <w:noWrap/>
+            <w:vAlign w:val="center"/>
+          </w:tcPr>
+          <w:p>
+            <w:pPr>
+              <w:spacing w:after="0" w:line="240" w:lineRule="auto"/>
+              <w:jc w:val="center"/>
+              <w:rPr>
+                <w:rFonts w:eastAsia="Times New Roman" w:cs="Times New Roman"/>
+              </w:rPr>
+            </w:pPr>
+          </w:p>
+        </w:tc>
+      </w:tr>
+      <w:tr>
+        <w:trPr>
+          <w:trHeight w:val="300"/>
+          <w:jc w:val="right"/>
+        </w:trPr>
+        <w:tc>
+          <w:tcPr>
+            <w:tcW w:w="1760" w:type="dxa"/>
+            <w:shd w:val="clear" w:color="auto" w:fill="auto"/>
+            <w:noWrap/>
+            <w:vAlign w:val="center"/>
+          </w:tcPr>
+          <w:p>
+            <w:pPr>
+              <w:spacing w:after="0" w:line="240" w:lineRule="auto"/>
+              <w:jc w:val="center"/>
+              <w:rPr>
+                <w:rFonts w:eastAsia="Times New Roman" w:cs="Times New Roman"/>
+              </w:rPr>
+            </w:pPr>
+          </w:p>
+        </w:tc>
+        <w:tc>
+          <w:tcPr>
+            <w:tcW w:w="7275" w:type="dxa"/>
+            <w:shd w:val="clear" w:color="auto" w:fill="auto"/>
+            <w:noWrap/>
+            <w:vAlign w:val="center"/>
+          </w:tcPr>
+          <w:p>
+            <w:pPr>
+              <w:spacing w:after="0" w:line="240" w:lineRule="auto"/>
+              <w:jc w:val="center"/>
+              <w:rPr>
+                <w:rFonts w:eastAsia="Times New Roman" w:cs="Times New Roman"/>
+              </w:rPr>
+            </w:pPr>
+          </w:p>
+        </w:tc>
+      </w:tr>
+      <w:tr>
+        <w:trPr>
+          <w:trHeight w:val="300"/>
+          <w:jc w:val="right"/>
+        </w:trPr>
+        <w:tc>
+          <w:tcPr>
+            <w:tcW w:w="1760" w:type="dxa"/>
+            <w:shd w:val="clear" w:color="auto" w:fill="auto"/>
+            <w:noWrap/>
+            <w:vAlign w:val="center"/>
+          </w:tcPr>
+          <w:p>
+            <w:pPr>
+              <w:spacing w:after="0" w:line="240" w:lineRule="auto"/>
+              <w:jc w:val="center"/>
+              <w:rPr>
+                <w:rFonts w:eastAsia="Times New Roman" w:cs="Times New Roman"/>
+              </w:rPr>
+            </w:pPr>
+          </w:p>
+        </w:tc>
+        <w:tc>
+          <w:tcPr>
+            <w:tcW w:w="7275" w:type="dxa"/>
+            <w:shd w:val="clear" w:color="auto" w:fill="auto"/>
+            <w:noWrap/>
+            <w:vAlign w:val="center"/>
+          </w:tcPr>
+          <w:p>
+            <w:pPr>
+              <w:spacing w:after="0" w:line="240" w:lineRule="auto"/>
+              <w:jc w:val="center"/>
+              <w:rPr>
+                <w:rFonts w:eastAsia="Times New Roman" w:cs="Times New Roman"/>
+              </w:rPr>
+            </w:pPr>
+          </w:p>
+        </w:tc>
+      </w:tr>
+      <w:tr>
+        <w:trPr>
+          <w:trHeight w:val="300"/>
+          <w:jc w:val="right"/>
+        </w:trPr>
+        <w:tc>
+          <w:tcPr>
+            <w:tcW w:w="1760" w:type="dxa"/>
+            <w:shd w:val="clear" w:color="auto" w:fill="auto"/>
+            <w:noWrap/>
+            <w:vAlign w:val="center"/>
+          </w:tcPr>
+          <w:p>
+            <w:pPr>
+              <w:spacing w:after="0" w:line="240" w:lineRule="auto"/>
+              <w:jc w:val="center"/>
+              <w:rPr>
+                <w:rFonts w:eastAsia="Times New Roman" w:cs="Times New Roman"/>
+              </w:rPr>
+            </w:pPr>
+          </w:p>
+        </w:tc>
+        <w:tc>
+          <w:tcPr>
+            <w:tcW w:w="7275" w:type="dxa"/>
+            <w:shd w:val="clear" w:color="auto" w:fill="auto"/>
+            <w:noWrap/>
+            <w:vAlign w:val="center"/>
+          </w:tcPr>
+          <w:p>
+            <w:pPr>
+              <w:spacing w:after="0" w:line="240" w:lineRule="auto"/>
+              <w:jc w:val="center"/>
+              <w:rPr>
+                <w:rFonts w:eastAsia="Times New Roman" w:cs="Times New Roman"/>
+              </w:rPr>
+            </w:pPr>
+          </w:p>
+        </w:tc>
+      </w:tr>
+      <w:tr>
+        <w:trPr>
+          <w:trHeight w:val="300"/>
+          <w:jc w:val="right"/>
+        </w:trPr>
+        <w:tc>
+          <w:tcPr>
+            <w:tcW w:w="1760" w:type="dxa"/>
+            <w:shd w:val="clear" w:color="auto" w:fill="auto"/>
+            <w:noWrap/>
+            <w:vAlign w:val="center"/>
+          </w:tcPr>
+          <w:p>
+            <w:pPr>
+              <w:spacing w:after="0" w:line="240" w:lineRule="auto"/>
+              <w:jc w:val="center"/>
+              <w:rPr>
+                <w:rFonts w:eastAsia="Times New Roman" w:cs="Times New Roman"/>
+              </w:rPr>
+            </w:pPr>
+          </w:p>
+        </w:tc>
+        <w:tc>
+          <w:tcPr>
+            <w:tcW w:w="7275" w:type="dxa"/>
+            <w:shd w:val="clear" w:color="auto" w:fill="auto"/>
+            <w:noWrap/>
+            <w:vAlign w:val="center"/>
+          </w:tcPr>
+          <w:p>
+            <w:pPr>
+              <w:spacing w:after="0" w:line="240" w:lineRule="auto"/>
+              <w:jc w:val="center"/>
+              <w:rPr>
+                <w:rFonts w:eastAsia="Times New Roman" w:cs="Times New Roman"/>
+              </w:rPr>
+            </w:pPr>
+          </w:p>
+        </w:tc>
+      </w:tr>
+      <w:tr>
+        <w:trPr>
+          <w:trHeight w:val="300"/>
+          <w:jc w:val="right"/>
+        </w:trPr>
+        <w:tc>
+          <w:tcPr>
+            <w:tcW w:w="1760" w:type="dxa"/>
+            <w:shd w:val="clear" w:color="auto" w:fill="auto"/>
+            <w:noWrap/>
+            <w:vAlign w:val="center"/>
+          </w:tcPr>
+          <w:p>
+            <w:pPr>
+              <w:spacing w:after="0" w:line="240" w:lineRule="auto"/>
+              <w:jc w:val="center"/>
+              <w:rPr>
+                <w:rFonts w:eastAsia="Times New Roman" w:cs="Times New Roman"/>
+              </w:rPr>
+            </w:pPr>
+          </w:p>
+        </w:tc>
+        <w:tc>
+          <w:tcPr>
+            <w:tcW w:w="7275" w:type="dxa"/>
+            <w:shd w:val="clear" w:color="auto" w:fill="auto"/>
+            <w:noWrap/>
+            <w:vAlign w:val="center"/>
+          </w:tcPr>
+          <w:p>
+            <w:pPr>
+              <w:spacing w:after="0" w:line="240" w:lineRule="auto"/>
+              <w:jc w:val="center"/>
+              <w:rPr>
+                <w:rFonts w:eastAsia="Times New Roman" w:cs="Times New Roman"/>
+              </w:rPr>
+            </w:pPr>
+          </w:p>
+        </w:tc>
+      </w:tr>
+      <w:tr>
+        <w:trPr>
+          <w:trHeight w:val="300"/>
+          <w:jc w:val="right"/>
+        </w:trPr>
+        <w:tc>
+          <w:tcPr>
+            <w:tcW w:w="1760" w:type="dxa"/>
+            <w:shd w:val="clear" w:color="auto" w:fill="auto"/>
+            <w:noWrap/>
+            <w:vAlign w:val="center"/>
+          </w:tcPr>
+          <w:p>
+            <w:pPr>
+              <w:spacing w:after="0" w:line="240" w:lineRule="auto"/>
+              <w:jc w:val="center"/>
+              <w:rPr>
+                <w:rFonts w:eastAsia="Times New Roman" w:cs="Times New Roman"/>
+              </w:rPr>
+            </w:pPr>
+          </w:p>
+        </w:tc>
+        <w:tc>
+          <w:tcPr>
+            <w:tcW w:w="7275" w:type="dxa"/>
+            <w:shd w:val="clear" w:color="auto" w:fill="auto"/>
+            <w:noWrap/>
+            <w:vAlign w:val="center"/>
+          </w:tcPr>
+          <w:p>
+            <w:pPr>
+              <w:spacing w:after="0" w:line="240" w:lineRule="auto"/>
+              <w:jc w:val="center"/>
+              <w:rPr>
+                <w:rFonts w:eastAsia="Times New Roman" w:cs="Times New Roman"/>
+              </w:rPr>
+            </w:pPr>
+          </w:p>
+        </w:tc>
+      </w:tr>
+      <w:tr>
+        <w:trPr>
+          <w:trHeight w:val="300"/>
+          <w:jc w:val="right"/>
+        </w:trPr>
+        <w:tc>
+          <w:tcPr>
+            <w:tcW w:w="1760" w:type="dxa"/>
+            <w:shd w:val="clear" w:color="auto" w:fill="auto"/>
+            <w:noWrap/>
+            <w:vAlign w:val="center"/>
+          </w:tcPr>
+          <w:p>
+            <w:pPr>
+              <w:spacing w:after="0" w:line="240" w:lineRule="auto"/>
+              <w:jc w:val="center"/>
+              <w:rPr>
+                <w:rFonts w:eastAsia="Times New Roman" w:cs="Times New Roman"/>
+              </w:rPr>
+            </w:pPr>
+          </w:p>
+        </w:tc>
+        <w:tc>
+          <w:tcPr>
+            <w:tcW w:w="7275" w:type="dxa"/>
+            <w:shd w:val="clear" w:color="auto" w:fill="auto"/>
+            <w:noWrap/>
+            <w:vAlign w:val="center"/>
+          </w:tcPr>
+          <w:p>
+            <w:pPr>
+              <w:spacing w:after="0" w:line="240" w:lineRule="auto"/>
+              <w:jc w:val="center"/>
+              <w:rPr>
+                <w:rFonts w:eastAsia="Times New Roman" w:cs="Times New Roman"/>
+              </w:rPr>
+            </w:pPr>
+          </w:p>
+        </w:tc>
+      </w:tr>
+    </w:tbl>
+    <w:p>
+      <w:pPr>
+        <w:spacing w:after="0" w:line="240" w:lineRule="auto"/>
+        <w:jc w:val="both"/>
         <w:rPr>
           <w:rFonts w:ascii="Century Gothic" w:eastAsia="MS Mincho" w:hAnsi="Century Gothic" w:cs="Times New Roman"/>
           <w:color w:val="auto"/>
           <w:sz w:val="20"/>
           <w:szCs w:val="24"/>
         </w:rPr>
-        <w:t xml:space="preserve">peut </w:t>
-      </w:r>
-      <w:r>
+      </w:pPr>
+    </w:p>
+    <w:p>
+      <w:pPr>
+        <w:spacing w:after="0" w:line="240" w:lineRule="auto"/>
+        <w:jc w:val="both"/>
         <w:rPr>
           <w:rFonts w:ascii="Century Gothic" w:eastAsia="MS Mincho" w:hAnsi="Century Gothic" w:cs="Times New Roman"/>
           <w:color w:val="auto"/>
           <w:sz w:val="20"/>
           <w:szCs w:val="24"/>
         </w:rPr>
-        <w:t>démarrer</w:t>
-      </w:r>
-      <w:r>
+      </w:pPr>
+    </w:p>
+    <w:p>
+      <w:pPr>
+        <w:spacing w:after="0" w:line="240" w:lineRule="auto"/>
+        <w:jc w:val="both"/>
         <w:rPr>
           <w:rFonts w:ascii="Century Gothic" w:eastAsia="MS Mincho" w:hAnsi="Century Gothic" w:cs="Times New Roman"/>
           <w:color w:val="auto"/>
           <w:sz w:val="20"/>
           <w:szCs w:val="24"/>
         </w:rPr>
-        <w:t xml:space="preserve"> en mode consol ou avec une interface graphique</w:t>
+      </w:pPr>
+    </w:p>
+    <w:p>
+      <w:pPr>
+        <w:spacing w:after="0" w:line="240" w:lineRule="auto"/>
+        <w:ind w:left="708"/>
+        <w:rPr>
+          <w:rStyle w:val="Emphaseintense"/>
+        </w:rPr>
+      </w:pPr>
+      <w:r>
+        <w:rPr>
+          <w:rStyle w:val="Emphaseintense"/>
+        </w:rPr>
+        <w:t>Cas d’erreur</w:t>
       </w:r>
     </w:p>
     <w:p>
       <w:pPr>
-        <w:pStyle w:val="Paragraphedeliste"/>
-        <w:numPr>
-          <w:ilvl w:val="0"/>
-          <w:numId w:val="2"/>
-        </w:numPr>
+        <w:spacing w:after="0" w:line="240" w:lineRule="auto"/>
+        <w:ind w:left="708"/>
+        <w:rPr>
+          <w:rStyle w:val="Emphaseintense"/>
+        </w:rPr>
+      </w:pPr>
+    </w:p>
+    <w:tbl>
+      <w:tblPr>
+        <w:tblW w:w="9035" w:type="dxa"/>
+        <w:jc w:val="right"/>
+        <w:tblCellMar>
+          <w:left w:w="70" w:type="dxa"/>
+          <w:right w:w="70" w:type="dxa"/>
+        </w:tblCellMar>
+        <w:tblLook w:val="04A0" w:firstRow="1" w:lastRow="0" w:firstColumn="1" w:lastColumn="0" w:noHBand="0" w:noVBand="1"/>
+      </w:tblPr>
+      <w:tblGrid>
+        <w:gridCol w:w="1760"/>
+        <w:gridCol w:w="7275"/>
+      </w:tblGrid>
+      <w:tr>
+        <w:trPr>
+          <w:trHeight w:val="300"/>
+          <w:jc w:val="right"/>
+        </w:trPr>
+        <w:tc>
+          <w:tcPr>
+            <w:tcW w:w="1760" w:type="dxa"/>
+            <w:tcBorders>
+              <w:top w:val="single" w:sz="4" w:space="0" w:color="auto"/>
+              <w:left w:val="single" w:sz="4" w:space="0" w:color="auto"/>
+              <w:bottom w:val="single" w:sz="4" w:space="0" w:color="auto"/>
+              <w:right w:val="single" w:sz="4" w:space="0" w:color="auto"/>
+            </w:tcBorders>
+            <w:shd w:val="clear" w:color="000000" w:fill="D9D9D9"/>
+            <w:noWrap/>
+            <w:vAlign w:val="center"/>
+            <w:hideMark/>
+          </w:tcPr>
+          <w:p>
+            <w:pPr>
+              <w:spacing w:after="0" w:line="240" w:lineRule="auto"/>
+              <w:jc w:val="center"/>
+              <w:rPr>
+                <w:rFonts w:eastAsia="Times New Roman" w:cs="Times New Roman"/>
+              </w:rPr>
+            </w:pPr>
+            <w:r>
+              <w:rPr>
+                <w:rFonts w:eastAsia="Times New Roman" w:cs="Times New Roman"/>
+              </w:rPr>
+              <w:t>Identification</w:t>
+            </w:r>
+          </w:p>
+        </w:tc>
+        <w:tc>
+          <w:tcPr>
+            <w:tcW w:w="7275" w:type="dxa"/>
+            <w:tcBorders>
+              <w:top w:val="single" w:sz="4" w:space="0" w:color="auto"/>
+              <w:left w:val="nil"/>
+              <w:bottom w:val="single" w:sz="4" w:space="0" w:color="auto"/>
+              <w:right w:val="single" w:sz="4" w:space="0" w:color="auto"/>
+            </w:tcBorders>
+            <w:shd w:val="clear" w:color="000000" w:fill="D9D9D9"/>
+            <w:noWrap/>
+            <w:vAlign w:val="center"/>
+            <w:hideMark/>
+          </w:tcPr>
+          <w:p>
+            <w:pPr>
+              <w:spacing w:after="0" w:line="240" w:lineRule="auto"/>
+              <w:jc w:val="center"/>
+              <w:rPr>
+                <w:rFonts w:eastAsia="Times New Roman" w:cs="Times New Roman"/>
+              </w:rPr>
+            </w:pPr>
+            <w:r>
+              <w:rPr>
+                <w:rFonts w:eastAsia="Times New Roman" w:cs="Times New Roman"/>
+              </w:rPr>
+              <w:t>Exigence</w:t>
+            </w:r>
+          </w:p>
+        </w:tc>
+      </w:tr>
+      <w:tr>
+        <w:trPr>
+          <w:trHeight w:val="300"/>
+          <w:jc w:val="right"/>
+        </w:trPr>
+        <w:tc>
+          <w:tcPr>
+            <w:tcW w:w="1760" w:type="dxa"/>
+            <w:tcBorders>
+              <w:top w:val="nil"/>
+              <w:left w:val="single" w:sz="4" w:space="0" w:color="auto"/>
+              <w:bottom w:val="single" w:sz="4" w:space="0" w:color="auto"/>
+              <w:right w:val="single" w:sz="4" w:space="0" w:color="auto"/>
+            </w:tcBorders>
+            <w:shd w:val="clear" w:color="auto" w:fill="auto"/>
+            <w:noWrap/>
+            <w:vAlign w:val="center"/>
+            <w:hideMark/>
+          </w:tcPr>
+          <w:p>
+            <w:pPr>
+              <w:spacing w:after="0" w:line="240" w:lineRule="auto"/>
+              <w:jc w:val="center"/>
+              <w:rPr>
+                <w:rFonts w:eastAsia="Times New Roman" w:cs="Times New Roman"/>
+              </w:rPr>
+            </w:pPr>
+            <w:r>
+              <w:rPr>
+                <w:rFonts w:eastAsia="Times New Roman" w:cs="Times New Roman"/>
+              </w:rPr>
+              <w:t>BBX_0</w:t>
+            </w:r>
+            <w:r>
+              <w:rPr>
+                <w:rFonts w:eastAsia="Times New Roman" w:cs="Times New Roman"/>
+              </w:rPr>
+              <w:t>5</w:t>
+            </w:r>
+            <w:r>
+              <w:rPr>
+                <w:rFonts w:eastAsia="Times New Roman" w:cs="Times New Roman"/>
+              </w:rPr>
+              <w:t>1</w:t>
+            </w:r>
+          </w:p>
+        </w:tc>
+        <w:tc>
+          <w:tcPr>
+            <w:tcW w:w="7275" w:type="dxa"/>
+            <w:tcBorders>
+              <w:top w:val="nil"/>
+              <w:left w:val="nil"/>
+              <w:bottom w:val="single" w:sz="4" w:space="0" w:color="auto"/>
+              <w:right w:val="single" w:sz="4" w:space="0" w:color="auto"/>
+            </w:tcBorders>
+            <w:shd w:val="clear" w:color="auto" w:fill="auto"/>
+            <w:noWrap/>
+            <w:vAlign w:val="center"/>
+            <w:hideMark/>
+          </w:tcPr>
+          <w:p>
+            <w:pPr>
+              <w:spacing w:after="0" w:line="240" w:lineRule="auto"/>
+              <w:jc w:val="center"/>
+              <w:rPr>
+                <w:rFonts w:eastAsia="Times New Roman" w:cs="Times New Roman"/>
+              </w:rPr>
+            </w:pPr>
+            <w:r>
+              <w:rPr>
+                <w:rFonts w:eastAsia="Times New Roman" w:cs="Times New Roman"/>
+              </w:rPr>
+              <w:t>Si le programme ne trouve aucune carte un message d’erreur s’affiche et il est impossible de jo</w:t>
+            </w:r>
+            <w:r>
+              <w:rPr>
+                <w:rFonts w:eastAsia="Times New Roman" w:cs="Times New Roman"/>
+              </w:rPr>
+              <w:t>uer</w:t>
+            </w:r>
+          </w:p>
+        </w:tc>
+      </w:tr>
+      <w:tr>
+        <w:trPr>
+          <w:trHeight w:val="300"/>
+          <w:jc w:val="right"/>
+        </w:trPr>
+        <w:tc>
+          <w:tcPr>
+            <w:tcW w:w="1760" w:type="dxa"/>
+            <w:tcBorders>
+              <w:top w:val="nil"/>
+              <w:left w:val="single" w:sz="4" w:space="0" w:color="auto"/>
+              <w:bottom w:val="single" w:sz="4" w:space="0" w:color="auto"/>
+              <w:right w:val="single" w:sz="4" w:space="0" w:color="auto"/>
+            </w:tcBorders>
+            <w:shd w:val="clear" w:color="auto" w:fill="auto"/>
+            <w:noWrap/>
+            <w:vAlign w:val="center"/>
+            <w:hideMark/>
+          </w:tcPr>
+          <w:p>
+            <w:pPr>
+              <w:spacing w:after="0" w:line="240" w:lineRule="auto"/>
+              <w:jc w:val="center"/>
+              <w:rPr>
+                <w:rFonts w:eastAsia="Times New Roman" w:cs="Times New Roman"/>
+              </w:rPr>
+            </w:pPr>
+            <w:r>
+              <w:rPr>
+                <w:rFonts w:eastAsia="Times New Roman" w:cs="Times New Roman"/>
+              </w:rPr>
+              <w:t> </w:t>
+            </w:r>
+          </w:p>
+        </w:tc>
+        <w:tc>
+          <w:tcPr>
+            <w:tcW w:w="7275" w:type="dxa"/>
+            <w:tcBorders>
+              <w:top w:val="nil"/>
+              <w:left w:val="nil"/>
+              <w:bottom w:val="single" w:sz="4" w:space="0" w:color="auto"/>
+              <w:right w:val="single" w:sz="4" w:space="0" w:color="auto"/>
+            </w:tcBorders>
+            <w:shd w:val="clear" w:color="auto" w:fill="auto"/>
+            <w:noWrap/>
+            <w:vAlign w:val="center"/>
+            <w:hideMark/>
+          </w:tcPr>
+          <w:p>
+            <w:pPr>
+              <w:spacing w:after="0" w:line="240" w:lineRule="auto"/>
+              <w:jc w:val="center"/>
+              <w:rPr>
+                <w:rFonts w:eastAsia="Times New Roman" w:cs="Times New Roman"/>
+              </w:rPr>
+            </w:pPr>
+            <w:r>
+              <w:rPr>
+                <w:rFonts w:eastAsia="Times New Roman" w:cs="Times New Roman"/>
+              </w:rPr>
+              <w:t> </w:t>
+            </w:r>
+            <w:r>
+              <w:rPr>
+                <w:rFonts w:eastAsia="Times New Roman" w:cs="Times New Roman"/>
+              </w:rPr>
+              <w:t>Si le programme ne trouve aucune carte un message d’erreur s’affiche et il est impossible de jouer</w:t>
+            </w:r>
+          </w:p>
+        </w:tc>
+      </w:tr>
+      <w:tr>
+        <w:trPr>
+          <w:trHeight w:val="300"/>
+          <w:jc w:val="right"/>
+        </w:trPr>
+        <w:tc>
+          <w:tcPr>
+            <w:tcW w:w="1760" w:type="dxa"/>
+            <w:tcBorders>
+              <w:top w:val="nil"/>
+              <w:left w:val="single" w:sz="4" w:space="0" w:color="auto"/>
+              <w:bottom w:val="single" w:sz="4" w:space="0" w:color="auto"/>
+              <w:right w:val="single" w:sz="4" w:space="0" w:color="auto"/>
+            </w:tcBorders>
+            <w:shd w:val="clear" w:color="auto" w:fill="auto"/>
+            <w:noWrap/>
+            <w:vAlign w:val="center"/>
+            <w:hideMark/>
+          </w:tcPr>
+          <w:p>
+            <w:pPr>
+              <w:spacing w:after="0" w:line="240" w:lineRule="auto"/>
+              <w:jc w:val="center"/>
+              <w:rPr>
+                <w:rFonts w:eastAsia="Times New Roman" w:cs="Times New Roman"/>
+              </w:rPr>
+            </w:pPr>
+            <w:r>
+              <w:rPr>
+                <w:rFonts w:eastAsia="Times New Roman" w:cs="Times New Roman"/>
+              </w:rPr>
+              <w:t> </w:t>
+            </w:r>
+          </w:p>
+        </w:tc>
+        <w:tc>
+          <w:tcPr>
+            <w:tcW w:w="7275" w:type="dxa"/>
+            <w:tcBorders>
+              <w:top w:val="nil"/>
+              <w:left w:val="nil"/>
+              <w:bottom w:val="single" w:sz="4" w:space="0" w:color="auto"/>
+              <w:right w:val="single" w:sz="4" w:space="0" w:color="auto"/>
+            </w:tcBorders>
+            <w:shd w:val="clear" w:color="auto" w:fill="auto"/>
+            <w:noWrap/>
+            <w:vAlign w:val="center"/>
+            <w:hideMark/>
+          </w:tcPr>
+          <w:p>
+            <w:pPr>
+              <w:spacing w:after="0" w:line="240" w:lineRule="auto"/>
+              <w:jc w:val="center"/>
+              <w:rPr>
+                <w:rFonts w:eastAsia="Times New Roman" w:cs="Times New Roman"/>
+              </w:rPr>
+            </w:pPr>
+            <w:r>
+              <w:rPr>
+                <w:rFonts w:eastAsia="Times New Roman" w:cs="Times New Roman"/>
+              </w:rPr>
+              <w:t> </w:t>
+            </w:r>
+          </w:p>
+        </w:tc>
+      </w:tr>
+      <w:tr>
+        <w:trPr>
+          <w:trHeight w:val="300"/>
+          <w:jc w:val="right"/>
+        </w:trPr>
+        <w:tc>
+          <w:tcPr>
+            <w:tcW w:w="1760" w:type="dxa"/>
+            <w:tcBorders>
+              <w:top w:val="nil"/>
+              <w:left w:val="single" w:sz="4" w:space="0" w:color="auto"/>
+              <w:bottom w:val="single" w:sz="4" w:space="0" w:color="auto"/>
+              <w:right w:val="single" w:sz="4" w:space="0" w:color="auto"/>
+            </w:tcBorders>
+            <w:shd w:val="clear" w:color="auto" w:fill="auto"/>
+            <w:noWrap/>
+            <w:vAlign w:val="center"/>
+            <w:hideMark/>
+          </w:tcPr>
+          <w:p>
+            <w:pPr>
+              <w:spacing w:after="0" w:line="240" w:lineRule="auto"/>
+              <w:jc w:val="center"/>
+              <w:rPr>
+                <w:rFonts w:eastAsia="Times New Roman" w:cs="Times New Roman"/>
+              </w:rPr>
+            </w:pPr>
+            <w:r>
+              <w:rPr>
+                <w:rFonts w:eastAsia="Times New Roman" w:cs="Times New Roman"/>
+              </w:rPr>
+              <w:t> </w:t>
+            </w:r>
+          </w:p>
+        </w:tc>
+        <w:tc>
+          <w:tcPr>
+            <w:tcW w:w="7275" w:type="dxa"/>
+            <w:tcBorders>
+              <w:top w:val="nil"/>
+              <w:left w:val="nil"/>
+              <w:bottom w:val="single" w:sz="4" w:space="0" w:color="auto"/>
+              <w:right w:val="single" w:sz="4" w:space="0" w:color="auto"/>
+            </w:tcBorders>
+            <w:shd w:val="clear" w:color="auto" w:fill="auto"/>
+            <w:noWrap/>
+            <w:vAlign w:val="center"/>
+            <w:hideMark/>
+          </w:tcPr>
+          <w:p>
+            <w:pPr>
+              <w:spacing w:after="0" w:line="240" w:lineRule="auto"/>
+              <w:jc w:val="center"/>
+              <w:rPr>
+                <w:rFonts w:eastAsia="Times New Roman" w:cs="Times New Roman"/>
+              </w:rPr>
+            </w:pPr>
+            <w:r>
+              <w:rPr>
+                <w:rFonts w:eastAsia="Times New Roman" w:cs="Times New Roman"/>
+              </w:rPr>
+              <w:t> </w:t>
+            </w:r>
+          </w:p>
+        </w:tc>
+      </w:tr>
+    </w:tbl>
+    <w:p>
+      <w:pPr>
         <w:spacing w:after="0" w:line="240" w:lineRule="auto"/>
         <w:jc w:val="both"/>
         <w:rPr>
@@ -610,59 +2998,69 @@
           <w:szCs w:val="24"/>
         </w:rPr>
       </w:pPr>
-      <w:r>
+    </w:p>
+    <w:p>
+      <w:pPr>
+        <w:spacing w:after="0" w:line="240" w:lineRule="auto"/>
+        <w:jc w:val="both"/>
         <w:rPr>
           <w:rFonts w:ascii="Century Gothic" w:eastAsia="MS Mincho" w:hAnsi="Century Gothic" w:cs="Times New Roman"/>
           <w:color w:val="auto"/>
           <w:sz w:val="20"/>
           <w:szCs w:val="24"/>
         </w:rPr>
-        <w:t xml:space="preserve">Le programme </w:t>
-      </w:r>
-      <w:r>
+      </w:pPr>
+    </w:p>
+    <w:p>
+      <w:pPr>
+        <w:spacing w:after="0" w:line="240" w:lineRule="auto"/>
+        <w:jc w:val="both"/>
         <w:rPr>
           <w:rFonts w:ascii="Century Gothic" w:eastAsia="MS Mincho" w:hAnsi="Century Gothic" w:cs="Times New Roman"/>
           <w:color w:val="auto"/>
           <w:sz w:val="20"/>
           <w:szCs w:val="24"/>
         </w:rPr>
-        <w:t xml:space="preserve">peut </w:t>
-      </w:r>
-      <w:r>
+      </w:pPr>
+    </w:p>
+    <w:p>
+      <w:pPr>
+        <w:spacing w:after="0" w:line="240" w:lineRule="auto"/>
+        <w:jc w:val="both"/>
         <w:rPr>
           <w:rFonts w:ascii="Century Gothic" w:eastAsia="MS Mincho" w:hAnsi="Century Gothic" w:cs="Times New Roman"/>
           <w:color w:val="auto"/>
           <w:sz w:val="20"/>
           <w:szCs w:val="24"/>
         </w:rPr>
-        <w:t>laisse</w:t>
-      </w:r>
-      <w:r>
+      </w:pPr>
+    </w:p>
+    <w:p>
+      <w:pPr>
+        <w:spacing w:after="0" w:line="240" w:lineRule="auto"/>
+        <w:jc w:val="both"/>
         <w:rPr>
           <w:rFonts w:ascii="Century Gothic" w:eastAsia="MS Mincho" w:hAnsi="Century Gothic" w:cs="Times New Roman"/>
           <w:color w:val="auto"/>
           <w:sz w:val="20"/>
           <w:szCs w:val="24"/>
         </w:rPr>
-        <w:t>r</w:t>
-      </w:r>
-      <w:r>
+      </w:pPr>
+    </w:p>
+    <w:p>
+      <w:pPr>
+        <w:spacing w:after="0" w:line="240" w:lineRule="auto"/>
+        <w:jc w:val="both"/>
         <w:rPr>
           <w:rFonts w:ascii="Century Gothic" w:eastAsia="MS Mincho" w:hAnsi="Century Gothic" w:cs="Times New Roman"/>
           <w:color w:val="auto"/>
           <w:sz w:val="20"/>
           <w:szCs w:val="24"/>
         </w:rPr>
-        <w:t xml:space="preserve"> le choix à l’utilisateur de jouer contre une IA ou contre un autre utilisateur</w:t>
-      </w:r>
-    </w:p>
-    <w:p>
-      <w:pPr>
-        <w:pStyle w:val="Paragraphedeliste"/>
-        <w:numPr>
-          <w:ilvl w:val="0"/>
-          <w:numId w:val="2"/>
-        </w:numPr>
+      </w:pPr>
+    </w:p>
+    <w:p>
+      <w:pPr>
         <w:spacing w:after="0" w:line="240" w:lineRule="auto"/>
         <w:jc w:val="both"/>
         <w:rPr>
@@ -672,32 +3070,33 @@
           <w:szCs w:val="24"/>
         </w:rPr>
       </w:pPr>
-      <w:r>
+    </w:p>
+    <w:p>
+      <w:pPr>
+        <w:spacing w:after="0" w:line="240" w:lineRule="auto"/>
+        <w:jc w:val="both"/>
         <w:rPr>
           <w:rFonts w:ascii="Century Gothic" w:eastAsia="MS Mincho" w:hAnsi="Century Gothic" w:cs="Times New Roman"/>
           <w:color w:val="auto"/>
           <w:sz w:val="20"/>
           <w:szCs w:val="24"/>
         </w:rPr>
-        <w:t xml:space="preserve">Le programme </w:t>
-      </w:r>
-      <w:r>
+      </w:pPr>
+    </w:p>
+    <w:p>
+      <w:pPr>
+        <w:spacing w:after="0" w:line="240" w:lineRule="auto"/>
+        <w:jc w:val="both"/>
         <w:rPr>
           <w:rFonts w:ascii="Century Gothic" w:eastAsia="MS Mincho" w:hAnsi="Century Gothic" w:cs="Times New Roman"/>
           <w:color w:val="auto"/>
           <w:sz w:val="20"/>
           <w:szCs w:val="24"/>
         </w:rPr>
-        <w:t>peut se connecter en réseau pour trouver d’autre joueur en ligne (1 max)</w:t>
-      </w:r>
-    </w:p>
-    <w:p>
-      <w:pPr>
-        <w:pStyle w:val="Paragraphedeliste"/>
-        <w:numPr>
-          <w:ilvl w:val="0"/>
-          <w:numId w:val="2"/>
-        </w:numPr>
+      </w:pPr>
+    </w:p>
+    <w:p>
+      <w:pPr>
         <w:spacing w:after="0" w:line="240" w:lineRule="auto"/>
         <w:jc w:val="both"/>
         <w:rPr>
@@ -707,167 +3106,7 @@
           <w:szCs w:val="24"/>
         </w:rPr>
       </w:pPr>
-      <w:r>
-        <w:rPr>
-          <w:rFonts w:ascii="Century Gothic" w:eastAsia="MS Mincho" w:hAnsi="Century Gothic" w:cs="Times New Roman"/>
-          <w:color w:val="auto"/>
-          <w:sz w:val="20"/>
-          <w:szCs w:val="24"/>
-        </w:rPr>
-        <w:t xml:space="preserve">Le programme peut laisser le choix à l’utilisateur de la map (jusqu’à 4) </w:t>
-      </w:r>
-    </w:p>
-    <w:p>
-      <w:pPr>
-        <w:pStyle w:val="Paragraphedeliste"/>
-        <w:numPr>
-          <w:ilvl w:val="0"/>
-          <w:numId w:val="2"/>
-        </w:numPr>
-        <w:spacing w:after="0" w:line="240" w:lineRule="auto"/>
-        <w:jc w:val="both"/>
-        <w:rPr>
-          <w:rFonts w:ascii="Century Gothic" w:eastAsia="MS Mincho" w:hAnsi="Century Gothic" w:cs="Times New Roman"/>
-          <w:color w:val="auto"/>
-          <w:sz w:val="20"/>
-          <w:szCs w:val="24"/>
-        </w:rPr>
-      </w:pPr>
-      <w:r>
-        <w:rPr>
-          <w:rFonts w:ascii="Century Gothic" w:eastAsia="MS Mincho" w:hAnsi="Century Gothic" w:cs="Times New Roman"/>
-          <w:color w:val="auto"/>
-          <w:sz w:val="20"/>
-          <w:szCs w:val="24"/>
-        </w:rPr>
-        <w:t>Le programme peut laisser le choix à l’utilisateur d’importer sa propre map</w:t>
-      </w:r>
-    </w:p>
-    <w:p>
-      <w:pPr>
-        <w:pStyle w:val="Paragraphedeliste"/>
-        <w:numPr>
-          <w:ilvl w:val="0"/>
-          <w:numId w:val="2"/>
-        </w:numPr>
-        <w:spacing w:after="0" w:line="240" w:lineRule="auto"/>
-        <w:jc w:val="both"/>
-        <w:rPr>
-          <w:rFonts w:ascii="Century Gothic" w:eastAsia="MS Mincho" w:hAnsi="Century Gothic" w:cs="Times New Roman"/>
-          <w:color w:val="auto"/>
-          <w:sz w:val="20"/>
-          <w:szCs w:val="24"/>
-        </w:rPr>
-      </w:pPr>
-      <w:r>
-        <w:rPr>
-          <w:rFonts w:ascii="Century Gothic" w:eastAsia="MS Mincho" w:hAnsi="Century Gothic" w:cs="Times New Roman"/>
-          <w:color w:val="auto"/>
-          <w:sz w:val="20"/>
-          <w:szCs w:val="24"/>
-        </w:rPr>
-        <w:t>Le</w:t>
-      </w:r>
-      <w:bookmarkStart w:id="2" w:name="_GoBack"/>
-      <w:bookmarkEnd w:id="2"/>
-      <w:r>
-        <w:rPr>
-          <w:rFonts w:ascii="Century Gothic" w:eastAsia="MS Mincho" w:hAnsi="Century Gothic" w:cs="Times New Roman"/>
-          <w:color w:val="auto"/>
-          <w:sz w:val="20"/>
-          <w:szCs w:val="24"/>
-        </w:rPr>
-        <w:t xml:space="preserve"> programme </w:t>
-      </w:r>
-    </w:p>
-    <w:p>
-      <w:pPr>
-        <w:spacing w:after="0" w:line="240" w:lineRule="auto"/>
-        <w:jc w:val="both"/>
-        <w:rPr>
-          <w:rFonts w:ascii="Century Gothic" w:eastAsia="MS Mincho" w:hAnsi="Century Gothic" w:cs="Times New Roman"/>
-          <w:color w:val="auto"/>
-          <w:sz w:val="20"/>
-          <w:szCs w:val="24"/>
-        </w:rPr>
-      </w:pPr>
-    </w:p>
-    <w:p>
-      <w:pPr>
-        <w:spacing w:after="0" w:line="240" w:lineRule="auto"/>
-        <w:jc w:val="both"/>
-        <w:rPr>
-          <w:rFonts w:ascii="Century Gothic" w:eastAsia="MS Mincho" w:hAnsi="Century Gothic" w:cs="Times New Roman"/>
-          <w:color w:val="auto"/>
-          <w:sz w:val="20"/>
-          <w:szCs w:val="24"/>
-        </w:rPr>
-      </w:pPr>
-    </w:p>
-    <w:p>
-      <w:pPr>
-        <w:spacing w:after="0" w:line="240" w:lineRule="auto"/>
-        <w:jc w:val="right"/>
-        <w:rPr>
-          <w:rFonts w:ascii="Century Gothic" w:eastAsia="MS Mincho" w:hAnsi="Century Gothic" w:cs="Times New Roman"/>
-          <w:color w:val="auto"/>
-          <w:sz w:val="20"/>
-          <w:szCs w:val="24"/>
-        </w:rPr>
-      </w:pPr>
-    </w:p>
-    <w:p>
-      <w:pPr>
-        <w:spacing w:after="0" w:line="240" w:lineRule="auto"/>
-        <w:jc w:val="both"/>
-        <w:rPr>
-          <w:rFonts w:ascii="Century Gothic" w:eastAsia="MS Mincho" w:hAnsi="Century Gothic" w:cs="Times New Roman"/>
-          <w:color w:val="auto"/>
-          <w:sz w:val="20"/>
-          <w:szCs w:val="24"/>
-        </w:rPr>
-      </w:pPr>
-    </w:p>
-    <w:p>
-      <w:pPr>
-        <w:spacing w:after="0" w:line="240" w:lineRule="auto"/>
-        <w:jc w:val="both"/>
-        <w:rPr>
-          <w:rFonts w:ascii="Century Gothic" w:eastAsia="MS Mincho" w:hAnsi="Century Gothic" w:cs="Times New Roman"/>
-          <w:color w:val="auto"/>
-          <w:sz w:val="20"/>
-          <w:szCs w:val="24"/>
-        </w:rPr>
-      </w:pPr>
-    </w:p>
-    <w:p>
-      <w:pPr>
-        <w:spacing w:after="0" w:line="240" w:lineRule="auto"/>
-        <w:jc w:val="both"/>
-        <w:rPr>
-          <w:rFonts w:ascii="Century Gothic" w:eastAsia="MS Mincho" w:hAnsi="Century Gothic" w:cs="Times New Roman"/>
-          <w:color w:val="auto"/>
-          <w:sz w:val="20"/>
-          <w:szCs w:val="24"/>
-        </w:rPr>
-      </w:pPr>
-    </w:p>
-    <w:p/>
-    <w:p/>
-    <w:p/>
-    <w:p/>
-    <w:p/>
-    <w:p/>
-    <w:p/>
-    <w:p/>
-    <w:p/>
-    <w:p/>
-    <w:p/>
-    <w:p/>
-    <w:p/>
-    <w:p/>
-    <w:p/>
-    <w:p/>
+    </w:p>
     <w:p/>
     <w:p>
       <w:pPr>
@@ -885,7 +3124,7 @@
           <w:lang w:eastAsia="en-US"/>
         </w:rPr>
       </w:pPr>
-      <w:bookmarkStart w:id="3" w:name="_Toc408756276"/>
+      <w:bookmarkStart w:id="3" w:name="_Toc408822988"/>
       <w:r>
         <w:rPr>
           <w:rFonts w:ascii="Century Gothic" w:eastAsia="MS Gothic" w:hAnsi="Century Gothic" w:cs="Times New Roman"/>
@@ -896,9 +3135,21 @@
           <w:szCs w:val="26"/>
           <w:lang w:eastAsia="en-US"/>
         </w:rPr>
-        <w:t>Exigences : GUI (Graphique User Interface)</w:t>
+        <w:t>Exigences non fonctionnelles</w:t>
       </w:r>
       <w:bookmarkEnd w:id="3"/>
+      <w:r>
+        <w:rPr>
+          <w:rFonts w:ascii="Century Gothic" w:eastAsia="MS Gothic" w:hAnsi="Century Gothic" w:cs="Times New Roman"/>
+          <w:b/>
+          <w:bCs/>
+          <w:color w:val="1F3864" w:themeColor="accent5" w:themeShade="80"/>
+          <w:sz w:val="24"/>
+          <w:szCs w:val="26"/>
+          <w:lang w:eastAsia="en-US"/>
+        </w:rPr>
+        <w:t xml:space="preserve"> </w:t>
+      </w:r>
     </w:p>
     <w:p>
       <w:pPr>
@@ -922,18 +3173,18 @@
         <mc:AlternateContent>
           <mc:Choice Requires="wpg">
             <w:drawing>
-              <wp:anchor distT="0" distB="0" distL="114300" distR="114300" simplePos="0" relativeHeight="251663360" behindDoc="0" locked="0" layoutInCell="1" allowOverlap="1" wp14:anchorId="66EB5860" wp14:editId="6DAA4379">
+              <wp:anchor distT="0" distB="0" distL="114300" distR="114300" simplePos="0" relativeHeight="251663360" behindDoc="0" locked="0" layoutInCell="1" allowOverlap="1" wp14:anchorId="14931821" wp14:editId="6A11664E">
                 <wp:simplePos x="0" y="0"/>
                 <wp:positionH relativeFrom="column">
-                  <wp:posOffset>9525</wp:posOffset>
+                  <wp:posOffset>5979</wp:posOffset>
                 </wp:positionH>
                 <wp:positionV relativeFrom="paragraph">
-                  <wp:posOffset>55880</wp:posOffset>
+                  <wp:posOffset>54011</wp:posOffset>
                 </wp:positionV>
-                <wp:extent cx="3016155" cy="3038475"/>
-                <wp:effectExtent l="0" t="0" r="13335" b="28575"/>
+                <wp:extent cx="3016155" cy="7763774"/>
+                <wp:effectExtent l="0" t="0" r="13335" b="27940"/>
                 <wp:wrapNone/>
-                <wp:docPr id="49" name="Group 8492"/>
+                <wp:docPr id="4" name="Group 8492"/>
                 <wp:cNvGraphicFramePr/>
                 <a:graphic xmlns:a="http://schemas.openxmlformats.org/drawingml/2006/main">
                   <a:graphicData uri="http://schemas.microsoft.com/office/word/2010/wordprocessingGroup">
@@ -942,13 +3193,13 @@
                       <wpg:grpSpPr>
                         <a:xfrm>
                           <a:off x="0" y="0"/>
-                          <a:ext cx="3016155" cy="3038475"/>
+                          <a:ext cx="3016155" cy="7763774"/>
                           <a:chOff x="0" y="0"/>
                           <a:chExt cx="4655127" cy="7827007"/>
                         </a:xfrm>
                       </wpg:grpSpPr>
                       <wps:wsp>
-                        <wps:cNvPr id="50" name="Straight Connector 8493"/>
+                        <wps:cNvPr id="5" name="Straight Connector 8493"/>
                         <wps:cNvCnPr/>
                         <wps:spPr>
                           <a:xfrm>
@@ -983,7 +3234,7 @@
                         <wps:bodyPr/>
                       </wps:wsp>
                       <wps:wsp>
-                        <wps:cNvPr id="293" name="Straight Connector 8494"/>
+                        <wps:cNvPr id="6" name="Straight Connector 8494"/>
                         <wps:cNvCnPr/>
                         <wps:spPr>
                           <a:xfrm flipH="1">
@@ -1031,11 +3282,11 @@
           </mc:Choice>
           <mc:Fallback>
             <w:pict>
-              <v:group w14:anchorId="3C95A18D" id="Group 8492" o:spid="_x0000_s1026" style="position:absolute;margin-left:.75pt;margin-top:4.4pt;width:237.5pt;height:239.25pt;z-index:251663360;mso-width-relative:margin;mso-height-relative:margin" coordsize="46551,78270" o:gfxdata="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">
-                <v:line id="Straight Connector 8493" o:spid="_x0000_s1027" style="position:absolute;visibility:visible;mso-wrap-style:square" from="0,0" to="0,78270" o:connectortype="straight" o:gfxdata="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" strokecolor="#2f5496 [2408]" strokeweight=".5pt">
+              <v:group w14:anchorId="3F8AF31E" id="Group 8492" o:spid="_x0000_s1026" style="position:absolute;margin-left:.45pt;margin-top:4.25pt;width:237.5pt;height:611.3pt;z-index:251663360;mso-width-relative:margin;mso-height-relative:margin" coordsize="46551,78270" o:gfxdata="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">
+                <v:line id="Straight Connector 8493" o:spid="_x0000_s1027" style="position:absolute;visibility:visible;mso-wrap-style:square" from="0,0" to="0,78270" o:connectortype="straight" o:gfxdata="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" strokecolor="#2f5496 [2408]" strokeweight=".5pt">
                   <v:stroke joinstyle="miter"/>
                 </v:line>
-                <v:line id="Straight Connector 8494" o:spid="_x0000_s1028" style="position:absolute;flip:x;visibility:visible;mso-wrap-style:square" from="0,0" to="46551,0" o:connectortype="straight" o:gfxdata="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" strokecolor="#2f5496 [2408]" strokeweight=".5pt">
+                <v:line id="Straight Connector 8494" o:spid="_x0000_s1028" style="position:absolute;flip:x;visibility:visible;mso-wrap-style:square" from="0,0" to="46551,0" o:connectortype="straight" o:gfxdata="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" strokecolor="#2f5496 [2408]" strokeweight=".5pt">
                   <v:stroke joinstyle="miter"/>
                 </v:line>
               </v:group>
@@ -1046,11 +3297,6 @@
     </w:p>
     <w:p>
       <w:pPr>
-        <w:pStyle w:val="Paragraphedeliste"/>
-        <w:numPr>
-          <w:ilvl w:val="0"/>
-          <w:numId w:val="2"/>
-        </w:numPr>
         <w:spacing w:after="0" w:line="240" w:lineRule="auto"/>
         <w:jc w:val="both"/>
         <w:rPr>
@@ -1067,18 +3313,414 @@
           <w:sz w:val="20"/>
           <w:szCs w:val="24"/>
         </w:rPr>
-        <w:t xml:space="preserve">Le programme doit laisser </w:t>
+        <w:tab/>
       </w:r>
       <w:r>
+        <w:rPr>
+          <w:rStyle w:val="Emphaseintense"/>
+        </w:rPr>
+        <w:t>Performances et limites</w:t>
+      </w:r>
+    </w:p>
+    <w:p>
+      <w:pPr>
+        <w:spacing w:after="0" w:line="240" w:lineRule="auto"/>
+        <w:jc w:val="both"/>
         <w:rPr>
           <w:rFonts w:ascii="Century Gothic" w:eastAsia="MS Mincho" w:hAnsi="Century Gothic" w:cs="Times New Roman"/>
           <w:color w:val="auto"/>
           <w:sz w:val="20"/>
           <w:szCs w:val="24"/>
         </w:rPr>
-        <w:t>lai</w:t>
-      </w:r>
-    </w:p>
+      </w:pPr>
+    </w:p>
+    <w:tbl>
+      <w:tblPr>
+        <w:tblW w:w="9035" w:type="dxa"/>
+        <w:jc w:val="right"/>
+        <w:tblCellMar>
+          <w:left w:w="70" w:type="dxa"/>
+          <w:right w:w="70" w:type="dxa"/>
+        </w:tblCellMar>
+        <w:tblLook w:val="04A0" w:firstRow="1" w:lastRow="0" w:firstColumn="1" w:lastColumn="0" w:noHBand="0" w:noVBand="1"/>
+      </w:tblPr>
+      <w:tblGrid>
+        <w:gridCol w:w="1760"/>
+        <w:gridCol w:w="7275"/>
+      </w:tblGrid>
+      <w:tr>
+        <w:trPr>
+          <w:trHeight w:val="300"/>
+          <w:jc w:val="right"/>
+        </w:trPr>
+        <w:tc>
+          <w:tcPr>
+            <w:tcW w:w="1760" w:type="dxa"/>
+            <w:tcBorders>
+              <w:top w:val="single" w:sz="4" w:space="0" w:color="auto"/>
+              <w:left w:val="single" w:sz="4" w:space="0" w:color="auto"/>
+              <w:bottom w:val="single" w:sz="4" w:space="0" w:color="auto"/>
+              <w:right w:val="single" w:sz="4" w:space="0" w:color="auto"/>
+            </w:tcBorders>
+            <w:shd w:val="clear" w:color="000000" w:fill="D9D9D9"/>
+            <w:noWrap/>
+            <w:vAlign w:val="center"/>
+            <w:hideMark/>
+          </w:tcPr>
+          <w:p>
+            <w:pPr>
+              <w:spacing w:after="0" w:line="240" w:lineRule="auto"/>
+              <w:jc w:val="center"/>
+              <w:rPr>
+                <w:rFonts w:eastAsia="Times New Roman" w:cs="Times New Roman"/>
+              </w:rPr>
+            </w:pPr>
+            <w:r>
+              <w:rPr>
+                <w:rFonts w:eastAsia="Times New Roman" w:cs="Times New Roman"/>
+              </w:rPr>
+              <w:t>Identification</w:t>
+            </w:r>
+          </w:p>
+        </w:tc>
+        <w:tc>
+          <w:tcPr>
+            <w:tcW w:w="7275" w:type="dxa"/>
+            <w:tcBorders>
+              <w:top w:val="single" w:sz="4" w:space="0" w:color="auto"/>
+              <w:left w:val="nil"/>
+              <w:bottom w:val="single" w:sz="4" w:space="0" w:color="auto"/>
+              <w:right w:val="single" w:sz="4" w:space="0" w:color="auto"/>
+            </w:tcBorders>
+            <w:shd w:val="clear" w:color="000000" w:fill="D9D9D9"/>
+            <w:noWrap/>
+            <w:vAlign w:val="center"/>
+            <w:hideMark/>
+          </w:tcPr>
+          <w:p>
+            <w:pPr>
+              <w:spacing w:after="0" w:line="240" w:lineRule="auto"/>
+              <w:jc w:val="center"/>
+              <w:rPr>
+                <w:rFonts w:eastAsia="Times New Roman" w:cs="Times New Roman"/>
+              </w:rPr>
+            </w:pPr>
+            <w:r>
+              <w:rPr>
+                <w:rFonts w:eastAsia="Times New Roman" w:cs="Times New Roman"/>
+              </w:rPr>
+              <w:t>Exigence</w:t>
+            </w:r>
+          </w:p>
+        </w:tc>
+      </w:tr>
+      <w:tr>
+        <w:trPr>
+          <w:trHeight w:val="300"/>
+          <w:jc w:val="right"/>
+        </w:trPr>
+        <w:tc>
+          <w:tcPr>
+            <w:tcW w:w="1760" w:type="dxa"/>
+            <w:tcBorders>
+              <w:top w:val="nil"/>
+              <w:left w:val="single" w:sz="4" w:space="0" w:color="auto"/>
+              <w:bottom w:val="single" w:sz="4" w:space="0" w:color="auto"/>
+              <w:right w:val="single" w:sz="4" w:space="0" w:color="auto"/>
+            </w:tcBorders>
+            <w:shd w:val="clear" w:color="auto" w:fill="auto"/>
+            <w:noWrap/>
+            <w:vAlign w:val="center"/>
+            <w:hideMark/>
+          </w:tcPr>
+          <w:p>
+            <w:pPr>
+              <w:spacing w:after="0" w:line="240" w:lineRule="auto"/>
+              <w:jc w:val="center"/>
+              <w:rPr>
+                <w:rFonts w:eastAsia="Times New Roman" w:cs="Times New Roman"/>
+              </w:rPr>
+            </w:pPr>
+            <w:r>
+              <w:rPr>
+                <w:rFonts w:eastAsia="Times New Roman" w:cs="Times New Roman"/>
+              </w:rPr>
+              <w:t>BBX_</w:t>
+            </w:r>
+            <w:r>
+              <w:rPr>
+                <w:rFonts w:eastAsia="Times New Roman" w:cs="Times New Roman"/>
+              </w:rPr>
+              <w:t>1</w:t>
+            </w:r>
+            <w:r>
+              <w:rPr>
+                <w:rFonts w:eastAsia="Times New Roman" w:cs="Times New Roman"/>
+              </w:rPr>
+              <w:t>01</w:t>
+            </w:r>
+          </w:p>
+        </w:tc>
+        <w:tc>
+          <w:tcPr>
+            <w:tcW w:w="7275" w:type="dxa"/>
+            <w:tcBorders>
+              <w:top w:val="nil"/>
+              <w:left w:val="nil"/>
+              <w:bottom w:val="single" w:sz="4" w:space="0" w:color="auto"/>
+              <w:right w:val="single" w:sz="4" w:space="0" w:color="auto"/>
+            </w:tcBorders>
+            <w:shd w:val="clear" w:color="auto" w:fill="auto"/>
+            <w:noWrap/>
+            <w:vAlign w:val="center"/>
+            <w:hideMark/>
+          </w:tcPr>
+          <w:p>
+            <w:pPr>
+              <w:spacing w:after="0" w:line="240" w:lineRule="auto"/>
+              <w:jc w:val="center"/>
+              <w:rPr>
+                <w:rFonts w:eastAsia="Times New Roman" w:cs="Times New Roman"/>
+              </w:rPr>
+            </w:pPr>
+            <w:r>
+              <w:rPr>
+                <w:rFonts w:eastAsia="Times New Roman" w:cs="Times New Roman"/>
+              </w:rPr>
+              <w:t>Le programme doit pouvoir afficher au moins 60 IPS sur une configuration « basique » : (</w:t>
+            </w:r>
+            <w:r>
+              <w:rPr>
+                <w:rFonts w:eastAsia="Times New Roman" w:cs="Times New Roman"/>
+              </w:rPr>
+              <w:t>GPU intégré</w:t>
+            </w:r>
+            <w:r>
+              <w:rPr>
+                <w:rFonts w:eastAsia="Times New Roman" w:cs="Times New Roman"/>
+              </w:rPr>
+              <w:t xml:space="preserve"> et processeur mono</w:t>
+            </w:r>
+            <w:r>
+              <w:rPr>
+                <w:rFonts w:eastAsia="Times New Roman" w:cs="Times New Roman"/>
+              </w:rPr>
+              <w:t>-</w:t>
+            </w:r>
+            <w:r>
+              <w:rPr>
+                <w:rFonts w:eastAsia="Times New Roman" w:cs="Times New Roman"/>
+              </w:rPr>
+              <w:t>cœur</w:t>
+            </w:r>
+            <w:r>
+              <w:rPr>
+                <w:rFonts w:eastAsia="Times New Roman" w:cs="Times New Roman"/>
+              </w:rPr>
+              <w:t>)</w:t>
+            </w:r>
+          </w:p>
+        </w:tc>
+      </w:tr>
+      <w:tr>
+        <w:trPr>
+          <w:trHeight w:val="300"/>
+          <w:jc w:val="right"/>
+        </w:trPr>
+        <w:tc>
+          <w:tcPr>
+            <w:tcW w:w="1760" w:type="dxa"/>
+            <w:tcBorders>
+              <w:top w:val="nil"/>
+              <w:left w:val="single" w:sz="4" w:space="0" w:color="auto"/>
+              <w:bottom w:val="single" w:sz="4" w:space="0" w:color="auto"/>
+              <w:right w:val="single" w:sz="4" w:space="0" w:color="auto"/>
+            </w:tcBorders>
+            <w:shd w:val="clear" w:color="auto" w:fill="auto"/>
+            <w:noWrap/>
+            <w:vAlign w:val="center"/>
+            <w:hideMark/>
+          </w:tcPr>
+          <w:p>
+            <w:pPr>
+              <w:spacing w:after="0" w:line="240" w:lineRule="auto"/>
+              <w:jc w:val="center"/>
+              <w:rPr>
+                <w:rFonts w:eastAsia="Times New Roman" w:cs="Times New Roman"/>
+              </w:rPr>
+            </w:pPr>
+            <w:r>
+              <w:rPr>
+                <w:rFonts w:eastAsia="Times New Roman" w:cs="Times New Roman"/>
+              </w:rPr>
+              <w:t> </w:t>
+            </w:r>
+          </w:p>
+        </w:tc>
+        <w:tc>
+          <w:tcPr>
+            <w:tcW w:w="7275" w:type="dxa"/>
+            <w:tcBorders>
+              <w:top w:val="nil"/>
+              <w:left w:val="nil"/>
+              <w:bottom w:val="single" w:sz="4" w:space="0" w:color="auto"/>
+              <w:right w:val="single" w:sz="4" w:space="0" w:color="auto"/>
+            </w:tcBorders>
+            <w:shd w:val="clear" w:color="auto" w:fill="auto"/>
+            <w:noWrap/>
+            <w:vAlign w:val="center"/>
+            <w:hideMark/>
+          </w:tcPr>
+          <w:p>
+            <w:pPr>
+              <w:spacing w:after="0" w:line="240" w:lineRule="auto"/>
+              <w:jc w:val="center"/>
+              <w:rPr>
+                <w:rFonts w:eastAsia="Times New Roman" w:cs="Times New Roman"/>
+              </w:rPr>
+            </w:pPr>
+            <w:r>
+              <w:rPr>
+                <w:rFonts w:eastAsia="Times New Roman" w:cs="Times New Roman"/>
+              </w:rPr>
+              <w:t> </w:t>
+            </w:r>
+          </w:p>
+        </w:tc>
+      </w:tr>
+      <w:tr>
+        <w:trPr>
+          <w:trHeight w:val="300"/>
+          <w:jc w:val="right"/>
+        </w:trPr>
+        <w:tc>
+          <w:tcPr>
+            <w:tcW w:w="1760" w:type="dxa"/>
+            <w:tcBorders>
+              <w:top w:val="nil"/>
+              <w:left w:val="single" w:sz="4" w:space="0" w:color="auto"/>
+              <w:bottom w:val="single" w:sz="4" w:space="0" w:color="auto"/>
+              <w:right w:val="single" w:sz="4" w:space="0" w:color="auto"/>
+            </w:tcBorders>
+            <w:shd w:val="clear" w:color="auto" w:fill="auto"/>
+            <w:noWrap/>
+            <w:vAlign w:val="center"/>
+            <w:hideMark/>
+          </w:tcPr>
+          <w:p>
+            <w:pPr>
+              <w:spacing w:after="0" w:line="240" w:lineRule="auto"/>
+              <w:jc w:val="center"/>
+              <w:rPr>
+                <w:rFonts w:eastAsia="Times New Roman" w:cs="Times New Roman"/>
+              </w:rPr>
+            </w:pPr>
+            <w:r>
+              <w:rPr>
+                <w:rFonts w:eastAsia="Times New Roman" w:cs="Times New Roman"/>
+              </w:rPr>
+              <w:t> </w:t>
+            </w:r>
+          </w:p>
+        </w:tc>
+        <w:tc>
+          <w:tcPr>
+            <w:tcW w:w="7275" w:type="dxa"/>
+            <w:tcBorders>
+              <w:top w:val="nil"/>
+              <w:left w:val="nil"/>
+              <w:bottom w:val="single" w:sz="4" w:space="0" w:color="auto"/>
+              <w:right w:val="single" w:sz="4" w:space="0" w:color="auto"/>
+            </w:tcBorders>
+            <w:shd w:val="clear" w:color="auto" w:fill="auto"/>
+            <w:noWrap/>
+            <w:vAlign w:val="center"/>
+            <w:hideMark/>
+          </w:tcPr>
+          <w:p>
+            <w:pPr>
+              <w:spacing w:after="0" w:line="240" w:lineRule="auto"/>
+              <w:jc w:val="center"/>
+              <w:rPr>
+                <w:rFonts w:eastAsia="Times New Roman" w:cs="Times New Roman"/>
+              </w:rPr>
+            </w:pPr>
+            <w:r>
+              <w:rPr>
+                <w:rFonts w:eastAsia="Times New Roman" w:cs="Times New Roman"/>
+              </w:rPr>
+              <w:t> </w:t>
+            </w:r>
+          </w:p>
+        </w:tc>
+      </w:tr>
+      <w:tr>
+        <w:trPr>
+          <w:trHeight w:val="300"/>
+          <w:jc w:val="right"/>
+        </w:trPr>
+        <w:tc>
+          <w:tcPr>
+            <w:tcW w:w="1760" w:type="dxa"/>
+            <w:tcBorders>
+              <w:top w:val="nil"/>
+              <w:left w:val="single" w:sz="4" w:space="0" w:color="auto"/>
+              <w:bottom w:val="single" w:sz="4" w:space="0" w:color="auto"/>
+              <w:right w:val="single" w:sz="4" w:space="0" w:color="auto"/>
+            </w:tcBorders>
+            <w:shd w:val="clear" w:color="auto" w:fill="auto"/>
+            <w:noWrap/>
+            <w:vAlign w:val="center"/>
+            <w:hideMark/>
+          </w:tcPr>
+          <w:p>
+            <w:pPr>
+              <w:spacing w:after="0" w:line="240" w:lineRule="auto"/>
+              <w:jc w:val="center"/>
+              <w:rPr>
+                <w:rFonts w:eastAsia="Times New Roman" w:cs="Times New Roman"/>
+              </w:rPr>
+            </w:pPr>
+            <w:r>
+              <w:rPr>
+                <w:rFonts w:eastAsia="Times New Roman" w:cs="Times New Roman"/>
+              </w:rPr>
+              <w:t> </w:t>
+            </w:r>
+          </w:p>
+        </w:tc>
+        <w:tc>
+          <w:tcPr>
+            <w:tcW w:w="7275" w:type="dxa"/>
+            <w:tcBorders>
+              <w:top w:val="nil"/>
+              <w:left w:val="nil"/>
+              <w:bottom w:val="single" w:sz="4" w:space="0" w:color="auto"/>
+              <w:right w:val="single" w:sz="4" w:space="0" w:color="auto"/>
+            </w:tcBorders>
+            <w:shd w:val="clear" w:color="auto" w:fill="auto"/>
+            <w:noWrap/>
+            <w:vAlign w:val="center"/>
+            <w:hideMark/>
+          </w:tcPr>
+          <w:p>
+            <w:pPr>
+              <w:spacing w:after="0" w:line="240" w:lineRule="auto"/>
+              <w:jc w:val="center"/>
+              <w:rPr>
+                <w:rFonts w:eastAsia="Times New Roman" w:cs="Times New Roman"/>
+              </w:rPr>
+            </w:pPr>
+            <w:r>
+              <w:rPr>
+                <w:rFonts w:eastAsia="Times New Roman" w:cs="Times New Roman"/>
+              </w:rPr>
+              <w:t> </w:t>
+            </w:r>
+          </w:p>
+        </w:tc>
+      </w:tr>
+    </w:tbl>
     <w:p>
       <w:pPr>
         <w:spacing w:after="0" w:line="240" w:lineRule="auto"/>
@@ -1094,7 +3736,7 @@
     <w:p>
       <w:pPr>
         <w:spacing w:after="0" w:line="240" w:lineRule="auto"/>
-        <w:jc w:val="right"/>
+        <w:jc w:val="both"/>
         <w:rPr>
           <w:rFonts w:ascii="Century Gothic" w:eastAsia="MS Mincho" w:hAnsi="Century Gothic" w:cs="Times New Roman"/>
           <w:color w:val="auto"/>
@@ -1130,7 +3772,7 @@
     <w:p>
       <w:pPr>
         <w:spacing w:after="0" w:line="240" w:lineRule="auto"/>
-        <w:jc w:val="both"/>
+        <w:jc w:val="right"/>
         <w:rPr>
           <w:rFonts w:ascii="Century Gothic" w:eastAsia="MS Mincho" w:hAnsi="Century Gothic" w:cs="Times New Roman"/>
           <w:color w:val="auto"/>
@@ -1139,12 +3781,6 @@
         </w:rPr>
       </w:pPr>
     </w:p>
-    <w:p/>
-    <w:p/>
-    <w:p/>
-    <w:p/>
-    <w:p/>
-    <w:p/>
     <w:p/>
     <w:p/>
     <w:sectPr>
@@ -1224,8 +3860,8 @@
       <w:tblLook w:val="04A0" w:firstRow="1" w:lastRow="0" w:firstColumn="1" w:lastColumn="0" w:noHBand="0" w:noVBand="1"/>
     </w:tblPr>
     <w:tblGrid>
-      <w:gridCol w:w="567"/>
-      <w:gridCol w:w="8505"/>
+      <w:gridCol w:w="581"/>
+      <w:gridCol w:w="8721"/>
     </w:tblGrid>
     <w:tr>
       <w:trPr>
@@ -2197,6 +4833,52 @@
       <w:lang w:eastAsia="fr-FR"/>
     </w:rPr>
   </w:style>
+  <w:style w:type="paragraph" w:styleId="Textedebulles">
+    <w:name w:val="Balloon Text"/>
+    <w:basedOn w:val="Normal"/>
+    <w:link w:val="TextedebullesCar"/>
+    <w:uiPriority w:val="99"/>
+    <w:semiHidden/>
+    <w:unhideWhenUsed/>
+    <w:rsid w:val="002D1523"/>
+    <w:pPr>
+      <w:spacing w:after="0" w:line="240" w:lineRule="auto"/>
+    </w:pPr>
+    <w:rPr>
+      <w:rFonts w:ascii="Tahoma" w:hAnsi="Tahoma" w:cs="Tahoma"/>
+      <w:sz w:val="16"/>
+      <w:szCs w:val="16"/>
+    </w:rPr>
+  </w:style>
+  <w:style w:type="character" w:customStyle="1" w:styleId="TextedebullesCar">
+    <w:name w:val="Texte de bulles Car"/>
+    <w:basedOn w:val="Policepardfaut"/>
+    <w:link w:val="Textedebulles"/>
+    <w:uiPriority w:val="99"/>
+    <w:semiHidden/>
+    <w:rsid w:val="002D1523"/>
+    <w:rPr>
+      <w:rFonts w:ascii="Tahoma" w:eastAsia="Calibri" w:hAnsi="Tahoma" w:cs="Tahoma"/>
+      <w:color w:val="000000"/>
+      <w:sz w:val="16"/>
+      <w:szCs w:val="16"/>
+      <w:lang w:eastAsia="fr-FR"/>
+    </w:rPr>
+  </w:style>
+  <w:style w:type="character" w:styleId="Emphaseintense">
+    <w:name w:val="Intense Emphasis"/>
+    <w:basedOn w:val="Policepardfaut"/>
+    <w:uiPriority w:val="21"/>
+    <w:qFormat/>
+    <w:rsid w:val="00A53024"/>
+    <w:rPr>
+      <w:b/>
+      <w:bCs/>
+      <w:i/>
+      <w:iCs/>
+      <w:color w:val="5B9BD5" w:themeColor="accent1"/>
+    </w:rPr>
+  </w:style>
 </w:styles>
 </file>
 
@@ -2297,6 +4979,13 @@
     <w:pitch w:val="variable"/>
     <w:sig w:usb0="A00002EF" w:usb1="4000207B" w:usb2="00000000" w:usb3="00000000" w:csb0="0000019F" w:csb1="00000000"/>
   </w:font>
+  <w:font w:name="Tahoma">
+    <w:panose1 w:val="020B0604030504040204"/>
+    <w:charset w:val="00"/>
+    <w:family w:val="swiss"/>
+    <w:pitch w:val="variable"/>
+    <w:sig w:usb0="E1002EFF" w:usb1="C000605B" w:usb2="00000029" w:usb3="00000000" w:csb0="000101FF" w:csb1="00000000"/>
+  </w:font>
   <w:font w:name="MS Gothic">
     <w:altName w:val="ＭＳ ゴシック"/>
     <w:panose1 w:val="020B0609070205080204"/>
@@ -2317,11 +5006,10 @@
   <w:characterSpacingControl w:val="doNotCompress"/>
   <w:compat>
     <w:useFELayout/>
-    <w:compatSetting w:name="compatibilityMode" w:uri="http://schemas.microsoft.com/office/word" w:val="15"/>
+    <w:compatSetting w:name="compatibilityMode" w:uri="http://schemas.microsoft.com/office/word" w:val="14"/>
     <w:compatSetting w:name="overrideTableStyleFontSizeAndJustification" w:uri="http://schemas.microsoft.com/office/word" w:val="1"/>
     <w:compatSetting w:name="enableOpenTypeFeatures" w:uri="http://schemas.microsoft.com/office/word" w:val="1"/>
     <w:compatSetting w:name="doNotFlipMirrorIndents" w:uri="http://schemas.microsoft.com/office/word" w:val="1"/>
-    <w:compatSetting w:name="differentiateMultirowTableHeaders" w:uri="http://schemas.microsoft.com/office/word" w:val="1"/>
   </w:compat>
   <w:rsids>
     <w:rsidRoot w:val="008B60D2"/>
@@ -2330,6 +5018,7 @@
     <w:rsid w:val="0059339F"/>
     <w:rsid w:val="008B60D2"/>
     <w:rsid w:val="00AF09FE"/>
+    <w:rsid w:val="00EB5B7A"/>
   </w:rsids>
   <m:mathPr>
     <m:mathFont m:val="Cambria Math"/>
@@ -2348,7 +5037,6 @@
   <w:clrSchemeMapping w:bg1="light1" w:t1="dark1" w:bg2="light2" w:t2="dark2" w:accent1="accent1" w:accent2="accent2" w:accent3="accent3" w:accent4="accent4" w:accent5="accent5" w:accent6="accent6" w:hyperlink="hyperlink" w:followedHyperlink="followedHyperlink"/>
   <w:decimalSymbol w:val=","/>
   <w:listSeparator w:val=";"/>
-  <w15:chartTrackingRefBased/>
 </w:settings>
 </file>
 

</xml_diff>

<commit_message>
Mise à jours des exigences
Mise à jours des exigences
avec Leo et Juju
</commit_message>
<xml_diff>
--- a/doc/Exigences_cahier_des_charges_20150109.docx
+++ b/doc/Exigences_cahier_des_charges_20150109.docx
@@ -88,7 +88,7 @@
               <w:lang w:eastAsia="fr-FR"/>
             </w:rPr>
           </w:pPr>
-          <w:hyperlink w:anchor="_Toc408822986" w:history="1">
+          <w:hyperlink w:anchor="_Toc408908532" w:history="1">
             <w:r>
               <w:rPr>
                 <w:rStyle w:val="Lienhypertexte"/>
@@ -111,7 +111,7 @@
               <w:rPr>
                 <w:webHidden/>
               </w:rPr>
-              <w:instrText xml:space="preserve"> PAGEREF _Toc408822986 \h </w:instrText>
+              <w:instrText xml:space="preserve"> PAGEREF _Toc408908532 \h </w:instrText>
             </w:r>
             <w:r>
               <w:rPr>
@@ -149,7 +149,7 @@
               <w:lang w:eastAsia="fr-FR"/>
             </w:rPr>
           </w:pPr>
-          <w:hyperlink w:anchor="_Toc408822987" w:history="1">
+          <w:hyperlink w:anchor="_Toc408908533" w:history="1">
             <w:r>
               <w:rPr>
                 <w:rStyle w:val="Lienhypertexte"/>
@@ -179,7 +179,7 @@
                 <w:noProof/>
                 <w:webHidden/>
               </w:rPr>
-              <w:instrText xml:space="preserve"> PAGEREF _Toc408822987 \h </w:instrText>
+              <w:instrText xml:space="preserve"> PAGEREF _Toc408908533 \h </w:instrText>
             </w:r>
             <w:r>
               <w:rPr>
@@ -221,7 +221,7 @@
               <w:lang w:eastAsia="fr-FR"/>
             </w:rPr>
           </w:pPr>
-          <w:hyperlink w:anchor="_Toc408822988" w:history="1">
+          <w:hyperlink w:anchor="_Toc408908534" w:history="1">
             <w:r>
               <w:rPr>
                 <w:rStyle w:val="Lienhypertexte"/>
@@ -251,7 +251,7 @@
                 <w:noProof/>
                 <w:webHidden/>
               </w:rPr>
-              <w:instrText xml:space="preserve"> PAGEREF _Toc408822988 \h </w:instrText>
+              <w:instrText xml:space="preserve"> PAGEREF _Toc408908534 \h </w:instrText>
             </w:r>
             <w:r>
               <w:rPr>
@@ -310,7 +310,7 @@
         <w:tblLook w:val="04A0" w:firstRow="1" w:lastRow="0" w:firstColumn="1" w:lastColumn="0" w:noHBand="0" w:noVBand="1"/>
       </w:tblPr>
       <w:tblGrid>
-        <w:gridCol w:w="1202"/>
+        <w:gridCol w:w="1252"/>
         <w:gridCol w:w="940"/>
         <w:gridCol w:w="5308"/>
         <w:gridCol w:w="1496"/>
@@ -472,6 +472,12 @@
               <w:rPr>
                 <w:rFonts w:eastAsia="Times New Roman" w:cs="Times New Roman"/>
               </w:rPr>
+              <w:t xml:space="preserve"> </w:t>
+            </w:r>
+            <w:r>
+              <w:rPr>
+                <w:rFonts w:eastAsia="Times New Roman" w:cs="Times New Roman"/>
+              </w:rPr>
               <w:t>12/01/2015</w:t>
             </w:r>
           </w:p>
@@ -600,6 +606,18 @@
               </w:rPr>
               <w:t> </w:t>
             </w:r>
+            <w:r>
+              <w:rPr>
+                <w:rFonts w:eastAsia="Times New Roman" w:cs="Times New Roman"/>
+              </w:rPr>
+              <w:t>1</w:t>
+            </w:r>
+            <w:r>
+              <w:rPr>
+                <w:rFonts w:eastAsia="Times New Roman" w:cs="Times New Roman"/>
+              </w:rPr>
+              <w:t>3/01/2015</w:t>
+            </w:r>
           </w:p>
         </w:tc>
         <w:tc>
@@ -628,6 +646,18 @@
               <w:rPr>
                 <w:rFonts w:eastAsia="Times New Roman" w:cs="Times New Roman"/>
               </w:rPr>
+              <w:t xml:space="preserve"> </w:t>
+            </w:r>
+            <w:r>
+              <w:rPr>
+                <w:rFonts w:eastAsia="Times New Roman" w:cs="Times New Roman"/>
+              </w:rPr>
+              <w:t>0.2</w:t>
+            </w:r>
+            <w:r>
+              <w:rPr>
+                <w:rFonts w:eastAsia="Times New Roman" w:cs="Times New Roman"/>
+              </w:rPr>
               <w:t> </w:t>
             </w:r>
           </w:p>
@@ -688,7 +718,13 @@
               <w:rPr>
                 <w:rFonts w:eastAsia="Times New Roman" w:cs="Times New Roman"/>
               </w:rPr>
-              <w:t> </w:t>
+              <w:t>HAZ</w:t>
+            </w:r>
+            <w:r>
+              <w:rPr>
+                <w:rFonts w:eastAsia="Times New Roman" w:cs="Times New Roman"/>
+              </w:rPr>
+              <w:t xml:space="preserve">  </w:t>
             </w:r>
           </w:p>
         </w:tc>
@@ -1259,7 +1295,7 @@
         <w:pStyle w:val="TitreGnralDAMAE"/>
         <w:ind w:left="-557"/>
       </w:pPr>
-      <w:bookmarkStart w:id="0" w:name="_Toc408822986"/>
+      <w:bookmarkStart w:id="0" w:name="_Toc408908532"/>
       <w:r>
         <w:lastRenderedPageBreak/>
         <w:t xml:space="preserve">Exigences du </w:t>
@@ -1300,7 +1336,7 @@
           <w:lang w:eastAsia="en-US"/>
         </w:rPr>
       </w:pPr>
-      <w:bookmarkStart w:id="1" w:name="_Toc408822987"/>
+      <w:bookmarkStart w:id="1" w:name="_Toc408908533"/>
       <w:r>
         <w:rPr>
           <w:rFonts w:ascii="Century Gothic" w:eastAsia="MS Gothic" w:hAnsi="Century Gothic" w:cs="Times New Roman"/>
@@ -1470,7 +1506,7 @@
           </mc:Choice>
           <mc:Fallback>
             <w:pict>
-              <v:group w14:anchorId="58C8DDBD" id="Group 8492" o:spid="_x0000_s1026" style="position:absolute;margin-left:.45pt;margin-top:4.65pt;width:237.5pt;height:634.4pt;z-index:251661312;mso-width-relative:margin;mso-height-relative:margin" coordsize="46551,78270" o:gfxdata="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">
+              <v:group w14:anchorId="799B5CC7" id="Group 8492" o:spid="_x0000_s1026" style="position:absolute;margin-left:.45pt;margin-top:4.65pt;width:237.5pt;height:634.4pt;z-index:251661312;mso-width-relative:margin;mso-height-relative:margin" coordsize="46551,78270" o:gfxdata="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">
                 <v:line id="Straight Connector 8493" o:spid="_x0000_s1027" style="position:absolute;visibility:visible;mso-wrap-style:square" from="0,0" to="0,78270" o:connectortype="straight" o:gfxdata="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" strokecolor="#2f5496 [2408]" strokeweight=".5pt">
                   <v:stroke joinstyle="miter"/>
                 </v:line>
@@ -1716,13 +1752,37 @@
               <w:rPr>
                 <w:rFonts w:eastAsia="Times New Roman" w:cs="Times New Roman"/>
               </w:rPr>
-              <w:t>Le programme doit laisser le choix à l’utilisateur de jouer contre une IA (à plusieurs niveaux de difficulté) ou contre une autre personne en réseau</w:t>
-            </w:r>
-            <w:r>
-              <w:rPr>
-                <w:rFonts w:eastAsia="Times New Roman" w:cs="Times New Roman"/>
-              </w:rPr>
-              <w:t> </w:t>
+              <w:t>Le programme doit laisser le choix à l’uti</w:t>
+            </w:r>
+            <w:r>
+              <w:rPr>
+                <w:rFonts w:eastAsia="Times New Roman" w:cs="Times New Roman"/>
+              </w:rPr>
+              <w:t>lisateur de jouer contre une IA</w:t>
+            </w:r>
+            <w:r>
+              <w:rPr>
+                <w:rFonts w:eastAsia="Times New Roman" w:cs="Times New Roman"/>
+              </w:rPr>
+              <w:t xml:space="preserve"> ou contre une autre personne </w:t>
+            </w:r>
+            <w:r>
+              <w:rPr>
+                <w:rFonts w:eastAsia="Times New Roman" w:cs="Times New Roman"/>
+              </w:rPr>
+              <w:t>(</w:t>
+            </w:r>
+            <w:r>
+              <w:rPr>
+                <w:rFonts w:eastAsia="Times New Roman" w:cs="Times New Roman"/>
+              </w:rPr>
+              <w:t>en réseau</w:t>
+            </w:r>
+            <w:r>
+              <w:rPr>
+                <w:rFonts w:eastAsia="Times New Roman" w:cs="Times New Roman"/>
+              </w:rPr>
+              <w:t>)</w:t>
             </w:r>
           </w:p>
         </w:tc>
@@ -1788,7 +1848,19 @@
               <w:rPr>
                 <w:rFonts w:eastAsia="Times New Roman" w:cs="Times New Roman"/>
               </w:rPr>
-              <w:t>Le programme peut laisser le choix parmi 4 cartes différentes</w:t>
+              <w:t xml:space="preserve">Le programme peut laisser le choix parmi </w:t>
+            </w:r>
+            <w:r>
+              <w:rPr>
+                <w:rFonts w:eastAsia="Times New Roman" w:cs="Times New Roman"/>
+              </w:rPr>
+              <w:t>3</w:t>
+            </w:r>
+            <w:r>
+              <w:rPr>
+                <w:rFonts w:eastAsia="Times New Roman" w:cs="Times New Roman"/>
+              </w:rPr>
+              <w:t xml:space="preserve"> cartes différentes</w:t>
             </w:r>
             <w:r>
               <w:rPr>
@@ -1854,17 +1926,38 @@
               <w:jc w:val="center"/>
               <w:rPr>
                 <w:rFonts w:eastAsia="Times New Roman" w:cs="Times New Roman"/>
-              </w:rPr>
-            </w:pPr>
-            <w:r>
-              <w:rPr>
-                <w:rFonts w:eastAsia="Times New Roman" w:cs="Times New Roman"/>
-              </w:rPr>
-              <w:t xml:space="preserve">Le programme peut laisser le choix d’importer sa propre map </w:t>
-            </w:r>
-            <w:r>
-              <w:rPr>
-                <w:rFonts w:eastAsia="Times New Roman" w:cs="Times New Roman"/>
+                <w:i/>
+              </w:rPr>
+            </w:pPr>
+            <w:r>
+              <w:rPr>
+                <w:rFonts w:eastAsia="Times New Roman" w:cs="Times New Roman"/>
+                <w:i/>
+                <w:color w:val="FF0000"/>
+              </w:rPr>
+              <w:t xml:space="preserve">Le programme peut laisser le choix d’importer sa propre </w:t>
+            </w:r>
+            <w:r>
+              <w:rPr>
+                <w:rFonts w:eastAsia="Times New Roman" w:cs="Times New Roman"/>
+                <w:i/>
+                <w:color w:val="FF0000"/>
+              </w:rPr>
+              <w:t>carte</w:t>
+            </w:r>
+            <w:r>
+              <w:rPr>
+                <w:rFonts w:eastAsia="Times New Roman" w:cs="Times New Roman"/>
+                <w:i/>
+                <w:color w:val="FF0000"/>
+              </w:rPr>
+              <w:t xml:space="preserve"> </w:t>
+            </w:r>
+            <w:r>
+              <w:rPr>
+                <w:rFonts w:eastAsia="Times New Roman" w:cs="Times New Roman"/>
+                <w:i/>
+                <w:color w:val="FF0000"/>
               </w:rPr>
               <w:t> </w:t>
             </w:r>
@@ -1918,7 +2011,19 @@
               <w:rPr>
                 <w:rFonts w:eastAsia="Times New Roman" w:cs="Times New Roman"/>
               </w:rPr>
-              <w:t>Le programme peut laisser le choix à l’utilisateur d’activer ou désactiver le son</w:t>
+              <w:t xml:space="preserve">Le programme </w:t>
+            </w:r>
+            <w:r>
+              <w:rPr>
+                <w:rFonts w:eastAsia="Times New Roman" w:cs="Times New Roman"/>
+              </w:rPr>
+              <w:t>doit</w:t>
+            </w:r>
+            <w:r>
+              <w:rPr>
+                <w:rFonts w:eastAsia="Times New Roman" w:cs="Times New Roman"/>
+              </w:rPr>
+              <w:t xml:space="preserve"> laisser le choix à l’utilisateur d’activer ou désactiver le son</w:t>
             </w:r>
           </w:p>
         </w:tc>
@@ -1970,19 +2075,71 @@
               <w:rPr>
                 <w:rFonts w:eastAsia="Times New Roman" w:cs="Times New Roman"/>
               </w:rPr>
-              <w:t xml:space="preserve">Le programme permet de contrôler le personnage de son choix 3 </w:t>
-            </w:r>
-            <w:r>
-              <w:rPr>
-                <w:rFonts w:eastAsia="Times New Roman" w:cs="Times New Roman"/>
+              <w:t xml:space="preserve">Le programme </w:t>
+            </w:r>
+            <w:r>
+              <w:rPr>
+                <w:rFonts w:eastAsia="Times New Roman" w:cs="Times New Roman"/>
+              </w:rPr>
+              <w:t>doit permettre</w:t>
+            </w:r>
+            <w:r>
+              <w:rPr>
+                <w:rFonts w:eastAsia="Times New Roman" w:cs="Times New Roman"/>
+              </w:rPr>
+              <w:t xml:space="preserve"> de contrôler le personnage de son choix </w:t>
+            </w:r>
+            <w:r>
+              <w:rPr>
+                <w:rFonts w:eastAsia="Times New Roman" w:cs="Times New Roman"/>
+              </w:rPr>
+              <w:t>(</w:t>
+            </w:r>
+            <w:r>
+              <w:rPr>
+                <w:rFonts w:eastAsia="Times New Roman" w:cs="Times New Roman"/>
+                <w:i/>
+                <w:color w:val="FF0000"/>
+              </w:rPr>
+              <w:t xml:space="preserve">3 </w:t>
+            </w:r>
+            <w:r>
+              <w:rPr>
+                <w:rFonts w:eastAsia="Times New Roman" w:cs="Times New Roman"/>
+                <w:i/>
+                <w:color w:val="FF0000"/>
               </w:rPr>
               <w:t>personnages</w:t>
             </w:r>
             <w:r>
               <w:rPr>
                 <w:rFonts w:eastAsia="Times New Roman" w:cs="Times New Roman"/>
-              </w:rPr>
-              <w:t xml:space="preserve"> disponibles</w:t>
+                <w:i/>
+                <w:color w:val="FF0000"/>
+              </w:rPr>
+              <w:t xml:space="preserve"> </w:t>
+            </w:r>
+            <w:r>
+              <w:rPr>
+                <w:rFonts w:eastAsia="Times New Roman" w:cs="Times New Roman"/>
+                <w:i/>
+                <w:color w:val="FF0000"/>
+              </w:rPr>
+              <w:t xml:space="preserve">sont </w:t>
+            </w:r>
+            <w:r>
+              <w:rPr>
+                <w:rFonts w:eastAsia="Times New Roman" w:cs="Times New Roman"/>
+                <w:i/>
+                <w:color w:val="FF0000"/>
+              </w:rPr>
+              <w:t>disponibles</w:t>
+            </w:r>
+            <w:r>
+              <w:rPr>
+                <w:rFonts w:eastAsia="Times New Roman" w:cs="Times New Roman"/>
+              </w:rPr>
+              <w:t>)</w:t>
             </w:r>
           </w:p>
         </w:tc>
@@ -2011,7 +2168,13 @@
               <w:rPr>
                 <w:rFonts w:eastAsia="Times New Roman" w:cs="Times New Roman"/>
               </w:rPr>
-              <w:t>BBX_007</w:t>
+              <w:t>BBX_00</w:t>
+            </w:r>
+            <w:r>
+              <w:rPr>
+                <w:rFonts w:eastAsia="Times New Roman" w:cs="Times New Roman"/>
+              </w:rPr>
+              <w:t>7</w:t>
             </w:r>
           </w:p>
         </w:tc>
@@ -2034,7 +2197,43 @@
               <w:rPr>
                 <w:rFonts w:eastAsia="Times New Roman" w:cs="Times New Roman"/>
               </w:rPr>
-              <w:t xml:space="preserve">Chaque personnage a des caractéristiques différentes (armes et vie différentes) </w:t>
+              <w:t xml:space="preserve">Le programme doit permettre le contrôle des personnages via les </w:t>
+            </w:r>
+            <w:r>
+              <w:rPr>
+                <w:rFonts w:eastAsia="Times New Roman" w:cs="Times New Roman"/>
+              </w:rPr>
+              <w:t>touches</w:t>
+            </w:r>
+            <w:r>
+              <w:rPr>
+                <w:rFonts w:eastAsia="Times New Roman" w:cs="Times New Roman"/>
+              </w:rPr>
+              <w:t xml:space="preserve"> </w:t>
+            </w:r>
+            <w:r>
+              <w:rPr>
+                <w:rFonts w:eastAsia="Times New Roman" w:cs="Times New Roman"/>
+              </w:rPr>
+              <w:t>flèches</w:t>
+            </w:r>
+            <w:r>
+              <w:rPr>
+                <w:rFonts w:eastAsia="Times New Roman" w:cs="Times New Roman"/>
+              </w:rPr>
+              <w:t xml:space="preserve"> haut, bas, gauche, droite, </w:t>
+            </w:r>
+            <w:r>
+              <w:rPr>
+                <w:rFonts w:eastAsia="Times New Roman" w:cs="Times New Roman"/>
+              </w:rPr>
+              <w:t>espace, Z, Q, S, D</w:t>
+            </w:r>
+            <w:r>
+              <w:rPr>
+                <w:rFonts w:eastAsia="Times New Roman" w:cs="Times New Roman"/>
+              </w:rPr>
+              <w:t>, BackSpace, et Maj</w:t>
             </w:r>
           </w:p>
         </w:tc>
@@ -2086,28 +2285,8 @@
               <w:rPr>
                 <w:rFonts w:eastAsia="Times New Roman" w:cs="Times New Roman"/>
               </w:rPr>
-              <w:t xml:space="preserve">Les personnages sont </w:t>
-            </w:r>
-            <w:r>
-              <w:rPr>
-                <w:rFonts w:eastAsia="Times New Roman" w:cs="Times New Roman"/>
-              </w:rPr>
-              <w:t>contrôlables</w:t>
-            </w:r>
-            <w:r>
-              <w:rPr>
-                <w:rFonts w:eastAsia="Times New Roman" w:cs="Times New Roman"/>
-              </w:rPr>
-              <w:t xml:space="preserve"> via les touches Z, Q, S, D</w:t>
-            </w:r>
-            <w:r>
-              <w:rPr>
-                <w:rFonts w:eastAsia="Times New Roman" w:cs="Times New Roman"/>
-              </w:rPr>
-              <w:t>, TAB et ESPACE</w:t>
-            </w:r>
-            <w:bookmarkStart w:id="2" w:name="_GoBack"/>
-            <w:bookmarkEnd w:id="2"/>
+              <w:t>Le programme doit permettre aux joueurs de poser une bombe</w:t>
+            </w:r>
           </w:p>
         </w:tc>
       </w:tr>
@@ -2154,6 +2333,18 @@
                 <w:rFonts w:eastAsia="Times New Roman" w:cs="Times New Roman"/>
               </w:rPr>
             </w:pPr>
+            <w:r>
+              <w:rPr>
+                <w:rFonts w:eastAsia="Times New Roman" w:cs="Times New Roman"/>
+              </w:rPr>
+              <w:t>Le programme doit permettre aux joueurs de se déplacer sur la carte</w:t>
+            </w:r>
+            <w:r>
+              <w:rPr>
+                <w:rFonts w:eastAsia="Times New Roman" w:cs="Times New Roman"/>
+              </w:rPr>
+              <w:t xml:space="preserve"> ou de rester immobile</w:t>
+            </w:r>
           </w:p>
         </w:tc>
       </w:tr>
@@ -2177,6 +2368,12 @@
                 <w:rFonts w:eastAsia="Times New Roman" w:cs="Times New Roman"/>
               </w:rPr>
             </w:pPr>
+            <w:r>
+              <w:rPr>
+                <w:rFonts w:eastAsia="Times New Roman" w:cs="Times New Roman"/>
+              </w:rPr>
+              <w:t>BBX_010</w:t>
+            </w:r>
           </w:p>
         </w:tc>
         <w:tc>
@@ -2194,6 +2391,24 @@
                 <w:rFonts w:eastAsia="Times New Roman" w:cs="Times New Roman"/>
               </w:rPr>
             </w:pPr>
+            <w:r>
+              <w:rPr>
+                <w:rFonts w:eastAsia="Times New Roman" w:cs="Times New Roman"/>
+              </w:rPr>
+              <w:t xml:space="preserve">Le programme </w:t>
+            </w:r>
+            <w:r>
+              <w:rPr>
+                <w:rFonts w:eastAsia="Times New Roman" w:cs="Times New Roman"/>
+              </w:rPr>
+              <w:t>doit permettre aux bombes d’exploser au bout d’</w:t>
+            </w:r>
+            <w:r>
+              <w:rPr>
+                <w:rFonts w:eastAsia="Times New Roman" w:cs="Times New Roman"/>
+              </w:rPr>
+              <w:t>un temps donné</w:t>
+            </w:r>
           </w:p>
         </w:tc>
       </w:tr>
@@ -2217,6 +2432,18 @@
                 <w:rFonts w:eastAsia="Times New Roman" w:cs="Times New Roman"/>
               </w:rPr>
             </w:pPr>
+            <w:r>
+              <w:rPr>
+                <w:rFonts w:eastAsia="Times New Roman" w:cs="Times New Roman"/>
+              </w:rPr>
+              <w:t>BBX_01</w:t>
+            </w:r>
+            <w:r>
+              <w:rPr>
+                <w:rFonts w:eastAsia="Times New Roman" w:cs="Times New Roman"/>
+              </w:rPr>
+              <w:t>1</w:t>
+            </w:r>
           </w:p>
         </w:tc>
         <w:tc>
@@ -2234,6 +2461,30 @@
                 <w:rFonts w:eastAsia="Times New Roman" w:cs="Times New Roman"/>
               </w:rPr>
             </w:pPr>
+            <w:r>
+              <w:rPr>
+                <w:rFonts w:eastAsia="Times New Roman" w:cs="Times New Roman"/>
+              </w:rPr>
+              <w:t xml:space="preserve">Le programme doit permettre aux bombes de casser des murs </w:t>
+            </w:r>
+            <w:r>
+              <w:rPr>
+                <w:rFonts w:eastAsia="Times New Roman" w:cs="Times New Roman"/>
+              </w:rPr>
+              <w:t>destructibles</w:t>
+            </w:r>
+            <w:r>
+              <w:rPr>
+                <w:rFonts w:eastAsia="Times New Roman" w:cs="Times New Roman"/>
+              </w:rPr>
+              <w:t xml:space="preserve"> </w:t>
+            </w:r>
+            <w:r>
+              <w:rPr>
+                <w:rFonts w:eastAsia="Times New Roman" w:cs="Times New Roman"/>
+              </w:rPr>
+              <w:t>et de tuer des joueurs</w:t>
+            </w:r>
           </w:p>
         </w:tc>
       </w:tr>
@@ -2257,6 +2508,12 @@
                 <w:rFonts w:eastAsia="Times New Roman" w:cs="Times New Roman"/>
               </w:rPr>
             </w:pPr>
+            <w:r>
+              <w:rPr>
+                <w:rFonts w:eastAsia="Times New Roman" w:cs="Times New Roman"/>
+              </w:rPr>
+              <w:t>BBX_012</w:t>
+            </w:r>
           </w:p>
         </w:tc>
         <w:tc>
@@ -2274,6 +2531,24 @@
                 <w:rFonts w:eastAsia="Times New Roman" w:cs="Times New Roman"/>
               </w:rPr>
             </w:pPr>
+            <w:r>
+              <w:rPr>
+                <w:rFonts w:eastAsia="Times New Roman" w:cs="Times New Roman"/>
+              </w:rPr>
+              <w:t xml:space="preserve">Le programme doit </w:t>
+            </w:r>
+            <w:r>
+              <w:rPr>
+                <w:rFonts w:eastAsia="Times New Roman" w:cs="Times New Roman"/>
+              </w:rPr>
+              <w:t>empêcher</w:t>
+            </w:r>
+            <w:r>
+              <w:rPr>
+                <w:rFonts w:eastAsia="Times New Roman" w:cs="Times New Roman"/>
+              </w:rPr>
+              <w:t xml:space="preserve"> le joueur de sortir de la carte</w:t>
+            </w:r>
           </w:p>
         </w:tc>
       </w:tr>
@@ -2297,6 +2572,18 @@
                 <w:rFonts w:eastAsia="Times New Roman" w:cs="Times New Roman"/>
               </w:rPr>
             </w:pPr>
+            <w:r>
+              <w:rPr>
+                <w:rFonts w:eastAsia="Times New Roman" w:cs="Times New Roman"/>
+              </w:rPr>
+              <w:t>BBX_01</w:t>
+            </w:r>
+            <w:r>
+              <w:rPr>
+                <w:rFonts w:eastAsia="Times New Roman" w:cs="Times New Roman"/>
+              </w:rPr>
+              <w:t>3</w:t>
+            </w:r>
           </w:p>
         </w:tc>
         <w:tc>
@@ -2314,6 +2601,18 @@
                 <w:rFonts w:eastAsia="Times New Roman" w:cs="Times New Roman"/>
               </w:rPr>
             </w:pPr>
+            <w:r>
+              <w:rPr>
+                <w:rFonts w:eastAsia="Times New Roman" w:cs="Times New Roman"/>
+              </w:rPr>
+              <w:t xml:space="preserve">Le programme doit empêcher le joueur de </w:t>
+            </w:r>
+            <w:r>
+              <w:rPr>
+                <w:rFonts w:eastAsia="Times New Roman" w:cs="Times New Roman"/>
+              </w:rPr>
+              <w:t>traverser des murs</w:t>
+            </w:r>
           </w:p>
         </w:tc>
       </w:tr>
@@ -2337,6 +2636,12 @@
                 <w:rFonts w:eastAsia="Times New Roman" w:cs="Times New Roman"/>
               </w:rPr>
             </w:pPr>
+            <w:r>
+              <w:rPr>
+                <w:rFonts w:eastAsia="Times New Roman" w:cs="Times New Roman"/>
+              </w:rPr>
+              <w:t>BBX_014</w:t>
+            </w:r>
           </w:p>
         </w:tc>
         <w:tc>
@@ -2354,6 +2659,30 @@
                 <w:rFonts w:eastAsia="Times New Roman" w:cs="Times New Roman"/>
               </w:rPr>
             </w:pPr>
+            <w:r>
+              <w:rPr>
+                <w:rFonts w:eastAsia="Times New Roman" w:cs="Times New Roman"/>
+              </w:rPr>
+              <w:t xml:space="preserve">Le programme doit empêcher le joueur de </w:t>
+            </w:r>
+            <w:r>
+              <w:rPr>
+                <w:rFonts w:eastAsia="Times New Roman" w:cs="Times New Roman"/>
+              </w:rPr>
+              <w:t xml:space="preserve">poser une bombe avant que la </w:t>
+            </w:r>
+            <w:r>
+              <w:rPr>
+                <w:rFonts w:eastAsia="Times New Roman" w:cs="Times New Roman"/>
+              </w:rPr>
+              <w:t>précédente</w:t>
+            </w:r>
+            <w:r>
+              <w:rPr>
+                <w:rFonts w:eastAsia="Times New Roman" w:cs="Times New Roman"/>
+              </w:rPr>
+              <w:t xml:space="preserve"> n’explose</w:t>
+            </w:r>
           </w:p>
         </w:tc>
       </w:tr>
@@ -2377,6 +2706,12 @@
                 <w:rFonts w:eastAsia="Times New Roman" w:cs="Times New Roman"/>
               </w:rPr>
             </w:pPr>
+            <w:r>
+              <w:rPr>
+                <w:rFonts w:eastAsia="Times New Roman" w:cs="Times New Roman"/>
+              </w:rPr>
+              <w:t>BBX_015</w:t>
+            </w:r>
           </w:p>
         </w:tc>
         <w:tc>
@@ -2394,6 +2729,24 @@
                 <w:rFonts w:eastAsia="Times New Roman" w:cs="Times New Roman"/>
               </w:rPr>
             </w:pPr>
+            <w:r>
+              <w:rPr>
+                <w:rFonts w:eastAsia="Times New Roman" w:cs="Times New Roman"/>
+              </w:rPr>
+              <w:t xml:space="preserve">Le programme doit empêcher le joueur de </w:t>
+            </w:r>
+            <w:r>
+              <w:rPr>
+                <w:rFonts w:eastAsia="Times New Roman" w:cs="Times New Roman"/>
+              </w:rPr>
+              <w:t xml:space="preserve">traverser les </w:t>
+            </w:r>
+            <w:r>
+              <w:rPr>
+                <w:rFonts w:eastAsia="Times New Roman" w:cs="Times New Roman"/>
+              </w:rPr>
+              <w:t>bombes</w:t>
+            </w:r>
           </w:p>
         </w:tc>
       </w:tr>
@@ -2417,6 +2770,12 @@
                 <w:rFonts w:eastAsia="Times New Roman" w:cs="Times New Roman"/>
               </w:rPr>
             </w:pPr>
+            <w:r>
+              <w:rPr>
+                <w:rFonts w:eastAsia="Times New Roman" w:cs="Times New Roman"/>
+              </w:rPr>
+              <w:t>BBX_016</w:t>
+            </w:r>
           </w:p>
         </w:tc>
         <w:tc>
@@ -2434,6 +2793,18 @@
                 <w:rFonts w:eastAsia="Times New Roman" w:cs="Times New Roman"/>
               </w:rPr>
             </w:pPr>
+            <w:r>
+              <w:rPr>
+                <w:rFonts w:eastAsia="Times New Roman" w:cs="Times New Roman"/>
+              </w:rPr>
+              <w:t xml:space="preserve">Le programme doit permettre aux </w:t>
+            </w:r>
+            <w:r>
+              <w:rPr>
+                <w:rFonts w:eastAsia="Times New Roman" w:cs="Times New Roman"/>
+              </w:rPr>
+              <w:t xml:space="preserve">joueurs d’avoir une échelle de vie </w:t>
+            </w:r>
           </w:p>
         </w:tc>
       </w:tr>
@@ -2457,6 +2828,12 @@
                 <w:rFonts w:eastAsia="Times New Roman" w:cs="Times New Roman"/>
               </w:rPr>
             </w:pPr>
+            <w:r>
+              <w:rPr>
+                <w:rFonts w:eastAsia="Times New Roman" w:cs="Times New Roman"/>
+              </w:rPr>
+              <w:t>BBX_017</w:t>
+            </w:r>
           </w:p>
         </w:tc>
         <w:tc>
@@ -2474,6 +2851,18 @@
                 <w:rFonts w:eastAsia="Times New Roman" w:cs="Times New Roman"/>
               </w:rPr>
             </w:pPr>
+            <w:r>
+              <w:rPr>
+                <w:rFonts w:eastAsia="Times New Roman" w:cs="Times New Roman"/>
+              </w:rPr>
+              <w:t xml:space="preserve">Le programme </w:t>
+            </w:r>
+            <w:r>
+              <w:rPr>
+                <w:rFonts w:eastAsia="Times New Roman" w:cs="Times New Roman"/>
+              </w:rPr>
+              <w:t>doit permettre à l’utilisateur de sauvegarder/charger une partie</w:t>
+            </w:r>
           </w:p>
         </w:tc>
       </w:tr>
@@ -2497,6 +2886,12 @@
                 <w:rFonts w:eastAsia="Times New Roman" w:cs="Times New Roman"/>
               </w:rPr>
             </w:pPr>
+            <w:r>
+              <w:rPr>
+                <w:rFonts w:eastAsia="Times New Roman" w:cs="Times New Roman"/>
+              </w:rPr>
+              <w:t>BBX_018</w:t>
+            </w:r>
           </w:p>
         </w:tc>
         <w:tc>
@@ -2514,6 +2909,24 @@
                 <w:rFonts w:eastAsia="Times New Roman" w:cs="Times New Roman"/>
               </w:rPr>
             </w:pPr>
+            <w:r>
+              <w:rPr>
+                <w:rFonts w:eastAsia="Times New Roman" w:cs="Times New Roman"/>
+              </w:rPr>
+              <w:t xml:space="preserve">Le programme doit permettre </w:t>
+            </w:r>
+            <w:r>
+              <w:rPr>
+                <w:rFonts w:eastAsia="Times New Roman" w:cs="Times New Roman"/>
+              </w:rPr>
+              <w:t>à l’utilisateur</w:t>
+            </w:r>
+            <w:r>
+              <w:rPr>
+                <w:rFonts w:eastAsia="Times New Roman" w:cs="Times New Roman"/>
+              </w:rPr>
+              <w:t xml:space="preserve"> de faire une pause durant la partie</w:t>
+            </w:r>
           </w:p>
         </w:tc>
       </w:tr>
@@ -2537,6 +2950,12 @@
                 <w:rFonts w:eastAsia="Times New Roman" w:cs="Times New Roman"/>
               </w:rPr>
             </w:pPr>
+            <w:r>
+              <w:rPr>
+                <w:rFonts w:eastAsia="Times New Roman" w:cs="Times New Roman"/>
+              </w:rPr>
+              <w:t>BBX_019</w:t>
+            </w:r>
           </w:p>
         </w:tc>
         <w:tc>
@@ -2554,10 +2973,232 @@
                 <w:rFonts w:eastAsia="Times New Roman" w:cs="Times New Roman"/>
               </w:rPr>
             </w:pPr>
+            <w:r>
+              <w:rPr>
+                <w:rFonts w:eastAsia="Times New Roman" w:cs="Times New Roman"/>
+              </w:rPr>
+              <w:t>Le programme doit obliger le joueur à sélectionner un personnage et une carte avant de jouer et un mode de jeu</w:t>
+            </w:r>
+          </w:p>
+        </w:tc>
+      </w:tr>
+      <w:tr>
+        <w:trPr>
+          <w:trHeight w:val="300"/>
+          <w:jc w:val="right"/>
+        </w:trPr>
+        <w:tc>
+          <w:tcPr>
+            <w:tcW w:w="1760" w:type="dxa"/>
+            <w:shd w:val="clear" w:color="auto" w:fill="auto"/>
+            <w:noWrap/>
+            <w:vAlign w:val="center"/>
+          </w:tcPr>
+          <w:p>
+            <w:pPr>
+              <w:spacing w:after="0" w:line="240" w:lineRule="auto"/>
+              <w:jc w:val="center"/>
+              <w:rPr>
+                <w:rFonts w:eastAsia="Times New Roman" w:cs="Times New Roman"/>
+              </w:rPr>
+            </w:pPr>
+            <w:r>
+              <w:rPr>
+                <w:rFonts w:eastAsia="Times New Roman" w:cs="Times New Roman"/>
+              </w:rPr>
+              <w:t>BBX_020</w:t>
+            </w:r>
+            <w:bookmarkStart w:id="2" w:name="_GoBack"/>
+            <w:bookmarkEnd w:id="2"/>
+          </w:p>
+        </w:tc>
+        <w:tc>
+          <w:tcPr>
+            <w:tcW w:w="7275" w:type="dxa"/>
+            <w:shd w:val="clear" w:color="auto" w:fill="auto"/>
+            <w:noWrap/>
+            <w:vAlign w:val="center"/>
+          </w:tcPr>
+          <w:p>
+            <w:pPr>
+              <w:spacing w:after="0" w:line="240" w:lineRule="auto"/>
+              <w:jc w:val="center"/>
+              <w:rPr>
+                <w:rFonts w:eastAsia="Times New Roman" w:cs="Times New Roman"/>
+              </w:rPr>
+            </w:pPr>
+            <w:r>
+              <w:rPr>
+                <w:rFonts w:eastAsia="Times New Roman" w:cs="Times New Roman"/>
+              </w:rPr>
+              <w:t xml:space="preserve">Le programme doit permettre à l’utilisateur de </w:t>
+            </w:r>
+            <w:r>
+              <w:rPr>
+                <w:rFonts w:eastAsia="Times New Roman" w:cs="Times New Roman"/>
+              </w:rPr>
+              <w:t xml:space="preserve">jouer en </w:t>
+            </w:r>
+            <w:r>
+              <w:rPr>
+                <w:rFonts w:eastAsia="Times New Roman" w:cs="Times New Roman"/>
+              </w:rPr>
+              <w:t>réseau</w:t>
+            </w:r>
+            <w:r>
+              <w:rPr>
+                <w:rFonts w:eastAsia="Times New Roman" w:cs="Times New Roman"/>
+              </w:rPr>
+              <w:t xml:space="preserve"> (max 2 joueurs)</w:t>
+            </w:r>
           </w:p>
         </w:tc>
       </w:tr>
     </w:tbl>
+    <w:p>
+      <w:pPr>
+        <w:spacing w:after="0" w:line="240" w:lineRule="auto"/>
+        <w:jc w:val="both"/>
+        <w:rPr>
+          <w:rFonts w:ascii="Century Gothic" w:eastAsia="MS Mincho" w:hAnsi="Century Gothic" w:cs="Times New Roman"/>
+          <w:color w:val="auto"/>
+          <w:sz w:val="20"/>
+          <w:szCs w:val="24"/>
+        </w:rPr>
+      </w:pPr>
+    </w:p>
+    <w:p>
+      <w:pPr>
+        <w:spacing w:after="0" w:line="240" w:lineRule="auto"/>
+        <w:jc w:val="both"/>
+        <w:rPr>
+          <w:rFonts w:ascii="Century Gothic" w:eastAsia="MS Mincho" w:hAnsi="Century Gothic" w:cs="Times New Roman"/>
+          <w:color w:val="auto"/>
+          <w:sz w:val="20"/>
+          <w:szCs w:val="24"/>
+        </w:rPr>
+      </w:pPr>
+    </w:p>
+    <w:p>
+      <w:pPr>
+        <w:spacing w:after="0" w:line="240" w:lineRule="auto"/>
+        <w:jc w:val="both"/>
+        <w:rPr>
+          <w:rFonts w:ascii="Century Gothic" w:eastAsia="MS Mincho" w:hAnsi="Century Gothic" w:cs="Times New Roman"/>
+          <w:color w:val="auto"/>
+          <w:sz w:val="20"/>
+          <w:szCs w:val="24"/>
+        </w:rPr>
+      </w:pPr>
+    </w:p>
+    <w:p>
+      <w:pPr>
+        <w:spacing w:after="0" w:line="240" w:lineRule="auto"/>
+        <w:jc w:val="both"/>
+        <w:rPr>
+          <w:rFonts w:ascii="Century Gothic" w:eastAsia="MS Mincho" w:hAnsi="Century Gothic" w:cs="Times New Roman"/>
+          <w:color w:val="auto"/>
+          <w:sz w:val="20"/>
+          <w:szCs w:val="24"/>
+        </w:rPr>
+      </w:pPr>
+    </w:p>
+    <w:p>
+      <w:pPr>
+        <w:spacing w:after="0" w:line="240" w:lineRule="auto"/>
+        <w:jc w:val="both"/>
+        <w:rPr>
+          <w:rFonts w:ascii="Century Gothic" w:eastAsia="MS Mincho" w:hAnsi="Century Gothic" w:cs="Times New Roman"/>
+          <w:color w:val="auto"/>
+          <w:sz w:val="20"/>
+          <w:szCs w:val="24"/>
+        </w:rPr>
+      </w:pPr>
+    </w:p>
+    <w:p>
+      <w:pPr>
+        <w:spacing w:after="0" w:line="240" w:lineRule="auto"/>
+        <w:jc w:val="both"/>
+        <w:rPr>
+          <w:rFonts w:ascii="Century Gothic" w:eastAsia="MS Mincho" w:hAnsi="Century Gothic" w:cs="Times New Roman"/>
+          <w:color w:val="auto"/>
+          <w:sz w:val="20"/>
+          <w:szCs w:val="24"/>
+        </w:rPr>
+      </w:pPr>
+    </w:p>
+    <w:p>
+      <w:pPr>
+        <w:spacing w:after="0" w:line="240" w:lineRule="auto"/>
+        <w:jc w:val="both"/>
+        <w:rPr>
+          <w:rFonts w:ascii="Century Gothic" w:eastAsia="MS Mincho" w:hAnsi="Century Gothic" w:cs="Times New Roman"/>
+          <w:color w:val="auto"/>
+          <w:sz w:val="20"/>
+          <w:szCs w:val="24"/>
+        </w:rPr>
+      </w:pPr>
+    </w:p>
+    <w:p>
+      <w:pPr>
+        <w:spacing w:after="0" w:line="240" w:lineRule="auto"/>
+        <w:jc w:val="both"/>
+        <w:rPr>
+          <w:rFonts w:ascii="Century Gothic" w:eastAsia="MS Mincho" w:hAnsi="Century Gothic" w:cs="Times New Roman"/>
+          <w:color w:val="auto"/>
+          <w:sz w:val="20"/>
+          <w:szCs w:val="24"/>
+        </w:rPr>
+      </w:pPr>
+    </w:p>
+    <w:p>
+      <w:pPr>
+        <w:spacing w:after="0" w:line="240" w:lineRule="auto"/>
+        <w:jc w:val="both"/>
+        <w:rPr>
+          <w:rFonts w:ascii="Century Gothic" w:eastAsia="MS Mincho" w:hAnsi="Century Gothic" w:cs="Times New Roman"/>
+          <w:color w:val="auto"/>
+          <w:sz w:val="20"/>
+          <w:szCs w:val="24"/>
+        </w:rPr>
+      </w:pPr>
+    </w:p>
+    <w:p>
+      <w:pPr>
+        <w:spacing w:after="0" w:line="240" w:lineRule="auto"/>
+        <w:jc w:val="both"/>
+        <w:rPr>
+          <w:rFonts w:ascii="Century Gothic" w:eastAsia="MS Mincho" w:hAnsi="Century Gothic" w:cs="Times New Roman"/>
+          <w:color w:val="auto"/>
+          <w:sz w:val="20"/>
+          <w:szCs w:val="24"/>
+        </w:rPr>
+      </w:pPr>
+    </w:p>
+    <w:p>
+      <w:pPr>
+        <w:spacing w:after="0" w:line="240" w:lineRule="auto"/>
+        <w:jc w:val="both"/>
+        <w:rPr>
+          <w:rFonts w:ascii="Century Gothic" w:eastAsia="MS Mincho" w:hAnsi="Century Gothic" w:cs="Times New Roman"/>
+          <w:color w:val="auto"/>
+          <w:sz w:val="20"/>
+          <w:szCs w:val="24"/>
+        </w:rPr>
+      </w:pPr>
+    </w:p>
+    <w:p>
+      <w:pPr>
+        <w:spacing w:after="0" w:line="240" w:lineRule="auto"/>
+        <w:jc w:val="both"/>
+        <w:rPr>
+          <w:rFonts w:ascii="Century Gothic" w:eastAsia="MS Mincho" w:hAnsi="Century Gothic" w:cs="Times New Roman"/>
+          <w:color w:val="auto"/>
+          <w:sz w:val="20"/>
+          <w:szCs w:val="24"/>
+        </w:rPr>
+      </w:pPr>
+    </w:p>
     <w:p>
       <w:pPr>
         <w:spacing w:after="0" w:line="240" w:lineRule="auto"/>
@@ -2741,7 +3382,7 @@
               <w:rPr>
                 <w:rFonts w:eastAsia="Times New Roman" w:cs="Times New Roman"/>
               </w:rPr>
-              <w:t>1</w:t>
+              <w:t>0</w:t>
             </w:r>
           </w:p>
         </w:tc>
@@ -2771,13 +3412,13 @@
               <w:rPr>
                 <w:rFonts w:eastAsia="Times New Roman" w:cs="Times New Roman"/>
               </w:rPr>
-              <w:t>Si le programme ne trouve aucune carte un message d’erreur s’affiche et il est impossible de jo</w:t>
-            </w:r>
-            <w:r>
-              <w:rPr>
-                <w:rFonts w:eastAsia="Times New Roman" w:cs="Times New Roman"/>
-              </w:rPr>
-              <w:t>uer</w:t>
+              <w:t>Le programme doit afficher un message d’erreur dans le cas où la carte mal importé</w:t>
+            </w:r>
+            <w:r>
+              <w:rPr>
+                <w:rFonts w:eastAsia="Times New Roman" w:cs="Times New Roman"/>
+              </w:rPr>
+              <w:t>e (erreur format, lecture..)</w:t>
             </w:r>
           </w:p>
         </w:tc>
@@ -2815,6 +3456,18 @@
               </w:rPr>
               <w:t> </w:t>
             </w:r>
+            <w:r>
+              <w:rPr>
+                <w:rFonts w:eastAsia="Times New Roman" w:cs="Times New Roman"/>
+              </w:rPr>
+              <w:t>BBX_05</w:t>
+            </w:r>
+            <w:r>
+              <w:rPr>
+                <w:rFonts w:eastAsia="Times New Roman" w:cs="Times New Roman"/>
+              </w:rPr>
+              <w:t>1</w:t>
+            </w:r>
           </w:p>
         </w:tc>
         <w:tc>
@@ -2843,13 +3496,13 @@
               <w:rPr>
                 <w:rFonts w:eastAsia="Times New Roman" w:cs="Times New Roman"/>
               </w:rPr>
-              <w:t> </w:t>
-            </w:r>
-            <w:r>
-              <w:rPr>
-                <w:rFonts w:eastAsia="Times New Roman" w:cs="Times New Roman"/>
-              </w:rPr>
-              <w:t>Si le programme ne trouve aucune carte un message d’erreur s’affiche et il est impossible de jouer</w:t>
+              <w:t xml:space="preserve">Le programme doit </w:t>
+            </w:r>
+            <w:r>
+              <w:rPr>
+                <w:rFonts w:eastAsia="Times New Roman" w:cs="Times New Roman"/>
+              </w:rPr>
+              <w:t>afficher un message d’erreur dans le cas d’un mauvais chargement d’une sauvegarde</w:t>
             </w:r>
           </w:p>
         </w:tc>
@@ -2915,6 +3568,18 @@
               <w:rPr>
                 <w:rFonts w:eastAsia="Times New Roman" w:cs="Times New Roman"/>
               </w:rPr>
+              <w:t xml:space="preserve">Le programme doit </w:t>
+            </w:r>
+            <w:r>
+              <w:rPr>
+                <w:rFonts w:eastAsia="Times New Roman" w:cs="Times New Roman"/>
+              </w:rPr>
+              <w:t>afficher un message d’erreur dans le cas d’un problème réseau (joueur non détecté ou pas de connexion réseau)</w:t>
+            </w:r>
+            <w:r>
+              <w:rPr>
+                <w:rFonts w:eastAsia="Times New Roman" w:cs="Times New Roman"/>
+              </w:rPr>
               <w:t> </w:t>
             </w:r>
           </w:p>
@@ -3124,7 +3789,7 @@
           <w:lang w:eastAsia="en-US"/>
         </w:rPr>
       </w:pPr>
-      <w:bookmarkStart w:id="3" w:name="_Toc408822988"/>
+      <w:bookmarkStart w:id="3" w:name="_Toc408908534"/>
       <w:r>
         <w:rPr>
           <w:rFonts w:ascii="Century Gothic" w:eastAsia="MS Gothic" w:hAnsi="Century Gothic" w:cs="Times New Roman"/>
@@ -3282,7 +3947,7 @@
           </mc:Choice>
           <mc:Fallback>
             <w:pict>
-              <v:group w14:anchorId="3F8AF31E" id="Group 8492" o:spid="_x0000_s1026" style="position:absolute;margin-left:.45pt;margin-top:4.25pt;width:237.5pt;height:611.3pt;z-index:251663360;mso-width-relative:margin;mso-height-relative:margin" coordsize="46551,78270" o:gfxdata="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">
+              <v:group w14:anchorId="7E6D53E4" id="Group 8492" o:spid="_x0000_s1026" style="position:absolute;margin-left:.45pt;margin-top:4.25pt;width:237.5pt;height:611.3pt;z-index:251663360;mso-width-relative:margin;mso-height-relative:margin" coordsize="46551,78270" o:gfxdata="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">
                 <v:line id="Straight Connector 8493" o:spid="_x0000_s1027" style="position:absolute;visibility:visible;mso-wrap-style:square" from="0,0" to="0,78270" o:connectortype="straight" o:gfxdata="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" strokecolor="#2f5496 [2408]" strokeweight=".5pt">
                   <v:stroke joinstyle="miter"/>
                 </v:line>
@@ -3350,7 +4015,7 @@
       </w:tblGrid>
       <w:tr>
         <w:trPr>
-          <w:trHeight w:val="300"/>
+          <w:trHeight w:val="345"/>
           <w:jc w:val="right"/>
         </w:trPr>
         <w:tc>
@@ -5014,8 +5679,10 @@
   <w:rsids>
     <w:rsidRoot w:val="008B60D2"/>
     <w:rsid w:val="00102F4D"/>
+    <w:rsid w:val="00107208"/>
     <w:rsid w:val="004949FE"/>
     <w:rsid w:val="0059339F"/>
+    <w:rsid w:val="006A5503"/>
     <w:rsid w:val="008B60D2"/>
     <w:rsid w:val="00AF09FE"/>
     <w:rsid w:val="00EB5B7A"/>

</xml_diff>

<commit_message>
mise à jour exigences
</commit_message>
<xml_diff>
--- a/doc/Exigences_cahier_des_charges_20150109.docx
+++ b/doc/Exigences_cahier_des_charges_20150109.docx
@@ -1315,7 +1315,9 @@
       <w:r>
         <w:t> : BomberManX</w:t>
       </w:r>
+      <w:bookmarkStart w:id="1" w:name="_GoBack"/>
       <w:bookmarkEnd w:id="0"/>
+      <w:bookmarkEnd w:id="1"/>
       <w:r>
         <w:t xml:space="preserve"> </w:t>
       </w:r>
@@ -1336,7 +1338,7 @@
           <w:lang w:eastAsia="en-US"/>
         </w:rPr>
       </w:pPr>
-      <w:bookmarkStart w:id="1" w:name="_Toc408908533"/>
+      <w:bookmarkStart w:id="2" w:name="_Toc408908533"/>
       <w:r>
         <w:rPr>
           <w:rFonts w:ascii="Century Gothic" w:eastAsia="MS Gothic" w:hAnsi="Century Gothic" w:cs="Times New Roman"/>
@@ -1361,7 +1363,7 @@
         </w:rPr>
         <w:t>fonctionnelles</w:t>
       </w:r>
-      <w:bookmarkEnd w:id="1"/>
+      <w:bookmarkEnd w:id="2"/>
       <w:r>
         <w:rPr>
           <w:rFonts w:ascii="Century Gothic" w:eastAsia="MS Gothic" w:hAnsi="Century Gothic" w:cs="Times New Roman"/>
@@ -1506,7 +1508,7 @@
           </mc:Choice>
           <mc:Fallback>
             <w:pict>
-              <v:group w14:anchorId="4D12FF67" id="Group 8492" o:spid="_x0000_s1026" style="position:absolute;margin-left:.45pt;margin-top:4.65pt;width:237.5pt;height:634.4pt;z-index:251661312;mso-width-relative:margin;mso-height-relative:margin" coordsize="46551,78270" o:gfxdata="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">
+              <v:group w14:anchorId="2E96A0B6" id="Group 8492" o:spid="_x0000_s1026" style="position:absolute;margin-left:.45pt;margin-top:4.65pt;width:237.5pt;height:634.4pt;z-index:251661312;mso-width-relative:margin;mso-height-relative:margin" coordsize="46551,78270" o:gfxdata="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">
                 <v:line id="Straight Connector 8493" o:spid="_x0000_s1027" style="position:absolute;visibility:visible;mso-wrap-style:square" from="0,0" to="0,78270" o:connectortype="straight" o:gfxdata="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" strokecolor="#2f5496 [2408]" strokeweight=".5pt">
                   <v:stroke joinstyle="miter"/>
                 </v:line>
@@ -1704,13 +1706,7 @@
               <w:rPr>
                 <w:rFonts w:eastAsia="Times New Roman" w:cs="Times New Roman"/>
               </w:rPr>
-              <w:t>, l</w:t>
-            </w:r>
-            <w:r>
-              <w:rPr>
-                <w:rFonts w:eastAsia="Times New Roman" w:cs="Times New Roman"/>
-              </w:rPr>
-              <w:t>e programme doit proposer</w:t>
+              <w:t>, le programme doit proposer</w:t>
             </w:r>
             <w:r>
               <w:rPr>
@@ -1747,6 +1743,18 @@
                 <w:rFonts w:eastAsia="Times New Roman" w:cs="Times New Roman"/>
               </w:rPr>
             </w:pPr>
+            <w:r>
+              <w:rPr>
+                <w:rFonts w:eastAsia="Times New Roman" w:cs="Times New Roman"/>
+              </w:rPr>
+              <w:t>BBX_0</w:t>
+            </w:r>
+            <w:r>
+              <w:rPr>
+                <w:rFonts w:eastAsia="Times New Roman" w:cs="Times New Roman"/>
+              </w:rPr>
+              <w:t>10</w:t>
+            </w:r>
           </w:p>
         </w:tc>
         <w:tc>
@@ -1867,6 +1875,18 @@
                 <w:rFonts w:eastAsia="Times New Roman" w:cs="Times New Roman"/>
               </w:rPr>
             </w:pPr>
+            <w:r>
+              <w:rPr>
+                <w:rFonts w:eastAsia="Times New Roman" w:cs="Times New Roman"/>
+              </w:rPr>
+              <w:t>BBX_0</w:t>
+            </w:r>
+            <w:r>
+              <w:rPr>
+                <w:rFonts w:eastAsia="Times New Roman" w:cs="Times New Roman"/>
+              </w:rPr>
+              <w:t>20</w:t>
+            </w:r>
           </w:p>
         </w:tc>
         <w:tc>
@@ -1888,49 +1908,13 @@
               <w:rPr>
                 <w:rFonts w:eastAsia="Times New Roman" w:cs="Times New Roman"/>
               </w:rPr>
-              <w:t>Dans l’état DEMARRAGE, le programme doit proposer le choix entre</w:t>
-            </w:r>
-            <w:r>
-              <w:rPr>
-                <w:rFonts w:eastAsia="Times New Roman" w:cs="Times New Roman"/>
-              </w:rPr>
-              <w:t> : « Joueur VS Joueur »</w:t>
-            </w:r>
-            <w:r>
-              <w:rPr>
-                <w:rFonts w:eastAsia="Times New Roman" w:cs="Times New Roman"/>
-              </w:rPr>
-              <w:t>,</w:t>
-            </w:r>
-            <w:r>
-              <w:rPr>
-                <w:rFonts w:eastAsia="Times New Roman" w:cs="Times New Roman"/>
-              </w:rPr>
-              <w:t xml:space="preserve"> « Joueur VS Ordinateur </w:t>
-            </w:r>
-            <w:r>
-              <w:rPr>
-                <w:rFonts w:eastAsia="Times New Roman" w:cs="Times New Roman"/>
-              </w:rPr>
-              <w:t>»,</w:t>
-            </w:r>
-            <w:r>
-              <w:rPr>
-                <w:rFonts w:eastAsia="Times New Roman" w:cs="Times New Roman"/>
-              </w:rPr>
-              <w:t xml:space="preserve"> « Revenir à l’écran d’accueil »</w:t>
-            </w:r>
-            <w:r>
-              <w:rPr>
-                <w:rFonts w:eastAsia="Times New Roman" w:cs="Times New Roman"/>
-              </w:rPr>
-              <w:t>, « Difficulté IA », « Choix carte »</w:t>
-            </w:r>
-            <w:r>
-              <w:rPr>
-                <w:rFonts w:eastAsia="Times New Roman" w:cs="Times New Roman"/>
-              </w:rPr>
-              <w:t>, « Choix avatar »</w:t>
+              <w:t>Dans l’état ACCUEIL_OPT</w:t>
+            </w:r>
+            <w:r>
+              <w:rPr>
+                <w:rFonts w:eastAsia="Times New Roman" w:cs="Times New Roman"/>
+              </w:rPr>
+              <w:t>ION, le programme doit permettre au joueur d’activer ou de désactiver la musique et les sons du jeu</w:t>
             </w:r>
           </w:p>
         </w:tc>
@@ -1955,6 +1939,18 @@
                 <w:rFonts w:eastAsia="Times New Roman" w:cs="Times New Roman"/>
               </w:rPr>
             </w:pPr>
+            <w:r>
+              <w:rPr>
+                <w:rFonts w:eastAsia="Times New Roman" w:cs="Times New Roman"/>
+              </w:rPr>
+              <w:t>BBX_0</w:t>
+            </w:r>
+            <w:r>
+              <w:rPr>
+                <w:rFonts w:eastAsia="Times New Roman" w:cs="Times New Roman"/>
+              </w:rPr>
+              <w:t>30</w:t>
+            </w:r>
           </w:p>
         </w:tc>
         <w:tc>
@@ -1976,7 +1972,61 @@
               <w:rPr>
                 <w:rFonts w:eastAsia="Times New Roman" w:cs="Times New Roman"/>
               </w:rPr>
-              <w:t>Dans l’état JEU, le programme doit permettre au joueur de contrôler son avatar</w:t>
+              <w:t>Dans l’état DEMARRAGE</w:t>
+            </w:r>
+            <w:r>
+              <w:rPr>
+                <w:rFonts w:eastAsia="Times New Roman" w:cs="Times New Roman"/>
+              </w:rPr>
+              <w:t>_PARTIE</w:t>
+            </w:r>
+            <w:r>
+              <w:rPr>
+                <w:rFonts w:eastAsia="Times New Roman" w:cs="Times New Roman"/>
+              </w:rPr>
+              <w:t>, le programme doit proposer le choix entre</w:t>
+            </w:r>
+            <w:r>
+              <w:rPr>
+                <w:rFonts w:eastAsia="Times New Roman" w:cs="Times New Roman"/>
+              </w:rPr>
+              <w:t> : « Joueur VS Joueur »</w:t>
+            </w:r>
+            <w:r>
+              <w:rPr>
+                <w:rFonts w:eastAsia="Times New Roman" w:cs="Times New Roman"/>
+              </w:rPr>
+              <w:t>,</w:t>
+            </w:r>
+            <w:r>
+              <w:rPr>
+                <w:rFonts w:eastAsia="Times New Roman" w:cs="Times New Roman"/>
+              </w:rPr>
+              <w:t xml:space="preserve"> « Joueur VS Ordinateur </w:t>
+            </w:r>
+            <w:r>
+              <w:rPr>
+                <w:rFonts w:eastAsia="Times New Roman" w:cs="Times New Roman"/>
+              </w:rPr>
+              <w:t>»,</w:t>
+            </w:r>
+            <w:r>
+              <w:rPr>
+                <w:rFonts w:eastAsia="Times New Roman" w:cs="Times New Roman"/>
+              </w:rPr>
+              <w:t xml:space="preserve"> « Revenir à l’écran d’accueil »</w:t>
+            </w:r>
+            <w:r>
+              <w:rPr>
+                <w:rFonts w:eastAsia="Times New Roman" w:cs="Times New Roman"/>
+              </w:rPr>
+              <w:t>, « Difficulté IA », « Choix carte »</w:t>
+            </w:r>
+            <w:r>
+              <w:rPr>
+                <w:rFonts w:eastAsia="Times New Roman" w:cs="Times New Roman"/>
+              </w:rPr>
+              <w:t>, « Choix avatar »</w:t>
             </w:r>
           </w:p>
         </w:tc>
@@ -2001,6 +2051,18 @@
                 <w:rFonts w:eastAsia="Times New Roman" w:cs="Times New Roman"/>
               </w:rPr>
             </w:pPr>
+            <w:r>
+              <w:rPr>
+                <w:rFonts w:eastAsia="Times New Roman" w:cs="Times New Roman"/>
+              </w:rPr>
+              <w:t>BBX_0</w:t>
+            </w:r>
+            <w:r>
+              <w:rPr>
+                <w:rFonts w:eastAsia="Times New Roman" w:cs="Times New Roman"/>
+              </w:rPr>
+              <w:t>40</w:t>
+            </w:r>
           </w:p>
         </w:tc>
         <w:tc>
@@ -2022,22 +2084,8 @@
               <w:rPr>
                 <w:rFonts w:eastAsia="Times New Roman" w:cs="Times New Roman"/>
               </w:rPr>
-              <w:t>Le programme doit permettre le contrôle des personnages</w:t>
-            </w:r>
-            <w:r>
-              <w:rPr>
-                <w:rFonts w:eastAsia="Times New Roman" w:cs="Times New Roman"/>
-              </w:rPr>
-              <w:t> : se déplacer vers le haut, bas, gauche, droite</w:t>
-            </w:r>
-            <w:r>
-              <w:rPr>
-                <w:rFonts w:eastAsia="Times New Roman" w:cs="Times New Roman"/>
-              </w:rPr>
-              <w:t>, poser une bombe</w:t>
-            </w:r>
-            <w:bookmarkStart w:id="2" w:name="_GoBack"/>
-            <w:bookmarkEnd w:id="2"/>
+              <w:t xml:space="preserve">Dans l’état REJOINDRE_PARTIE, </w:t>
+            </w:r>
           </w:p>
         </w:tc>
       </w:tr>
@@ -2052,27 +2100,26 @@
             <w:shd w:val="clear" w:color="auto" w:fill="auto"/>
             <w:noWrap/>
             <w:vAlign w:val="center"/>
-            <w:hideMark/>
-          </w:tcPr>
-          <w:p>
-            <w:pPr>
-              <w:spacing w:after="0" w:line="240" w:lineRule="auto"/>
-              <w:jc w:val="center"/>
-              <w:rPr>
-                <w:rFonts w:eastAsia="Times New Roman" w:cs="Times New Roman"/>
-              </w:rPr>
-            </w:pPr>
-            <w:r>
-              <w:rPr>
-                <w:rFonts w:eastAsia="Times New Roman" w:cs="Times New Roman"/>
-              </w:rPr>
-              <w:t>BBX_002</w:t>
-            </w:r>
-            <w:r>
-              <w:rPr>
-                <w:rFonts w:eastAsia="Times New Roman" w:cs="Times New Roman"/>
-              </w:rPr>
-              <w:t> </w:t>
+          </w:tcPr>
+          <w:p>
+            <w:pPr>
+              <w:spacing w:after="0" w:line="240" w:lineRule="auto"/>
+              <w:jc w:val="center"/>
+              <w:rPr>
+                <w:rFonts w:eastAsia="Times New Roman" w:cs="Times New Roman"/>
+              </w:rPr>
+            </w:pPr>
+            <w:r>
+              <w:rPr>
+                <w:rFonts w:eastAsia="Times New Roman" w:cs="Times New Roman"/>
+              </w:rPr>
+              <w:t>BBX_0</w:t>
+            </w:r>
+            <w:r>
+              <w:rPr>
+                <w:rFonts w:eastAsia="Times New Roman" w:cs="Times New Roman"/>
+              </w:rPr>
+              <w:t>50</w:t>
             </w:r>
           </w:p>
         </w:tc>
@@ -2082,33 +2129,26 @@
             <w:shd w:val="clear" w:color="auto" w:fill="auto"/>
             <w:noWrap/>
             <w:vAlign w:val="center"/>
-            <w:hideMark/>
-          </w:tcPr>
-          <w:p>
-            <w:pPr>
-              <w:spacing w:after="0" w:line="240" w:lineRule="auto"/>
-              <w:jc w:val="center"/>
-              <w:rPr>
-                <w:rFonts w:eastAsia="Times New Roman" w:cs="Times New Roman"/>
-              </w:rPr>
-            </w:pPr>
-            <w:r>
-              <w:rPr>
-                <w:rFonts w:eastAsia="Times New Roman" w:cs="Times New Roman"/>
-              </w:rPr>
-              <w:t>Le programme doit laisser le choix à l’uti</w:t>
-            </w:r>
-            <w:r>
-              <w:rPr>
-                <w:rFonts w:eastAsia="Times New Roman" w:cs="Times New Roman"/>
-              </w:rPr>
-              <w:t>lisateur de jouer contre une IA</w:t>
-            </w:r>
-            <w:r>
-              <w:rPr>
-                <w:rFonts w:eastAsia="Times New Roman" w:cs="Times New Roman"/>
-              </w:rPr>
-              <w:t xml:space="preserve"> ou contre une autre personne</w:t>
+          </w:tcPr>
+          <w:p>
+            <w:pPr>
+              <w:spacing w:after="0" w:line="240" w:lineRule="auto"/>
+              <w:jc w:val="center"/>
+              <w:rPr>
+                <w:rFonts w:eastAsia="Times New Roman" w:cs="Times New Roman"/>
+              </w:rPr>
+            </w:pPr>
+            <w:r>
+              <w:rPr>
+                <w:rFonts w:eastAsia="Times New Roman" w:cs="Times New Roman"/>
+              </w:rPr>
+              <w:t>Dans l’état JEU, le programme doit permettre au joueur de contrôler son avatar</w:t>
+            </w:r>
+            <w:r>
+              <w:rPr>
+                <w:rFonts w:eastAsia="Times New Roman" w:cs="Times New Roman"/>
+              </w:rPr>
+              <w:t>, d’aller dans l’état « JEU_OPTION » et « JEU_FIN »</w:t>
             </w:r>
           </w:p>
         </w:tc>
@@ -2124,33 +2164,20 @@
             <w:shd w:val="clear" w:color="auto" w:fill="auto"/>
             <w:noWrap/>
             <w:vAlign w:val="center"/>
-            <w:hideMark/>
-          </w:tcPr>
-          <w:p>
-            <w:pPr>
-              <w:spacing w:after="0" w:line="240" w:lineRule="auto"/>
-              <w:jc w:val="center"/>
-              <w:rPr>
-                <w:rFonts w:eastAsia="Times New Roman" w:cs="Times New Roman"/>
-              </w:rPr>
-            </w:pPr>
-            <w:r>
-              <w:rPr>
-                <w:rFonts w:eastAsia="Times New Roman" w:cs="Times New Roman"/>
-              </w:rPr>
-              <w:t> </w:t>
-            </w:r>
-            <w:r>
-              <w:rPr>
-                <w:rFonts w:eastAsia="Times New Roman" w:cs="Times New Roman"/>
-              </w:rPr>
-              <w:t>BBX_003</w:t>
-            </w:r>
-            <w:r>
-              <w:rPr>
-                <w:rFonts w:eastAsia="Times New Roman" w:cs="Times New Roman"/>
-              </w:rPr>
-              <w:t> </w:t>
+          </w:tcPr>
+          <w:p>
+            <w:pPr>
+              <w:spacing w:after="0" w:line="240" w:lineRule="auto"/>
+              <w:jc w:val="center"/>
+              <w:rPr>
+                <w:rFonts w:eastAsia="Times New Roman" w:cs="Times New Roman"/>
+              </w:rPr>
+            </w:pPr>
+            <w:r>
+              <w:rPr>
+                <w:rFonts w:eastAsia="Times New Roman" w:cs="Times New Roman"/>
+              </w:rPr>
+              <w:t>BBX_051</w:t>
             </w:r>
           </w:p>
         </w:tc>
@@ -2160,39 +2187,20 @@
             <w:shd w:val="clear" w:color="auto" w:fill="auto"/>
             <w:noWrap/>
             <w:vAlign w:val="center"/>
-            <w:hideMark/>
-          </w:tcPr>
-          <w:p>
-            <w:pPr>
-              <w:spacing w:after="0" w:line="240" w:lineRule="auto"/>
-              <w:jc w:val="center"/>
-              <w:rPr>
-                <w:rFonts w:eastAsia="Times New Roman" w:cs="Times New Roman"/>
-              </w:rPr>
-            </w:pPr>
-            <w:r>
-              <w:rPr>
-                <w:rFonts w:eastAsia="Times New Roman" w:cs="Times New Roman"/>
-              </w:rPr>
-              <w:t xml:space="preserve">Le programme peut laisser le choix parmi </w:t>
-            </w:r>
-            <w:r>
-              <w:rPr>
-                <w:rFonts w:eastAsia="Times New Roman" w:cs="Times New Roman"/>
-              </w:rPr>
-              <w:t>3</w:t>
-            </w:r>
-            <w:r>
-              <w:rPr>
-                <w:rFonts w:eastAsia="Times New Roman" w:cs="Times New Roman"/>
-              </w:rPr>
-              <w:t xml:space="preserve"> cartes différentes</w:t>
-            </w:r>
-            <w:r>
-              <w:rPr>
-                <w:rFonts w:eastAsia="Times New Roman" w:cs="Times New Roman"/>
-              </w:rPr>
-              <w:t> </w:t>
+          </w:tcPr>
+          <w:p>
+            <w:pPr>
+              <w:spacing w:after="0" w:line="240" w:lineRule="auto"/>
+              <w:jc w:val="center"/>
+              <w:rPr>
+                <w:rFonts w:eastAsia="Times New Roman" w:cs="Times New Roman"/>
+              </w:rPr>
+            </w:pPr>
+            <w:r>
+              <w:rPr>
+                <w:rFonts w:eastAsia="Times New Roman" w:cs="Times New Roman"/>
+              </w:rPr>
+              <w:t>Dans l’état JEU, le programme doit permettre de faire une pause</w:t>
             </w:r>
           </w:p>
         </w:tc>
@@ -2208,33 +2216,26 @@
             <w:shd w:val="clear" w:color="auto" w:fill="auto"/>
             <w:noWrap/>
             <w:vAlign w:val="center"/>
-            <w:hideMark/>
-          </w:tcPr>
-          <w:p>
-            <w:pPr>
-              <w:spacing w:after="0" w:line="240" w:lineRule="auto"/>
-              <w:jc w:val="center"/>
-              <w:rPr>
-                <w:rFonts w:eastAsia="Times New Roman" w:cs="Times New Roman"/>
-              </w:rPr>
-            </w:pPr>
-            <w:r>
-              <w:rPr>
-                <w:rFonts w:eastAsia="Times New Roman" w:cs="Times New Roman"/>
-              </w:rPr>
-              <w:t> </w:t>
-            </w:r>
-            <w:r>
-              <w:rPr>
-                <w:rFonts w:eastAsia="Times New Roman" w:cs="Times New Roman"/>
-              </w:rPr>
-              <w:t>BBX_004</w:t>
-            </w:r>
-            <w:r>
-              <w:rPr>
-                <w:rFonts w:eastAsia="Times New Roman" w:cs="Times New Roman"/>
-              </w:rPr>
-              <w:t> </w:t>
+          </w:tcPr>
+          <w:p>
+            <w:pPr>
+              <w:spacing w:after="0" w:line="240" w:lineRule="auto"/>
+              <w:jc w:val="center"/>
+              <w:rPr>
+                <w:rFonts w:eastAsia="Times New Roman" w:cs="Times New Roman"/>
+              </w:rPr>
+            </w:pPr>
+            <w:r>
+              <w:rPr>
+                <w:rFonts w:eastAsia="Times New Roman" w:cs="Times New Roman"/>
+              </w:rPr>
+              <w:t>BBX_0</w:t>
+            </w:r>
+            <w:r>
+              <w:rPr>
+                <w:rFonts w:eastAsia="Times New Roman" w:cs="Times New Roman"/>
+              </w:rPr>
+              <w:t>60</w:t>
             </w:r>
           </w:p>
         </w:tc>
@@ -2244,48 +2245,32 @@
             <w:shd w:val="clear" w:color="auto" w:fill="auto"/>
             <w:noWrap/>
             <w:vAlign w:val="center"/>
-            <w:hideMark/>
-          </w:tcPr>
-          <w:p>
-            <w:pPr>
-              <w:spacing w:after="0" w:line="240" w:lineRule="auto"/>
-              <w:jc w:val="center"/>
-              <w:rPr>
-                <w:rFonts w:eastAsia="Times New Roman" w:cs="Times New Roman"/>
-                <w:i/>
-              </w:rPr>
-            </w:pPr>
-            <w:r>
-              <w:rPr>
-                <w:rFonts w:eastAsia="Times New Roman" w:cs="Times New Roman"/>
-                <w:i/>
-                <w:color w:val="FF0000"/>
-              </w:rPr>
-              <w:t xml:space="preserve">Le programme peut laisser le choix d’importer sa propre </w:t>
-            </w:r>
-            <w:r>
-              <w:rPr>
-                <w:rFonts w:eastAsia="Times New Roman" w:cs="Times New Roman"/>
-                <w:i/>
-                <w:color w:val="FF0000"/>
-              </w:rPr>
-              <w:t>carte</w:t>
-            </w:r>
-            <w:r>
-              <w:rPr>
-                <w:rFonts w:eastAsia="Times New Roman" w:cs="Times New Roman"/>
-                <w:i/>
-                <w:color w:val="FF0000"/>
-              </w:rPr>
-              <w:t xml:space="preserve"> </w:t>
-            </w:r>
-            <w:r>
-              <w:rPr>
-                <w:rFonts w:eastAsia="Times New Roman" w:cs="Times New Roman"/>
-                <w:i/>
-                <w:color w:val="FF0000"/>
-              </w:rPr>
-              <w:t> </w:t>
+          </w:tcPr>
+          <w:p>
+            <w:pPr>
+              <w:spacing w:after="0" w:line="240" w:lineRule="auto"/>
+              <w:jc w:val="center"/>
+              <w:rPr>
+                <w:rFonts w:eastAsia="Times New Roman" w:cs="Times New Roman"/>
+              </w:rPr>
+            </w:pPr>
+            <w:r>
+              <w:rPr>
+                <w:rFonts w:eastAsia="Times New Roman" w:cs="Times New Roman"/>
+              </w:rPr>
+              <w:t>Dans l’état JEU_OPTION, le programme doit permettre de sauvegarder sa partie</w:t>
+            </w:r>
+            <w:r>
+              <w:rPr>
+                <w:rFonts w:eastAsia="Times New Roman" w:cs="Times New Roman"/>
+              </w:rPr>
+              <w:t xml:space="preserve"> ou </w:t>
+            </w:r>
+            <w:r>
+              <w:rPr>
+                <w:rFonts w:eastAsia="Times New Roman" w:cs="Times New Roman"/>
+              </w:rPr>
+              <w:t>de quitter la partie</w:t>
             </w:r>
           </w:p>
         </w:tc>
@@ -2314,7 +2299,13 @@
               <w:rPr>
                 <w:rFonts w:eastAsia="Times New Roman" w:cs="Times New Roman"/>
               </w:rPr>
-              <w:t>BBX_005</w:t>
+              <w:t>BBX_0</w:t>
+            </w:r>
+            <w:r>
+              <w:rPr>
+                <w:rFonts w:eastAsia="Times New Roman" w:cs="Times New Roman"/>
+              </w:rPr>
+              <w:t>70</w:t>
             </w:r>
           </w:p>
         </w:tc>
@@ -2337,19 +2328,7 @@
               <w:rPr>
                 <w:rFonts w:eastAsia="Times New Roman" w:cs="Times New Roman"/>
               </w:rPr>
-              <w:t xml:space="preserve">Le programme </w:t>
-            </w:r>
-            <w:r>
-              <w:rPr>
-                <w:rFonts w:eastAsia="Times New Roman" w:cs="Times New Roman"/>
-              </w:rPr>
-              <w:t>doit</w:t>
-            </w:r>
-            <w:r>
-              <w:rPr>
-                <w:rFonts w:eastAsia="Times New Roman" w:cs="Times New Roman"/>
-              </w:rPr>
-              <w:t xml:space="preserve"> laisser le choix à l’utilisateur d’activer ou désactiver le son</w:t>
+              <w:t>Le programme doit permettre le contrôle des personnages : se déplacer vers le haut, bas, gauche, droite, poser une bombe</w:t>
             </w:r>
           </w:p>
         </w:tc>
@@ -2378,7 +2357,7 @@
               <w:rPr>
                 <w:rFonts w:eastAsia="Times New Roman" w:cs="Times New Roman"/>
               </w:rPr>
-              <w:t>BBX_006</w:t>
+              <w:t>BBX_080</w:t>
             </w:r>
           </w:p>
         </w:tc>
@@ -2397,37 +2376,13 @@
                 <w:rFonts w:eastAsia="Times New Roman" w:cs="Times New Roman"/>
               </w:rPr>
             </w:pPr>
-            <w:r>
-              <w:rPr>
-                <w:rFonts w:eastAsia="Times New Roman" w:cs="Times New Roman"/>
-              </w:rPr>
-              <w:t xml:space="preserve">Le programme </w:t>
-            </w:r>
-            <w:r>
-              <w:rPr>
-                <w:rFonts w:eastAsia="Times New Roman" w:cs="Times New Roman"/>
-              </w:rPr>
-              <w:t>doit permettre</w:t>
-            </w:r>
-            <w:r>
-              <w:rPr>
-                <w:rFonts w:eastAsia="Times New Roman" w:cs="Times New Roman"/>
-              </w:rPr>
-              <w:t xml:space="preserve"> de contrôler le personnage de son choix </w:t>
-            </w:r>
-            <w:r>
-              <w:rPr>
-                <w:rFonts w:eastAsia="Times New Roman" w:cs="Times New Roman"/>
-              </w:rPr>
-              <w:t>(</w:t>
-            </w:r>
             <w:r>
               <w:rPr>
                 <w:rFonts w:eastAsia="Times New Roman" w:cs="Times New Roman"/>
                 <w:i/>
                 <w:color w:val="FF0000"/>
               </w:rPr>
-              <w:t xml:space="preserve">3 </w:t>
+              <w:t xml:space="preserve">Le programme </w:t>
             </w:r>
             <w:r>
               <w:rPr>
@@ -2435,7 +2390,7 @@
                 <w:i/>
                 <w:color w:val="FF0000"/>
               </w:rPr>
-              <w:t>personnages</w:t>
+              <w:t>doit</w:t>
             </w:r>
             <w:r>
               <w:rPr>
@@ -2443,29 +2398,7 @@
                 <w:i/>
                 <w:color w:val="FF0000"/>
               </w:rPr>
-              <w:t xml:space="preserve"> </w:t>
-            </w:r>
-            <w:r>
-              <w:rPr>
-                <w:rFonts w:eastAsia="Times New Roman" w:cs="Times New Roman"/>
-                <w:i/>
-                <w:color w:val="FF0000"/>
-              </w:rPr>
-              <w:t xml:space="preserve">sont </w:t>
-            </w:r>
-            <w:r>
-              <w:rPr>
-                <w:rFonts w:eastAsia="Times New Roman" w:cs="Times New Roman"/>
-                <w:i/>
-                <w:color w:val="FF0000"/>
-              </w:rPr>
-              <w:t>disponibles</w:t>
-            </w:r>
-            <w:r>
-              <w:rPr>
-                <w:rFonts w:eastAsia="Times New Roman" w:cs="Times New Roman"/>
-              </w:rPr>
-              <w:t>)</w:t>
+              <w:t xml:space="preserve"> laisser le choix d’importer sa propre carte  </w:t>
             </w:r>
           </w:p>
         </w:tc>
@@ -2481,20 +2414,21 @@
             <w:shd w:val="clear" w:color="auto" w:fill="auto"/>
             <w:noWrap/>
             <w:vAlign w:val="center"/>
-          </w:tcPr>
-          <w:p>
-            <w:pPr>
-              <w:spacing w:after="0" w:line="240" w:lineRule="auto"/>
-              <w:jc w:val="center"/>
-              <w:rPr>
-                <w:rFonts w:eastAsia="Times New Roman" w:cs="Times New Roman"/>
-              </w:rPr>
-            </w:pPr>
-            <w:r>
-              <w:rPr>
-                <w:rFonts w:eastAsia="Times New Roman" w:cs="Times New Roman"/>
-              </w:rPr>
-              <w:t>BBX_007</w:t>
+            <w:hideMark/>
+          </w:tcPr>
+          <w:p>
+            <w:pPr>
+              <w:spacing w:after="0" w:line="240" w:lineRule="auto"/>
+              <w:jc w:val="center"/>
+              <w:rPr>
+                <w:rFonts w:eastAsia="Times New Roman" w:cs="Times New Roman"/>
+              </w:rPr>
+            </w:pPr>
+            <w:r>
+              <w:rPr>
+                <w:rFonts w:eastAsia="Times New Roman" w:cs="Times New Roman"/>
+              </w:rPr>
+              <w:t>BBX_081</w:t>
             </w:r>
           </w:p>
         </w:tc>
@@ -2504,26 +2438,21 @@
             <w:shd w:val="clear" w:color="auto" w:fill="auto"/>
             <w:noWrap/>
             <w:vAlign w:val="center"/>
-          </w:tcPr>
-          <w:p>
-            <w:pPr>
-              <w:spacing w:after="0" w:line="240" w:lineRule="auto"/>
-              <w:jc w:val="center"/>
-              <w:rPr>
-                <w:rFonts w:eastAsia="Times New Roman" w:cs="Times New Roman"/>
-              </w:rPr>
-            </w:pPr>
-            <w:r>
-              <w:rPr>
-                <w:rFonts w:eastAsia="Times New Roman" w:cs="Times New Roman"/>
-              </w:rPr>
-              <w:t>Le programme doit permettre le contrôle des personnages</w:t>
-            </w:r>
-            <w:r>
-              <w:rPr>
-                <w:rFonts w:eastAsia="Times New Roman" w:cs="Times New Roman"/>
-              </w:rPr>
-              <w:t xml:space="preserve"> : </w:t>
+            <w:hideMark/>
+          </w:tcPr>
+          <w:p>
+            <w:pPr>
+              <w:spacing w:after="0" w:line="240" w:lineRule="auto"/>
+              <w:jc w:val="center"/>
+              <w:rPr>
+                <w:rFonts w:eastAsia="Times New Roman" w:cs="Times New Roman"/>
+              </w:rPr>
+            </w:pPr>
+            <w:r>
+              <w:rPr>
+                <w:rFonts w:eastAsia="Times New Roman" w:cs="Times New Roman"/>
+              </w:rPr>
+              <w:t>Le programme doit gérer toutes les interactions entre les éléments du jeu (explosions, murs, bombes, avatar)</w:t>
             </w:r>
           </w:p>
         </w:tc>
@@ -2539,20 +2468,33 @@
             <w:shd w:val="clear" w:color="auto" w:fill="auto"/>
             <w:noWrap/>
             <w:vAlign w:val="center"/>
-          </w:tcPr>
-          <w:p>
-            <w:pPr>
-              <w:spacing w:after="0" w:line="240" w:lineRule="auto"/>
-              <w:jc w:val="center"/>
-              <w:rPr>
-                <w:rFonts w:eastAsia="Times New Roman" w:cs="Times New Roman"/>
-              </w:rPr>
-            </w:pPr>
-            <w:r>
-              <w:rPr>
-                <w:rFonts w:eastAsia="Times New Roman" w:cs="Times New Roman"/>
-              </w:rPr>
-              <w:t>BBX_008</w:t>
+            <w:hideMark/>
+          </w:tcPr>
+          <w:p>
+            <w:pPr>
+              <w:spacing w:after="0" w:line="240" w:lineRule="auto"/>
+              <w:jc w:val="center"/>
+              <w:rPr>
+                <w:rFonts w:eastAsia="Times New Roman" w:cs="Times New Roman"/>
+              </w:rPr>
+            </w:pPr>
+            <w:r>
+              <w:rPr>
+                <w:rFonts w:eastAsia="Times New Roman" w:cs="Times New Roman"/>
+              </w:rPr>
+              <w:t> </w:t>
+            </w:r>
+            <w:r>
+              <w:rPr>
+                <w:rFonts w:eastAsia="Times New Roman" w:cs="Times New Roman"/>
+              </w:rPr>
+              <w:t>BBX_0</w:t>
+            </w:r>
+            <w:r>
+              <w:rPr>
+                <w:rFonts w:eastAsia="Times New Roman" w:cs="Times New Roman"/>
+              </w:rPr>
+              <w:t>90</w:t>
             </w:r>
           </w:p>
         </w:tc>
@@ -2562,20 +2504,21 @@
             <w:shd w:val="clear" w:color="auto" w:fill="auto"/>
             <w:noWrap/>
             <w:vAlign w:val="center"/>
-          </w:tcPr>
-          <w:p>
-            <w:pPr>
-              <w:spacing w:after="0" w:line="240" w:lineRule="auto"/>
-              <w:jc w:val="center"/>
-              <w:rPr>
-                <w:rFonts w:eastAsia="Times New Roman" w:cs="Times New Roman"/>
-              </w:rPr>
-            </w:pPr>
-            <w:r>
-              <w:rPr>
-                <w:rFonts w:eastAsia="Times New Roman" w:cs="Times New Roman"/>
-              </w:rPr>
-              <w:t>Le programme doit permettre aux joueurs de poser une bombe</w:t>
+            <w:hideMark/>
+          </w:tcPr>
+          <w:p>
+            <w:pPr>
+              <w:spacing w:after="0" w:line="240" w:lineRule="auto"/>
+              <w:jc w:val="center"/>
+              <w:rPr>
+                <w:rFonts w:eastAsia="Times New Roman" w:cs="Times New Roman"/>
+              </w:rPr>
+            </w:pPr>
+            <w:r>
+              <w:rPr>
+                <w:rFonts w:eastAsia="Times New Roman" w:cs="Times New Roman"/>
+              </w:rPr>
+              <w:t>L’interface graphique doit permettre la représentation de la carte, des joueurs, des bombes, des murs et de leurs interactions</w:t>
             </w:r>
           </w:p>
         </w:tc>
@@ -2591,20 +2534,21 @@
             <w:shd w:val="clear" w:color="auto" w:fill="auto"/>
             <w:noWrap/>
             <w:vAlign w:val="center"/>
-          </w:tcPr>
-          <w:p>
-            <w:pPr>
-              <w:spacing w:after="0" w:line="240" w:lineRule="auto"/>
-              <w:jc w:val="center"/>
-              <w:rPr>
-                <w:rFonts w:eastAsia="Times New Roman" w:cs="Times New Roman"/>
-              </w:rPr>
-            </w:pPr>
-            <w:r>
-              <w:rPr>
-                <w:rFonts w:eastAsia="Times New Roman" w:cs="Times New Roman"/>
-              </w:rPr>
-              <w:t>BBX_009</w:t>
+            <w:hideMark/>
+          </w:tcPr>
+          <w:p>
+            <w:pPr>
+              <w:spacing w:after="0" w:line="240" w:lineRule="auto"/>
+              <w:jc w:val="center"/>
+              <w:rPr>
+                <w:rFonts w:eastAsia="Times New Roman" w:cs="Times New Roman"/>
+              </w:rPr>
+            </w:pPr>
+            <w:r>
+              <w:rPr>
+                <w:rFonts w:eastAsia="Times New Roman" w:cs="Times New Roman"/>
+              </w:rPr>
+              <w:t> </w:t>
             </w:r>
           </w:p>
         </w:tc>
@@ -2614,27 +2558,17 @@
             <w:shd w:val="clear" w:color="auto" w:fill="auto"/>
             <w:noWrap/>
             <w:vAlign w:val="center"/>
-          </w:tcPr>
-          <w:p>
-            <w:pPr>
-              <w:spacing w:after="0" w:line="240" w:lineRule="auto"/>
-              <w:jc w:val="center"/>
-              <w:rPr>
-                <w:rFonts w:eastAsia="Times New Roman" w:cs="Times New Roman"/>
-              </w:rPr>
-            </w:pPr>
-            <w:r>
-              <w:rPr>
-                <w:rFonts w:eastAsia="Times New Roman" w:cs="Times New Roman"/>
-              </w:rPr>
-              <w:t>Le programme doit permettre aux joueurs de se déplacer sur la carte</w:t>
-            </w:r>
-            <w:r>
-              <w:rPr>
-                <w:rFonts w:eastAsia="Times New Roman" w:cs="Times New Roman"/>
-              </w:rPr>
-              <w:t xml:space="preserve"> ou de rester immobile</w:t>
-            </w:r>
+            <w:hideMark/>
+          </w:tcPr>
+          <w:p>
+            <w:pPr>
+              <w:spacing w:after="0" w:line="240" w:lineRule="auto"/>
+              <w:jc w:val="center"/>
+              <w:rPr>
+                <w:rFonts w:eastAsia="Times New Roman" w:cs="Times New Roman"/>
+                <w:i/>
+              </w:rPr>
+            </w:pPr>
           </w:p>
         </w:tc>
       </w:tr>
@@ -2658,12 +2592,6 @@
                 <w:rFonts w:eastAsia="Times New Roman" w:cs="Times New Roman"/>
               </w:rPr>
             </w:pPr>
-            <w:r>
-              <w:rPr>
-                <w:rFonts w:eastAsia="Times New Roman" w:cs="Times New Roman"/>
-              </w:rPr>
-              <w:t>BBX_010</w:t>
-            </w:r>
           </w:p>
         </w:tc>
         <w:tc>
@@ -2681,24 +2609,6 @@
                 <w:rFonts w:eastAsia="Times New Roman" w:cs="Times New Roman"/>
               </w:rPr>
             </w:pPr>
-            <w:r>
-              <w:rPr>
-                <w:rFonts w:eastAsia="Times New Roman" w:cs="Times New Roman"/>
-              </w:rPr>
-              <w:t xml:space="preserve">Le programme </w:t>
-            </w:r>
-            <w:r>
-              <w:rPr>
-                <w:rFonts w:eastAsia="Times New Roman" w:cs="Times New Roman"/>
-              </w:rPr>
-              <w:t>doit permettre aux bombes d’exploser au bout d’</w:t>
-            </w:r>
-            <w:r>
-              <w:rPr>
-                <w:rFonts w:eastAsia="Times New Roman" w:cs="Times New Roman"/>
-              </w:rPr>
-              <w:t>un temps donné</w:t>
-            </w:r>
           </w:p>
         </w:tc>
       </w:tr>
@@ -2722,12 +2632,6 @@
                 <w:rFonts w:eastAsia="Times New Roman" w:cs="Times New Roman"/>
               </w:rPr>
             </w:pPr>
-            <w:r>
-              <w:rPr>
-                <w:rFonts w:eastAsia="Times New Roman" w:cs="Times New Roman"/>
-              </w:rPr>
-              <w:t>BBX_011</w:t>
-            </w:r>
           </w:p>
         </w:tc>
         <w:tc>
@@ -2745,30 +2649,6 @@
                 <w:rFonts w:eastAsia="Times New Roman" w:cs="Times New Roman"/>
               </w:rPr>
             </w:pPr>
-            <w:r>
-              <w:rPr>
-                <w:rFonts w:eastAsia="Times New Roman" w:cs="Times New Roman"/>
-              </w:rPr>
-              <w:t xml:space="preserve">Le programme doit permettre aux bombes de casser des murs </w:t>
-            </w:r>
-            <w:r>
-              <w:rPr>
-                <w:rFonts w:eastAsia="Times New Roman" w:cs="Times New Roman"/>
-              </w:rPr>
-              <w:t>destructibles</w:t>
-            </w:r>
-            <w:r>
-              <w:rPr>
-                <w:rFonts w:eastAsia="Times New Roman" w:cs="Times New Roman"/>
-              </w:rPr>
-              <w:t xml:space="preserve"> </w:t>
-            </w:r>
-            <w:r>
-              <w:rPr>
-                <w:rFonts w:eastAsia="Times New Roman" w:cs="Times New Roman"/>
-              </w:rPr>
-              <w:t>et de tuer des joueurs</w:t>
-            </w:r>
           </w:p>
         </w:tc>
       </w:tr>
@@ -2792,12 +2672,6 @@
                 <w:rFonts w:eastAsia="Times New Roman" w:cs="Times New Roman"/>
               </w:rPr>
             </w:pPr>
-            <w:r>
-              <w:rPr>
-                <w:rFonts w:eastAsia="Times New Roman" w:cs="Times New Roman"/>
-              </w:rPr>
-              <w:t>BBX_012</w:t>
-            </w:r>
           </w:p>
         </w:tc>
         <w:tc>
@@ -2815,24 +2689,6 @@
                 <w:rFonts w:eastAsia="Times New Roman" w:cs="Times New Roman"/>
               </w:rPr>
             </w:pPr>
-            <w:r>
-              <w:rPr>
-                <w:rFonts w:eastAsia="Times New Roman" w:cs="Times New Roman"/>
-              </w:rPr>
-              <w:t xml:space="preserve">Le programme doit </w:t>
-            </w:r>
-            <w:r>
-              <w:rPr>
-                <w:rFonts w:eastAsia="Times New Roman" w:cs="Times New Roman"/>
-              </w:rPr>
-              <w:t>empêcher</w:t>
-            </w:r>
-            <w:r>
-              <w:rPr>
-                <w:rFonts w:eastAsia="Times New Roman" w:cs="Times New Roman"/>
-              </w:rPr>
-              <w:t xml:space="preserve"> le joueur de sortir de la carte</w:t>
-            </w:r>
           </w:p>
         </w:tc>
       </w:tr>
@@ -2856,1312 +2712,6 @@
                 <w:rFonts w:eastAsia="Times New Roman" w:cs="Times New Roman"/>
               </w:rPr>
             </w:pPr>
-            <w:r>
-              <w:rPr>
-                <w:rFonts w:eastAsia="Times New Roman" w:cs="Times New Roman"/>
-              </w:rPr>
-              <w:t>BBX_013</w:t>
-            </w:r>
-          </w:p>
-        </w:tc>
-        <w:tc>
-          <w:tcPr>
-            <w:tcW w:w="7275" w:type="dxa"/>
-            <w:shd w:val="clear" w:color="auto" w:fill="auto"/>
-            <w:noWrap/>
-            <w:vAlign w:val="center"/>
-          </w:tcPr>
-          <w:p>
-            <w:pPr>
-              <w:spacing w:after="0" w:line="240" w:lineRule="auto"/>
-              <w:jc w:val="center"/>
-              <w:rPr>
-                <w:rFonts w:eastAsia="Times New Roman" w:cs="Times New Roman"/>
-              </w:rPr>
-            </w:pPr>
-            <w:r>
-              <w:rPr>
-                <w:rFonts w:eastAsia="Times New Roman" w:cs="Times New Roman"/>
-              </w:rPr>
-              <w:t>Le programme doit empêcher le joueur de traverser des murs</w:t>
-            </w:r>
-          </w:p>
-        </w:tc>
-      </w:tr>
-      <w:tr>
-        <w:trPr>
-          <w:trHeight w:val="300"/>
-          <w:jc w:val="right"/>
-        </w:trPr>
-        <w:tc>
-          <w:tcPr>
-            <w:tcW w:w="1760" w:type="dxa"/>
-            <w:shd w:val="clear" w:color="auto" w:fill="auto"/>
-            <w:noWrap/>
-            <w:vAlign w:val="center"/>
-          </w:tcPr>
-          <w:p>
-            <w:pPr>
-              <w:spacing w:after="0" w:line="240" w:lineRule="auto"/>
-              <w:jc w:val="center"/>
-              <w:rPr>
-                <w:rFonts w:eastAsia="Times New Roman" w:cs="Times New Roman"/>
-              </w:rPr>
-            </w:pPr>
-            <w:r>
-              <w:rPr>
-                <w:rFonts w:eastAsia="Times New Roman" w:cs="Times New Roman"/>
-              </w:rPr>
-              <w:t>BBX_014</w:t>
-            </w:r>
-          </w:p>
-        </w:tc>
-        <w:tc>
-          <w:tcPr>
-            <w:tcW w:w="7275" w:type="dxa"/>
-            <w:shd w:val="clear" w:color="auto" w:fill="auto"/>
-            <w:noWrap/>
-            <w:vAlign w:val="center"/>
-          </w:tcPr>
-          <w:p>
-            <w:pPr>
-              <w:spacing w:after="0" w:line="240" w:lineRule="auto"/>
-              <w:jc w:val="center"/>
-              <w:rPr>
-                <w:rFonts w:eastAsia="Times New Roman" w:cs="Times New Roman"/>
-              </w:rPr>
-            </w:pPr>
-            <w:r>
-              <w:rPr>
-                <w:rFonts w:eastAsia="Times New Roman" w:cs="Times New Roman"/>
-              </w:rPr>
-              <w:t xml:space="preserve">Le programme doit empêcher le joueur de poser une bombe avant que la </w:t>
-            </w:r>
-            <w:r>
-              <w:rPr>
-                <w:rFonts w:eastAsia="Times New Roman" w:cs="Times New Roman"/>
-              </w:rPr>
-              <w:t>précédente</w:t>
-            </w:r>
-            <w:r>
-              <w:rPr>
-                <w:rFonts w:eastAsia="Times New Roman" w:cs="Times New Roman"/>
-              </w:rPr>
-              <w:t xml:space="preserve"> n’explose</w:t>
-            </w:r>
-          </w:p>
-        </w:tc>
-      </w:tr>
-      <w:tr>
-        <w:trPr>
-          <w:trHeight w:val="300"/>
-          <w:jc w:val="right"/>
-        </w:trPr>
-        <w:tc>
-          <w:tcPr>
-            <w:tcW w:w="1760" w:type="dxa"/>
-            <w:shd w:val="clear" w:color="auto" w:fill="auto"/>
-            <w:noWrap/>
-            <w:vAlign w:val="center"/>
-          </w:tcPr>
-          <w:p>
-            <w:pPr>
-              <w:spacing w:after="0" w:line="240" w:lineRule="auto"/>
-              <w:jc w:val="center"/>
-              <w:rPr>
-                <w:rFonts w:eastAsia="Times New Roman" w:cs="Times New Roman"/>
-              </w:rPr>
-            </w:pPr>
-            <w:r>
-              <w:rPr>
-                <w:rFonts w:eastAsia="Times New Roman" w:cs="Times New Roman"/>
-              </w:rPr>
-              <w:t>BBX_015</w:t>
-            </w:r>
-          </w:p>
-        </w:tc>
-        <w:tc>
-          <w:tcPr>
-            <w:tcW w:w="7275" w:type="dxa"/>
-            <w:shd w:val="clear" w:color="auto" w:fill="auto"/>
-            <w:noWrap/>
-            <w:vAlign w:val="center"/>
-          </w:tcPr>
-          <w:p>
-            <w:pPr>
-              <w:spacing w:after="0" w:line="240" w:lineRule="auto"/>
-              <w:jc w:val="center"/>
-              <w:rPr>
-                <w:rFonts w:eastAsia="Times New Roman" w:cs="Times New Roman"/>
-              </w:rPr>
-            </w:pPr>
-            <w:r>
-              <w:rPr>
-                <w:rFonts w:eastAsia="Times New Roman" w:cs="Times New Roman"/>
-              </w:rPr>
-              <w:t xml:space="preserve">Le programme doit empêcher le joueur de traverser les </w:t>
-            </w:r>
-            <w:r>
-              <w:rPr>
-                <w:rFonts w:eastAsia="Times New Roman" w:cs="Times New Roman"/>
-              </w:rPr>
-              <w:t>bombes</w:t>
-            </w:r>
-          </w:p>
-        </w:tc>
-      </w:tr>
-      <w:tr>
-        <w:trPr>
-          <w:trHeight w:val="300"/>
-          <w:jc w:val="right"/>
-        </w:trPr>
-        <w:tc>
-          <w:tcPr>
-            <w:tcW w:w="1760" w:type="dxa"/>
-            <w:shd w:val="clear" w:color="auto" w:fill="auto"/>
-            <w:noWrap/>
-            <w:vAlign w:val="center"/>
-          </w:tcPr>
-          <w:p>
-            <w:pPr>
-              <w:spacing w:after="0" w:line="240" w:lineRule="auto"/>
-              <w:jc w:val="center"/>
-              <w:rPr>
-                <w:rFonts w:eastAsia="Times New Roman" w:cs="Times New Roman"/>
-              </w:rPr>
-            </w:pPr>
-            <w:r>
-              <w:rPr>
-                <w:rFonts w:eastAsia="Times New Roman" w:cs="Times New Roman"/>
-              </w:rPr>
-              <w:t>BBX_016</w:t>
-            </w:r>
-          </w:p>
-        </w:tc>
-        <w:tc>
-          <w:tcPr>
-            <w:tcW w:w="7275" w:type="dxa"/>
-            <w:shd w:val="clear" w:color="auto" w:fill="auto"/>
-            <w:noWrap/>
-            <w:vAlign w:val="center"/>
-          </w:tcPr>
-          <w:p>
-            <w:pPr>
-              <w:spacing w:after="0" w:line="240" w:lineRule="auto"/>
-              <w:jc w:val="center"/>
-              <w:rPr>
-                <w:rFonts w:eastAsia="Times New Roman" w:cs="Times New Roman"/>
-              </w:rPr>
-            </w:pPr>
-            <w:r>
-              <w:rPr>
-                <w:rFonts w:eastAsia="Times New Roman" w:cs="Times New Roman"/>
-              </w:rPr>
-              <w:t xml:space="preserve">Le programme doit permettre aux joueurs d’avoir une échelle de vie </w:t>
-            </w:r>
-          </w:p>
-        </w:tc>
-      </w:tr>
-      <w:tr>
-        <w:trPr>
-          <w:trHeight w:val="300"/>
-          <w:jc w:val="right"/>
-        </w:trPr>
-        <w:tc>
-          <w:tcPr>
-            <w:tcW w:w="1760" w:type="dxa"/>
-            <w:shd w:val="clear" w:color="auto" w:fill="auto"/>
-            <w:noWrap/>
-            <w:vAlign w:val="center"/>
-          </w:tcPr>
-          <w:p>
-            <w:pPr>
-              <w:spacing w:after="0" w:line="240" w:lineRule="auto"/>
-              <w:jc w:val="center"/>
-              <w:rPr>
-                <w:rFonts w:eastAsia="Times New Roman" w:cs="Times New Roman"/>
-              </w:rPr>
-            </w:pPr>
-            <w:r>
-              <w:rPr>
-                <w:rFonts w:eastAsia="Times New Roman" w:cs="Times New Roman"/>
-              </w:rPr>
-              <w:t>BBX_017</w:t>
-            </w:r>
-          </w:p>
-        </w:tc>
-        <w:tc>
-          <w:tcPr>
-            <w:tcW w:w="7275" w:type="dxa"/>
-            <w:shd w:val="clear" w:color="auto" w:fill="auto"/>
-            <w:noWrap/>
-            <w:vAlign w:val="center"/>
-          </w:tcPr>
-          <w:p>
-            <w:pPr>
-              <w:spacing w:after="0" w:line="240" w:lineRule="auto"/>
-              <w:jc w:val="center"/>
-              <w:rPr>
-                <w:rFonts w:eastAsia="Times New Roman" w:cs="Times New Roman"/>
-              </w:rPr>
-            </w:pPr>
-            <w:r>
-              <w:rPr>
-                <w:rFonts w:eastAsia="Times New Roman" w:cs="Times New Roman"/>
-              </w:rPr>
-              <w:t>Le programme doit permettre à l’utilisateur de sauvegarder/charger une partie</w:t>
-            </w:r>
-          </w:p>
-        </w:tc>
-      </w:tr>
-      <w:tr>
-        <w:trPr>
-          <w:trHeight w:val="300"/>
-          <w:jc w:val="right"/>
-        </w:trPr>
-        <w:tc>
-          <w:tcPr>
-            <w:tcW w:w="1760" w:type="dxa"/>
-            <w:shd w:val="clear" w:color="auto" w:fill="auto"/>
-            <w:noWrap/>
-            <w:vAlign w:val="center"/>
-          </w:tcPr>
-          <w:p>
-            <w:pPr>
-              <w:spacing w:after="0" w:line="240" w:lineRule="auto"/>
-              <w:jc w:val="center"/>
-              <w:rPr>
-                <w:rFonts w:eastAsia="Times New Roman" w:cs="Times New Roman"/>
-              </w:rPr>
-            </w:pPr>
-            <w:r>
-              <w:rPr>
-                <w:rFonts w:eastAsia="Times New Roman" w:cs="Times New Roman"/>
-              </w:rPr>
-              <w:t>BBX_018</w:t>
-            </w:r>
-          </w:p>
-        </w:tc>
-        <w:tc>
-          <w:tcPr>
-            <w:tcW w:w="7275" w:type="dxa"/>
-            <w:shd w:val="clear" w:color="auto" w:fill="auto"/>
-            <w:noWrap/>
-            <w:vAlign w:val="center"/>
-          </w:tcPr>
-          <w:p>
-            <w:pPr>
-              <w:spacing w:after="0" w:line="240" w:lineRule="auto"/>
-              <w:jc w:val="center"/>
-              <w:rPr>
-                <w:rFonts w:eastAsia="Times New Roman" w:cs="Times New Roman"/>
-              </w:rPr>
-            </w:pPr>
-            <w:r>
-              <w:rPr>
-                <w:rFonts w:eastAsia="Times New Roman" w:cs="Times New Roman"/>
-              </w:rPr>
-              <w:t xml:space="preserve">Le programme doit permettre </w:t>
-            </w:r>
-            <w:r>
-              <w:rPr>
-                <w:rFonts w:eastAsia="Times New Roman" w:cs="Times New Roman"/>
-              </w:rPr>
-              <w:t>à l’utilisateur de faire une pause durant la partie</w:t>
-            </w:r>
-          </w:p>
-        </w:tc>
-      </w:tr>
-      <w:tr>
-        <w:trPr>
-          <w:trHeight w:val="300"/>
-          <w:jc w:val="right"/>
-        </w:trPr>
-        <w:tc>
-          <w:tcPr>
-            <w:tcW w:w="1760" w:type="dxa"/>
-            <w:shd w:val="clear" w:color="auto" w:fill="auto"/>
-            <w:noWrap/>
-            <w:vAlign w:val="center"/>
-          </w:tcPr>
-          <w:p>
-            <w:pPr>
-              <w:spacing w:after="0" w:line="240" w:lineRule="auto"/>
-              <w:jc w:val="center"/>
-              <w:rPr>
-                <w:rFonts w:eastAsia="Times New Roman" w:cs="Times New Roman"/>
-              </w:rPr>
-            </w:pPr>
-            <w:r>
-              <w:rPr>
-                <w:rFonts w:eastAsia="Times New Roman" w:cs="Times New Roman"/>
-              </w:rPr>
-              <w:t>BBX_019</w:t>
-            </w:r>
-          </w:p>
-        </w:tc>
-        <w:tc>
-          <w:tcPr>
-            <w:tcW w:w="7275" w:type="dxa"/>
-            <w:shd w:val="clear" w:color="auto" w:fill="auto"/>
-            <w:noWrap/>
-            <w:vAlign w:val="center"/>
-          </w:tcPr>
-          <w:p>
-            <w:pPr>
-              <w:spacing w:after="0" w:line="240" w:lineRule="auto"/>
-              <w:jc w:val="center"/>
-              <w:rPr>
-                <w:rFonts w:eastAsia="Times New Roman" w:cs="Times New Roman"/>
-              </w:rPr>
-            </w:pPr>
-            <w:r>
-              <w:rPr>
-                <w:rFonts w:eastAsia="Times New Roman" w:cs="Times New Roman"/>
-              </w:rPr>
-              <w:t>Le programme doit obliger le joueur à sélectionner un personnage et une carte avant de jouer et un mode de jeu</w:t>
-            </w:r>
-          </w:p>
-        </w:tc>
-      </w:tr>
-      <w:tr>
-        <w:trPr>
-          <w:trHeight w:val="300"/>
-          <w:jc w:val="right"/>
-        </w:trPr>
-        <w:tc>
-          <w:tcPr>
-            <w:tcW w:w="1760" w:type="dxa"/>
-            <w:shd w:val="clear" w:color="auto" w:fill="auto"/>
-            <w:noWrap/>
-            <w:vAlign w:val="center"/>
-          </w:tcPr>
-          <w:p>
-            <w:pPr>
-              <w:spacing w:after="0" w:line="240" w:lineRule="auto"/>
-              <w:jc w:val="center"/>
-              <w:rPr>
-                <w:rFonts w:eastAsia="Times New Roman" w:cs="Times New Roman"/>
-              </w:rPr>
-            </w:pPr>
-            <w:r>
-              <w:rPr>
-                <w:rFonts w:eastAsia="Times New Roman" w:cs="Times New Roman"/>
-              </w:rPr>
-              <w:t>BBX_020</w:t>
-            </w:r>
-          </w:p>
-        </w:tc>
-        <w:tc>
-          <w:tcPr>
-            <w:tcW w:w="7275" w:type="dxa"/>
-            <w:shd w:val="clear" w:color="auto" w:fill="auto"/>
-            <w:noWrap/>
-            <w:vAlign w:val="center"/>
-          </w:tcPr>
-          <w:p>
-            <w:pPr>
-              <w:spacing w:after="0" w:line="240" w:lineRule="auto"/>
-              <w:jc w:val="center"/>
-              <w:rPr>
-                <w:rFonts w:eastAsia="Times New Roman" w:cs="Times New Roman"/>
-              </w:rPr>
-            </w:pPr>
-            <w:r>
-              <w:rPr>
-                <w:rFonts w:eastAsia="Times New Roman" w:cs="Times New Roman"/>
-              </w:rPr>
-              <w:t xml:space="preserve">Le programme doit permettre à l’utilisateur de </w:t>
-            </w:r>
-            <w:r>
-              <w:rPr>
-                <w:rFonts w:eastAsia="Times New Roman" w:cs="Times New Roman"/>
-              </w:rPr>
-              <w:t xml:space="preserve">jouer en </w:t>
-            </w:r>
-            <w:r>
-              <w:rPr>
-                <w:rFonts w:eastAsia="Times New Roman" w:cs="Times New Roman"/>
-              </w:rPr>
-              <w:t>réseau</w:t>
-            </w:r>
-            <w:r>
-              <w:rPr>
-                <w:rFonts w:eastAsia="Times New Roman" w:cs="Times New Roman"/>
-              </w:rPr>
-              <w:t xml:space="preserve"> (max 2 joueurs)</w:t>
-            </w:r>
-          </w:p>
-        </w:tc>
-      </w:tr>
-      <w:tr>
-        <w:trPr>
-          <w:trHeight w:val="300"/>
-          <w:jc w:val="right"/>
-        </w:trPr>
-        <w:tc>
-          <w:tcPr>
-            <w:tcW w:w="1760" w:type="dxa"/>
-            <w:shd w:val="clear" w:color="auto" w:fill="auto"/>
-            <w:noWrap/>
-            <w:vAlign w:val="center"/>
-          </w:tcPr>
-          <w:p>
-            <w:pPr>
-              <w:spacing w:after="0" w:line="240" w:lineRule="auto"/>
-              <w:jc w:val="center"/>
-              <w:rPr>
-                <w:rFonts w:eastAsia="Times New Roman" w:cs="Times New Roman"/>
-              </w:rPr>
-            </w:pPr>
-            <w:r>
-              <w:rPr>
-                <w:rFonts w:eastAsia="Times New Roman" w:cs="Times New Roman"/>
-              </w:rPr>
-              <w:t>BBX_021</w:t>
-            </w:r>
-          </w:p>
-        </w:tc>
-        <w:tc>
-          <w:tcPr>
-            <w:tcW w:w="7275" w:type="dxa"/>
-            <w:shd w:val="clear" w:color="auto" w:fill="auto"/>
-            <w:noWrap/>
-            <w:vAlign w:val="center"/>
-          </w:tcPr>
-          <w:p>
-            <w:pPr>
-              <w:spacing w:after="0" w:line="240" w:lineRule="auto"/>
-              <w:jc w:val="center"/>
-              <w:rPr>
-                <w:rFonts w:eastAsia="Times New Roman" w:cs="Times New Roman"/>
-              </w:rPr>
-            </w:pPr>
-            <w:r>
-              <w:rPr>
-                <w:rFonts w:eastAsia="Times New Roman" w:cs="Times New Roman"/>
-              </w:rPr>
-              <w:t xml:space="preserve">L’interface graphique doit permettre la représentation de la carte, des joueurs, </w:t>
-            </w:r>
-            <w:r>
-              <w:rPr>
-                <w:rFonts w:eastAsia="Times New Roman" w:cs="Times New Roman"/>
-              </w:rPr>
-              <w:t xml:space="preserve">des </w:t>
-            </w:r>
-            <w:r>
-              <w:rPr>
-                <w:rFonts w:eastAsia="Times New Roman" w:cs="Times New Roman"/>
-              </w:rPr>
-              <w:t xml:space="preserve">bombes, </w:t>
-            </w:r>
-            <w:r>
-              <w:rPr>
-                <w:rFonts w:eastAsia="Times New Roman" w:cs="Times New Roman"/>
-              </w:rPr>
-              <w:t xml:space="preserve">des </w:t>
-            </w:r>
-            <w:r>
-              <w:rPr>
-                <w:rFonts w:eastAsia="Times New Roman" w:cs="Times New Roman"/>
-              </w:rPr>
-              <w:t>mur</w:t>
-            </w:r>
-            <w:r>
-              <w:rPr>
-                <w:rFonts w:eastAsia="Times New Roman" w:cs="Times New Roman"/>
-              </w:rPr>
-              <w:t>s</w:t>
-            </w:r>
-            <w:r>
-              <w:rPr>
-                <w:rFonts w:eastAsia="Times New Roman" w:cs="Times New Roman"/>
-              </w:rPr>
-              <w:t xml:space="preserve"> et de leurs interactions</w:t>
-            </w:r>
-          </w:p>
-        </w:tc>
-      </w:tr>
-      <w:tr>
-        <w:trPr>
-          <w:trHeight w:val="300"/>
-          <w:jc w:val="right"/>
-        </w:trPr>
-        <w:tc>
-          <w:tcPr>
-            <w:tcW w:w="1760" w:type="dxa"/>
-            <w:shd w:val="clear" w:color="auto" w:fill="auto"/>
-            <w:noWrap/>
-            <w:vAlign w:val="center"/>
-          </w:tcPr>
-          <w:p>
-            <w:pPr>
-              <w:spacing w:after="0" w:line="240" w:lineRule="auto"/>
-              <w:jc w:val="center"/>
-              <w:rPr>
-                <w:rFonts w:eastAsia="Times New Roman" w:cs="Times New Roman"/>
-              </w:rPr>
-            </w:pPr>
-          </w:p>
-        </w:tc>
-        <w:tc>
-          <w:tcPr>
-            <w:tcW w:w="7275" w:type="dxa"/>
-            <w:shd w:val="clear" w:color="auto" w:fill="auto"/>
-            <w:noWrap/>
-            <w:vAlign w:val="center"/>
-          </w:tcPr>
-          <w:p>
-            <w:pPr>
-              <w:spacing w:after="0" w:line="240" w:lineRule="auto"/>
-              <w:jc w:val="center"/>
-              <w:rPr>
-                <w:rFonts w:eastAsia="Times New Roman" w:cs="Times New Roman"/>
-              </w:rPr>
-            </w:pPr>
-          </w:p>
-        </w:tc>
-      </w:tr>
-      <w:tr>
-        <w:trPr>
-          <w:trHeight w:val="300"/>
-          <w:jc w:val="right"/>
-        </w:trPr>
-        <w:tc>
-          <w:tcPr>
-            <w:tcW w:w="1760" w:type="dxa"/>
-            <w:shd w:val="clear" w:color="auto" w:fill="auto"/>
-            <w:noWrap/>
-            <w:vAlign w:val="center"/>
-          </w:tcPr>
-          <w:p>
-            <w:pPr>
-              <w:spacing w:after="0" w:line="240" w:lineRule="auto"/>
-              <w:jc w:val="center"/>
-              <w:rPr>
-                <w:rFonts w:eastAsia="Times New Roman" w:cs="Times New Roman"/>
-              </w:rPr>
-            </w:pPr>
-          </w:p>
-        </w:tc>
-        <w:tc>
-          <w:tcPr>
-            <w:tcW w:w="7275" w:type="dxa"/>
-            <w:shd w:val="clear" w:color="auto" w:fill="auto"/>
-            <w:noWrap/>
-            <w:vAlign w:val="center"/>
-          </w:tcPr>
-          <w:p>
-            <w:pPr>
-              <w:spacing w:after="0" w:line="240" w:lineRule="auto"/>
-              <w:jc w:val="center"/>
-              <w:rPr>
-                <w:rFonts w:eastAsia="Times New Roman" w:cs="Times New Roman"/>
-              </w:rPr>
-            </w:pPr>
-          </w:p>
-        </w:tc>
-      </w:tr>
-      <w:tr>
-        <w:trPr>
-          <w:trHeight w:val="300"/>
-          <w:jc w:val="right"/>
-        </w:trPr>
-        <w:tc>
-          <w:tcPr>
-            <w:tcW w:w="1760" w:type="dxa"/>
-            <w:shd w:val="clear" w:color="auto" w:fill="auto"/>
-            <w:noWrap/>
-            <w:vAlign w:val="center"/>
-          </w:tcPr>
-          <w:p>
-            <w:pPr>
-              <w:spacing w:after="0" w:line="240" w:lineRule="auto"/>
-              <w:jc w:val="center"/>
-              <w:rPr>
-                <w:rFonts w:eastAsia="Times New Roman" w:cs="Times New Roman"/>
-              </w:rPr>
-            </w:pPr>
-          </w:p>
-        </w:tc>
-        <w:tc>
-          <w:tcPr>
-            <w:tcW w:w="7275" w:type="dxa"/>
-            <w:shd w:val="clear" w:color="auto" w:fill="auto"/>
-            <w:noWrap/>
-            <w:vAlign w:val="center"/>
-          </w:tcPr>
-          <w:p>
-            <w:pPr>
-              <w:spacing w:after="0" w:line="240" w:lineRule="auto"/>
-              <w:jc w:val="center"/>
-              <w:rPr>
-                <w:rFonts w:eastAsia="Times New Roman" w:cs="Times New Roman"/>
-              </w:rPr>
-            </w:pPr>
-          </w:p>
-        </w:tc>
-      </w:tr>
-      <w:tr>
-        <w:trPr>
-          <w:trHeight w:val="300"/>
-          <w:jc w:val="right"/>
-        </w:trPr>
-        <w:tc>
-          <w:tcPr>
-            <w:tcW w:w="1760" w:type="dxa"/>
-            <w:shd w:val="clear" w:color="auto" w:fill="auto"/>
-            <w:noWrap/>
-            <w:vAlign w:val="center"/>
-          </w:tcPr>
-          <w:p>
-            <w:pPr>
-              <w:spacing w:after="0" w:line="240" w:lineRule="auto"/>
-              <w:jc w:val="center"/>
-              <w:rPr>
-                <w:rFonts w:eastAsia="Times New Roman" w:cs="Times New Roman"/>
-              </w:rPr>
-            </w:pPr>
-          </w:p>
-        </w:tc>
-        <w:tc>
-          <w:tcPr>
-            <w:tcW w:w="7275" w:type="dxa"/>
-            <w:shd w:val="clear" w:color="auto" w:fill="auto"/>
-            <w:noWrap/>
-            <w:vAlign w:val="center"/>
-          </w:tcPr>
-          <w:p>
-            <w:pPr>
-              <w:spacing w:after="0" w:line="240" w:lineRule="auto"/>
-              <w:jc w:val="center"/>
-              <w:rPr>
-                <w:rFonts w:eastAsia="Times New Roman" w:cs="Times New Roman"/>
-              </w:rPr>
-            </w:pPr>
-          </w:p>
-        </w:tc>
-      </w:tr>
-      <w:tr>
-        <w:trPr>
-          <w:trHeight w:val="300"/>
-          <w:jc w:val="right"/>
-        </w:trPr>
-        <w:tc>
-          <w:tcPr>
-            <w:tcW w:w="1760" w:type="dxa"/>
-            <w:shd w:val="clear" w:color="auto" w:fill="auto"/>
-            <w:noWrap/>
-            <w:vAlign w:val="center"/>
-          </w:tcPr>
-          <w:p>
-            <w:pPr>
-              <w:spacing w:after="0" w:line="240" w:lineRule="auto"/>
-              <w:jc w:val="center"/>
-              <w:rPr>
-                <w:rFonts w:eastAsia="Times New Roman" w:cs="Times New Roman"/>
-              </w:rPr>
-            </w:pPr>
-          </w:p>
-        </w:tc>
-        <w:tc>
-          <w:tcPr>
-            <w:tcW w:w="7275" w:type="dxa"/>
-            <w:shd w:val="clear" w:color="auto" w:fill="auto"/>
-            <w:noWrap/>
-            <w:vAlign w:val="center"/>
-          </w:tcPr>
-          <w:p>
-            <w:pPr>
-              <w:spacing w:after="0" w:line="240" w:lineRule="auto"/>
-              <w:jc w:val="center"/>
-              <w:rPr>
-                <w:rFonts w:eastAsia="Times New Roman" w:cs="Times New Roman"/>
-              </w:rPr>
-            </w:pPr>
-          </w:p>
-        </w:tc>
-      </w:tr>
-      <w:tr>
-        <w:trPr>
-          <w:trHeight w:val="300"/>
-          <w:jc w:val="right"/>
-        </w:trPr>
-        <w:tc>
-          <w:tcPr>
-            <w:tcW w:w="1760" w:type="dxa"/>
-            <w:shd w:val="clear" w:color="auto" w:fill="auto"/>
-            <w:noWrap/>
-            <w:vAlign w:val="center"/>
-          </w:tcPr>
-          <w:p>
-            <w:pPr>
-              <w:spacing w:after="0" w:line="240" w:lineRule="auto"/>
-              <w:jc w:val="center"/>
-              <w:rPr>
-                <w:rFonts w:eastAsia="Times New Roman" w:cs="Times New Roman"/>
-              </w:rPr>
-            </w:pPr>
-          </w:p>
-        </w:tc>
-        <w:tc>
-          <w:tcPr>
-            <w:tcW w:w="7275" w:type="dxa"/>
-            <w:shd w:val="clear" w:color="auto" w:fill="auto"/>
-            <w:noWrap/>
-            <w:vAlign w:val="center"/>
-          </w:tcPr>
-          <w:p>
-            <w:pPr>
-              <w:spacing w:after="0" w:line="240" w:lineRule="auto"/>
-              <w:jc w:val="center"/>
-              <w:rPr>
-                <w:rFonts w:eastAsia="Times New Roman" w:cs="Times New Roman"/>
-              </w:rPr>
-            </w:pPr>
-          </w:p>
-        </w:tc>
-      </w:tr>
-      <w:tr>
-        <w:trPr>
-          <w:trHeight w:val="300"/>
-          <w:jc w:val="right"/>
-        </w:trPr>
-        <w:tc>
-          <w:tcPr>
-            <w:tcW w:w="1760" w:type="dxa"/>
-            <w:shd w:val="clear" w:color="auto" w:fill="auto"/>
-            <w:noWrap/>
-            <w:vAlign w:val="center"/>
-          </w:tcPr>
-          <w:p>
-            <w:pPr>
-              <w:spacing w:after="0" w:line="240" w:lineRule="auto"/>
-              <w:jc w:val="center"/>
-              <w:rPr>
-                <w:rFonts w:eastAsia="Times New Roman" w:cs="Times New Roman"/>
-              </w:rPr>
-            </w:pPr>
-          </w:p>
-        </w:tc>
-        <w:tc>
-          <w:tcPr>
-            <w:tcW w:w="7275" w:type="dxa"/>
-            <w:shd w:val="clear" w:color="auto" w:fill="auto"/>
-            <w:noWrap/>
-            <w:vAlign w:val="center"/>
-          </w:tcPr>
-          <w:p>
-            <w:pPr>
-              <w:spacing w:after="0" w:line="240" w:lineRule="auto"/>
-              <w:jc w:val="center"/>
-              <w:rPr>
-                <w:rFonts w:eastAsia="Times New Roman" w:cs="Times New Roman"/>
-              </w:rPr>
-            </w:pPr>
-          </w:p>
-        </w:tc>
-      </w:tr>
-      <w:tr>
-        <w:trPr>
-          <w:trHeight w:val="300"/>
-          <w:jc w:val="right"/>
-        </w:trPr>
-        <w:tc>
-          <w:tcPr>
-            <w:tcW w:w="1760" w:type="dxa"/>
-            <w:shd w:val="clear" w:color="auto" w:fill="auto"/>
-            <w:noWrap/>
-            <w:vAlign w:val="center"/>
-          </w:tcPr>
-          <w:p>
-            <w:pPr>
-              <w:spacing w:after="0" w:line="240" w:lineRule="auto"/>
-              <w:jc w:val="center"/>
-              <w:rPr>
-                <w:rFonts w:eastAsia="Times New Roman" w:cs="Times New Roman"/>
-              </w:rPr>
-            </w:pPr>
-          </w:p>
-        </w:tc>
-        <w:tc>
-          <w:tcPr>
-            <w:tcW w:w="7275" w:type="dxa"/>
-            <w:shd w:val="clear" w:color="auto" w:fill="auto"/>
-            <w:noWrap/>
-            <w:vAlign w:val="center"/>
-          </w:tcPr>
-          <w:p>
-            <w:pPr>
-              <w:spacing w:after="0" w:line="240" w:lineRule="auto"/>
-              <w:jc w:val="center"/>
-              <w:rPr>
-                <w:rFonts w:eastAsia="Times New Roman" w:cs="Times New Roman"/>
-              </w:rPr>
-            </w:pPr>
-          </w:p>
-        </w:tc>
-      </w:tr>
-      <w:tr>
-        <w:trPr>
-          <w:trHeight w:val="300"/>
-          <w:jc w:val="right"/>
-        </w:trPr>
-        <w:tc>
-          <w:tcPr>
-            <w:tcW w:w="1760" w:type="dxa"/>
-            <w:shd w:val="clear" w:color="auto" w:fill="auto"/>
-            <w:noWrap/>
-            <w:vAlign w:val="center"/>
-          </w:tcPr>
-          <w:p>
-            <w:pPr>
-              <w:spacing w:after="0" w:line="240" w:lineRule="auto"/>
-              <w:jc w:val="center"/>
-              <w:rPr>
-                <w:rFonts w:eastAsia="Times New Roman" w:cs="Times New Roman"/>
-              </w:rPr>
-            </w:pPr>
-          </w:p>
-        </w:tc>
-        <w:tc>
-          <w:tcPr>
-            <w:tcW w:w="7275" w:type="dxa"/>
-            <w:shd w:val="clear" w:color="auto" w:fill="auto"/>
-            <w:noWrap/>
-            <w:vAlign w:val="center"/>
-          </w:tcPr>
-          <w:p>
-            <w:pPr>
-              <w:spacing w:after="0" w:line="240" w:lineRule="auto"/>
-              <w:jc w:val="center"/>
-              <w:rPr>
-                <w:rFonts w:eastAsia="Times New Roman" w:cs="Times New Roman"/>
-              </w:rPr>
-            </w:pPr>
-          </w:p>
-        </w:tc>
-      </w:tr>
-      <w:tr>
-        <w:trPr>
-          <w:trHeight w:val="300"/>
-          <w:jc w:val="right"/>
-        </w:trPr>
-        <w:tc>
-          <w:tcPr>
-            <w:tcW w:w="1760" w:type="dxa"/>
-            <w:shd w:val="clear" w:color="auto" w:fill="auto"/>
-            <w:noWrap/>
-            <w:vAlign w:val="center"/>
-          </w:tcPr>
-          <w:p>
-            <w:pPr>
-              <w:spacing w:after="0" w:line="240" w:lineRule="auto"/>
-              <w:jc w:val="center"/>
-              <w:rPr>
-                <w:rFonts w:eastAsia="Times New Roman" w:cs="Times New Roman"/>
-              </w:rPr>
-            </w:pPr>
-          </w:p>
-        </w:tc>
-        <w:tc>
-          <w:tcPr>
-            <w:tcW w:w="7275" w:type="dxa"/>
-            <w:shd w:val="clear" w:color="auto" w:fill="auto"/>
-            <w:noWrap/>
-            <w:vAlign w:val="center"/>
-          </w:tcPr>
-          <w:p>
-            <w:pPr>
-              <w:spacing w:after="0" w:line="240" w:lineRule="auto"/>
-              <w:jc w:val="center"/>
-              <w:rPr>
-                <w:rFonts w:eastAsia="Times New Roman" w:cs="Times New Roman"/>
-              </w:rPr>
-            </w:pPr>
-          </w:p>
-        </w:tc>
-      </w:tr>
-      <w:tr>
-        <w:trPr>
-          <w:trHeight w:val="300"/>
-          <w:jc w:val="right"/>
-        </w:trPr>
-        <w:tc>
-          <w:tcPr>
-            <w:tcW w:w="1760" w:type="dxa"/>
-            <w:shd w:val="clear" w:color="auto" w:fill="auto"/>
-            <w:noWrap/>
-            <w:vAlign w:val="center"/>
-          </w:tcPr>
-          <w:p>
-            <w:pPr>
-              <w:spacing w:after="0" w:line="240" w:lineRule="auto"/>
-              <w:jc w:val="center"/>
-              <w:rPr>
-                <w:rFonts w:eastAsia="Times New Roman" w:cs="Times New Roman"/>
-              </w:rPr>
-            </w:pPr>
-          </w:p>
-        </w:tc>
-        <w:tc>
-          <w:tcPr>
-            <w:tcW w:w="7275" w:type="dxa"/>
-            <w:shd w:val="clear" w:color="auto" w:fill="auto"/>
-            <w:noWrap/>
-            <w:vAlign w:val="center"/>
-          </w:tcPr>
-          <w:p>
-            <w:pPr>
-              <w:spacing w:after="0" w:line="240" w:lineRule="auto"/>
-              <w:jc w:val="center"/>
-              <w:rPr>
-                <w:rFonts w:eastAsia="Times New Roman" w:cs="Times New Roman"/>
-              </w:rPr>
-            </w:pPr>
-          </w:p>
-        </w:tc>
-      </w:tr>
-      <w:tr>
-        <w:trPr>
-          <w:trHeight w:val="300"/>
-          <w:jc w:val="right"/>
-        </w:trPr>
-        <w:tc>
-          <w:tcPr>
-            <w:tcW w:w="1760" w:type="dxa"/>
-            <w:shd w:val="clear" w:color="auto" w:fill="auto"/>
-            <w:noWrap/>
-            <w:vAlign w:val="center"/>
-          </w:tcPr>
-          <w:p>
-            <w:pPr>
-              <w:spacing w:after="0" w:line="240" w:lineRule="auto"/>
-              <w:jc w:val="center"/>
-              <w:rPr>
-                <w:rFonts w:eastAsia="Times New Roman" w:cs="Times New Roman"/>
-              </w:rPr>
-            </w:pPr>
-          </w:p>
-        </w:tc>
-        <w:tc>
-          <w:tcPr>
-            <w:tcW w:w="7275" w:type="dxa"/>
-            <w:shd w:val="clear" w:color="auto" w:fill="auto"/>
-            <w:noWrap/>
-            <w:vAlign w:val="center"/>
-          </w:tcPr>
-          <w:p>
-            <w:pPr>
-              <w:spacing w:after="0" w:line="240" w:lineRule="auto"/>
-              <w:jc w:val="center"/>
-              <w:rPr>
-                <w:rFonts w:eastAsia="Times New Roman" w:cs="Times New Roman"/>
-              </w:rPr>
-            </w:pPr>
-          </w:p>
-        </w:tc>
-      </w:tr>
-      <w:tr>
-        <w:trPr>
-          <w:trHeight w:val="300"/>
-          <w:jc w:val="right"/>
-        </w:trPr>
-        <w:tc>
-          <w:tcPr>
-            <w:tcW w:w="1760" w:type="dxa"/>
-            <w:shd w:val="clear" w:color="auto" w:fill="auto"/>
-            <w:noWrap/>
-            <w:vAlign w:val="center"/>
-          </w:tcPr>
-          <w:p>
-            <w:pPr>
-              <w:spacing w:after="0" w:line="240" w:lineRule="auto"/>
-              <w:jc w:val="center"/>
-              <w:rPr>
-                <w:rFonts w:eastAsia="Times New Roman" w:cs="Times New Roman"/>
-              </w:rPr>
-            </w:pPr>
-          </w:p>
-        </w:tc>
-        <w:tc>
-          <w:tcPr>
-            <w:tcW w:w="7275" w:type="dxa"/>
-            <w:shd w:val="clear" w:color="auto" w:fill="auto"/>
-            <w:noWrap/>
-            <w:vAlign w:val="center"/>
-          </w:tcPr>
-          <w:p>
-            <w:pPr>
-              <w:spacing w:after="0" w:line="240" w:lineRule="auto"/>
-              <w:jc w:val="center"/>
-              <w:rPr>
-                <w:rFonts w:eastAsia="Times New Roman" w:cs="Times New Roman"/>
-              </w:rPr>
-            </w:pPr>
-          </w:p>
-        </w:tc>
-      </w:tr>
-      <w:tr>
-        <w:trPr>
-          <w:trHeight w:val="300"/>
-          <w:jc w:val="right"/>
-        </w:trPr>
-        <w:tc>
-          <w:tcPr>
-            <w:tcW w:w="1760" w:type="dxa"/>
-            <w:shd w:val="clear" w:color="auto" w:fill="auto"/>
-            <w:noWrap/>
-            <w:vAlign w:val="center"/>
-          </w:tcPr>
-          <w:p>
-            <w:pPr>
-              <w:spacing w:after="0" w:line="240" w:lineRule="auto"/>
-              <w:jc w:val="center"/>
-              <w:rPr>
-                <w:rFonts w:eastAsia="Times New Roman" w:cs="Times New Roman"/>
-              </w:rPr>
-            </w:pPr>
-          </w:p>
-        </w:tc>
-        <w:tc>
-          <w:tcPr>
-            <w:tcW w:w="7275" w:type="dxa"/>
-            <w:shd w:val="clear" w:color="auto" w:fill="auto"/>
-            <w:noWrap/>
-            <w:vAlign w:val="center"/>
-          </w:tcPr>
-          <w:p>
-            <w:pPr>
-              <w:spacing w:after="0" w:line="240" w:lineRule="auto"/>
-              <w:jc w:val="center"/>
-              <w:rPr>
-                <w:rFonts w:eastAsia="Times New Roman" w:cs="Times New Roman"/>
-              </w:rPr>
-            </w:pPr>
-          </w:p>
-        </w:tc>
-      </w:tr>
-      <w:tr>
-        <w:trPr>
-          <w:trHeight w:val="300"/>
-          <w:jc w:val="right"/>
-        </w:trPr>
-        <w:tc>
-          <w:tcPr>
-            <w:tcW w:w="1760" w:type="dxa"/>
-            <w:shd w:val="clear" w:color="auto" w:fill="auto"/>
-            <w:noWrap/>
-            <w:vAlign w:val="center"/>
-          </w:tcPr>
-          <w:p>
-            <w:pPr>
-              <w:spacing w:after="0" w:line="240" w:lineRule="auto"/>
-              <w:jc w:val="center"/>
-              <w:rPr>
-                <w:rFonts w:eastAsia="Times New Roman" w:cs="Times New Roman"/>
-              </w:rPr>
-            </w:pPr>
-          </w:p>
-        </w:tc>
-        <w:tc>
-          <w:tcPr>
-            <w:tcW w:w="7275" w:type="dxa"/>
-            <w:shd w:val="clear" w:color="auto" w:fill="auto"/>
-            <w:noWrap/>
-            <w:vAlign w:val="center"/>
-          </w:tcPr>
-          <w:p>
-            <w:pPr>
-              <w:spacing w:after="0" w:line="240" w:lineRule="auto"/>
-              <w:jc w:val="center"/>
-              <w:rPr>
-                <w:rFonts w:eastAsia="Times New Roman" w:cs="Times New Roman"/>
-              </w:rPr>
-            </w:pPr>
-          </w:p>
-        </w:tc>
-      </w:tr>
-      <w:tr>
-        <w:trPr>
-          <w:trHeight w:val="300"/>
-          <w:jc w:val="right"/>
-        </w:trPr>
-        <w:tc>
-          <w:tcPr>
-            <w:tcW w:w="1760" w:type="dxa"/>
-            <w:shd w:val="clear" w:color="auto" w:fill="auto"/>
-            <w:noWrap/>
-            <w:vAlign w:val="center"/>
-          </w:tcPr>
-          <w:p>
-            <w:pPr>
-              <w:spacing w:after="0" w:line="240" w:lineRule="auto"/>
-              <w:jc w:val="center"/>
-              <w:rPr>
-                <w:rFonts w:eastAsia="Times New Roman" w:cs="Times New Roman"/>
-              </w:rPr>
-            </w:pPr>
-          </w:p>
-        </w:tc>
-        <w:tc>
-          <w:tcPr>
-            <w:tcW w:w="7275" w:type="dxa"/>
-            <w:shd w:val="clear" w:color="auto" w:fill="auto"/>
-            <w:noWrap/>
-            <w:vAlign w:val="center"/>
-          </w:tcPr>
-          <w:p>
-            <w:pPr>
-              <w:spacing w:after="0" w:line="240" w:lineRule="auto"/>
-              <w:jc w:val="center"/>
-              <w:rPr>
-                <w:rFonts w:eastAsia="Times New Roman" w:cs="Times New Roman"/>
-              </w:rPr>
-            </w:pPr>
-          </w:p>
-        </w:tc>
-      </w:tr>
-      <w:tr>
-        <w:trPr>
-          <w:trHeight w:val="300"/>
-          <w:jc w:val="right"/>
-        </w:trPr>
-        <w:tc>
-          <w:tcPr>
-            <w:tcW w:w="1760" w:type="dxa"/>
-            <w:shd w:val="clear" w:color="auto" w:fill="auto"/>
-            <w:noWrap/>
-            <w:vAlign w:val="center"/>
-          </w:tcPr>
-          <w:p>
-            <w:pPr>
-              <w:spacing w:after="0" w:line="240" w:lineRule="auto"/>
-              <w:jc w:val="center"/>
-              <w:rPr>
-                <w:rFonts w:eastAsia="Times New Roman" w:cs="Times New Roman"/>
-              </w:rPr>
-            </w:pPr>
-          </w:p>
-        </w:tc>
-        <w:tc>
-          <w:tcPr>
-            <w:tcW w:w="7275" w:type="dxa"/>
-            <w:shd w:val="clear" w:color="auto" w:fill="auto"/>
-            <w:noWrap/>
-            <w:vAlign w:val="center"/>
-          </w:tcPr>
-          <w:p>
-            <w:pPr>
-              <w:spacing w:after="0" w:line="240" w:lineRule="auto"/>
-              <w:jc w:val="center"/>
-              <w:rPr>
-                <w:rFonts w:eastAsia="Times New Roman" w:cs="Times New Roman"/>
-              </w:rPr>
-            </w:pPr>
-          </w:p>
-        </w:tc>
-      </w:tr>
-      <w:tr>
-        <w:trPr>
-          <w:trHeight w:val="300"/>
-          <w:jc w:val="right"/>
-        </w:trPr>
-        <w:tc>
-          <w:tcPr>
-            <w:tcW w:w="1760" w:type="dxa"/>
-            <w:shd w:val="clear" w:color="auto" w:fill="auto"/>
-            <w:noWrap/>
-            <w:vAlign w:val="center"/>
-          </w:tcPr>
-          <w:p>
-            <w:pPr>
-              <w:spacing w:after="0" w:line="240" w:lineRule="auto"/>
-              <w:jc w:val="center"/>
-              <w:rPr>
-                <w:rFonts w:eastAsia="Times New Roman" w:cs="Times New Roman"/>
-              </w:rPr>
-            </w:pPr>
-          </w:p>
-        </w:tc>
-        <w:tc>
-          <w:tcPr>
-            <w:tcW w:w="7275" w:type="dxa"/>
-            <w:shd w:val="clear" w:color="auto" w:fill="auto"/>
-            <w:noWrap/>
-            <w:vAlign w:val="center"/>
-          </w:tcPr>
-          <w:p>
-            <w:pPr>
-              <w:spacing w:after="0" w:line="240" w:lineRule="auto"/>
-              <w:jc w:val="center"/>
-              <w:rPr>
-                <w:rFonts w:eastAsia="Times New Roman" w:cs="Times New Roman"/>
-              </w:rPr>
-            </w:pPr>
-          </w:p>
-        </w:tc>
-      </w:tr>
-      <w:tr>
-        <w:trPr>
-          <w:trHeight w:val="300"/>
-          <w:jc w:val="right"/>
-        </w:trPr>
-        <w:tc>
-          <w:tcPr>
-            <w:tcW w:w="1760" w:type="dxa"/>
-            <w:shd w:val="clear" w:color="auto" w:fill="auto"/>
-            <w:noWrap/>
-            <w:vAlign w:val="center"/>
-          </w:tcPr>
-          <w:p>
-            <w:pPr>
-              <w:spacing w:after="0" w:line="240" w:lineRule="auto"/>
-              <w:jc w:val="center"/>
-              <w:rPr>
-                <w:rFonts w:eastAsia="Times New Roman" w:cs="Times New Roman"/>
-              </w:rPr>
-            </w:pPr>
-          </w:p>
-        </w:tc>
-        <w:tc>
-          <w:tcPr>
-            <w:tcW w:w="7275" w:type="dxa"/>
-            <w:shd w:val="clear" w:color="auto" w:fill="auto"/>
-            <w:noWrap/>
-            <w:vAlign w:val="center"/>
-          </w:tcPr>
-          <w:p>
-            <w:pPr>
-              <w:spacing w:after="0" w:line="240" w:lineRule="auto"/>
-              <w:jc w:val="center"/>
-              <w:rPr>
-                <w:rFonts w:eastAsia="Times New Roman" w:cs="Times New Roman"/>
-              </w:rPr>
-            </w:pPr>
-          </w:p>
-        </w:tc>
-      </w:tr>
-      <w:tr>
-        <w:trPr>
-          <w:trHeight w:val="300"/>
-          <w:jc w:val="right"/>
-        </w:trPr>
-        <w:tc>
-          <w:tcPr>
-            <w:tcW w:w="1760" w:type="dxa"/>
-            <w:shd w:val="clear" w:color="auto" w:fill="auto"/>
-            <w:noWrap/>
-            <w:vAlign w:val="center"/>
-          </w:tcPr>
-          <w:p>
-            <w:pPr>
-              <w:spacing w:after="0" w:line="240" w:lineRule="auto"/>
-              <w:jc w:val="center"/>
-              <w:rPr>
-                <w:rFonts w:eastAsia="Times New Roman" w:cs="Times New Roman"/>
-              </w:rPr>
-            </w:pPr>
           </w:p>
         </w:tc>
         <w:tc>
@@ -4183,42 +2733,6 @@
         </w:tc>
       </w:tr>
     </w:tbl>
-    <w:p>
-      <w:pPr>
-        <w:spacing w:after="0" w:line="240" w:lineRule="auto"/>
-        <w:jc w:val="both"/>
-        <w:rPr>
-          <w:rFonts w:ascii="Century Gothic" w:eastAsia="MS Mincho" w:hAnsi="Century Gothic" w:cs="Times New Roman"/>
-          <w:color w:val="auto"/>
-          <w:sz w:val="20"/>
-          <w:szCs w:val="24"/>
-        </w:rPr>
-      </w:pPr>
-    </w:p>
-    <w:p>
-      <w:pPr>
-        <w:spacing w:after="0" w:line="240" w:lineRule="auto"/>
-        <w:jc w:val="both"/>
-        <w:rPr>
-          <w:rFonts w:ascii="Century Gothic" w:eastAsia="MS Mincho" w:hAnsi="Century Gothic" w:cs="Times New Roman"/>
-          <w:color w:val="auto"/>
-          <w:sz w:val="20"/>
-          <w:szCs w:val="24"/>
-        </w:rPr>
-      </w:pPr>
-    </w:p>
-    <w:p>
-      <w:pPr>
-        <w:spacing w:after="0" w:line="240" w:lineRule="auto"/>
-        <w:jc w:val="both"/>
-        <w:rPr>
-          <w:rFonts w:ascii="Century Gothic" w:eastAsia="MS Mincho" w:hAnsi="Century Gothic" w:cs="Times New Roman"/>
-          <w:color w:val="auto"/>
-          <w:sz w:val="20"/>
-          <w:szCs w:val="24"/>
-        </w:rPr>
-      </w:pPr>
-    </w:p>
     <w:p>
       <w:pPr>
         <w:spacing w:after="0" w:line="240" w:lineRule="auto"/>
@@ -4390,19 +2904,13 @@
               <w:rPr>
                 <w:rFonts w:eastAsia="Times New Roman" w:cs="Times New Roman"/>
               </w:rPr>
-              <w:t>BBX_0</w:t>
-            </w:r>
-            <w:r>
-              <w:rPr>
-                <w:rFonts w:eastAsia="Times New Roman" w:cs="Times New Roman"/>
-              </w:rPr>
-              <w:t>5</w:t>
-            </w:r>
-            <w:r>
-              <w:rPr>
-                <w:rFonts w:eastAsia="Times New Roman" w:cs="Times New Roman"/>
-              </w:rPr>
-              <w:t>0</w:t>
+              <w:t>BBX_</w:t>
+            </w:r>
+            <w:r>
+              <w:rPr>
+                <w:rFonts w:eastAsia="Times New Roman" w:cs="Times New Roman"/>
+              </w:rPr>
+              <w:t>100</w:t>
             </w:r>
           </w:p>
         </w:tc>
@@ -4432,13 +2940,13 @@
               <w:rPr>
                 <w:rFonts w:eastAsia="Times New Roman" w:cs="Times New Roman"/>
               </w:rPr>
-              <w:t>Le programme doit afficher un message d’erreur dans le cas où la carte mal importé</w:t>
-            </w:r>
-            <w:r>
-              <w:rPr>
-                <w:rFonts w:eastAsia="Times New Roman" w:cs="Times New Roman"/>
-              </w:rPr>
-              <w:t>e (erreur format, lecture..)</w:t>
+              <w:t>Le programme doit afficher un message d’erreur dans le cas d’un problème réseau (joueur non détecté ou pas de connexion réseau)</w:t>
+            </w:r>
+            <w:r>
+              <w:rPr>
+                <w:rFonts w:eastAsia="Times New Roman" w:cs="Times New Roman"/>
+              </w:rPr>
+              <w:t> </w:t>
             </w:r>
           </w:p>
         </w:tc>
@@ -4480,13 +2988,13 @@
               <w:rPr>
                 <w:rFonts w:eastAsia="Times New Roman" w:cs="Times New Roman"/>
               </w:rPr>
-              <w:t>BBX_05</w:t>
-            </w:r>
-            <w:r>
-              <w:rPr>
-                <w:rFonts w:eastAsia="Times New Roman" w:cs="Times New Roman"/>
-              </w:rPr>
-              <w:t>1</w:t>
+              <w:t>BBX_</w:t>
+            </w:r>
+            <w:r>
+              <w:rPr>
+                <w:rFonts w:eastAsia="Times New Roman" w:cs="Times New Roman"/>
+              </w:rPr>
+              <w:t>110</w:t>
             </w:r>
           </w:p>
         </w:tc>
@@ -4554,6 +3062,18 @@
               </w:rPr>
               <w:t> </w:t>
             </w:r>
+            <w:r>
+              <w:rPr>
+                <w:rFonts w:eastAsia="Times New Roman" w:cs="Times New Roman"/>
+              </w:rPr>
+              <w:t>BBX_1</w:t>
+            </w:r>
+            <w:r>
+              <w:rPr>
+                <w:rFonts w:eastAsia="Times New Roman" w:cs="Times New Roman"/>
+              </w:rPr>
+              <w:t>20</w:t>
+            </w:r>
           </w:p>
         </w:tc>
         <w:tc>
@@ -4582,13 +3102,13 @@
               <w:rPr>
                 <w:rFonts w:eastAsia="Times New Roman" w:cs="Times New Roman"/>
               </w:rPr>
-              <w:t>Le programme doit afficher un message d’erreur dans le cas d’un problème réseau (joueur non détecté ou pas de connexion réseau)</w:t>
-            </w:r>
-            <w:r>
-              <w:rPr>
-                <w:rFonts w:eastAsia="Times New Roman" w:cs="Times New Roman"/>
-              </w:rPr>
-              <w:t> </w:t>
+              <w:t>Le programme doit afficher un message d’erreur dans le cas</w:t>
+            </w:r>
+            <w:r>
+              <w:rPr>
+                <w:rFonts w:eastAsia="Times New Roman" w:cs="Times New Roman"/>
+              </w:rPr>
+              <w:t xml:space="preserve"> d’un mauvais chargement d’une carte importé</w:t>
             </w:r>
           </w:p>
         </w:tc>
@@ -4650,136 +3170,10 @@
                 <w:rFonts w:eastAsia="Times New Roman" w:cs="Times New Roman"/>
               </w:rPr>
             </w:pPr>
-            <w:r>
-              <w:rPr>
-                <w:rFonts w:eastAsia="Times New Roman" w:cs="Times New Roman"/>
-              </w:rPr>
-              <w:t> </w:t>
-            </w:r>
           </w:p>
         </w:tc>
       </w:tr>
     </w:tbl>
-    <w:p>
-      <w:pPr>
-        <w:spacing w:after="0" w:line="240" w:lineRule="auto"/>
-        <w:jc w:val="both"/>
-        <w:rPr>
-          <w:rFonts w:ascii="Century Gothic" w:eastAsia="MS Mincho" w:hAnsi="Century Gothic" w:cs="Times New Roman"/>
-          <w:color w:val="auto"/>
-          <w:sz w:val="20"/>
-          <w:szCs w:val="24"/>
-        </w:rPr>
-      </w:pPr>
-    </w:p>
-    <w:p>
-      <w:pPr>
-        <w:spacing w:after="0" w:line="240" w:lineRule="auto"/>
-        <w:jc w:val="both"/>
-        <w:rPr>
-          <w:rFonts w:ascii="Century Gothic" w:eastAsia="MS Mincho" w:hAnsi="Century Gothic" w:cs="Times New Roman"/>
-          <w:color w:val="auto"/>
-          <w:sz w:val="20"/>
-          <w:szCs w:val="24"/>
-        </w:rPr>
-      </w:pPr>
-    </w:p>
-    <w:p>
-      <w:pPr>
-        <w:spacing w:after="0" w:line="240" w:lineRule="auto"/>
-        <w:jc w:val="both"/>
-        <w:rPr>
-          <w:rFonts w:ascii="Century Gothic" w:eastAsia="MS Mincho" w:hAnsi="Century Gothic" w:cs="Times New Roman"/>
-          <w:color w:val="auto"/>
-          <w:sz w:val="20"/>
-          <w:szCs w:val="24"/>
-        </w:rPr>
-      </w:pPr>
-    </w:p>
-    <w:p>
-      <w:pPr>
-        <w:spacing w:after="0" w:line="240" w:lineRule="auto"/>
-        <w:jc w:val="both"/>
-        <w:rPr>
-          <w:rFonts w:ascii="Century Gothic" w:eastAsia="MS Mincho" w:hAnsi="Century Gothic" w:cs="Times New Roman"/>
-          <w:color w:val="auto"/>
-          <w:sz w:val="20"/>
-          <w:szCs w:val="24"/>
-        </w:rPr>
-      </w:pPr>
-    </w:p>
-    <w:p>
-      <w:pPr>
-        <w:spacing w:after="0" w:line="240" w:lineRule="auto"/>
-        <w:jc w:val="both"/>
-        <w:rPr>
-          <w:rFonts w:ascii="Century Gothic" w:eastAsia="MS Mincho" w:hAnsi="Century Gothic" w:cs="Times New Roman"/>
-          <w:color w:val="auto"/>
-          <w:sz w:val="20"/>
-          <w:szCs w:val="24"/>
-        </w:rPr>
-      </w:pPr>
-    </w:p>
-    <w:p>
-      <w:pPr>
-        <w:spacing w:after="0" w:line="240" w:lineRule="auto"/>
-        <w:jc w:val="both"/>
-        <w:rPr>
-          <w:rFonts w:ascii="Century Gothic" w:eastAsia="MS Mincho" w:hAnsi="Century Gothic" w:cs="Times New Roman"/>
-          <w:color w:val="auto"/>
-          <w:sz w:val="20"/>
-          <w:szCs w:val="24"/>
-        </w:rPr>
-      </w:pPr>
-    </w:p>
-    <w:p>
-      <w:pPr>
-        <w:spacing w:after="0" w:line="240" w:lineRule="auto"/>
-        <w:jc w:val="both"/>
-        <w:rPr>
-          <w:rFonts w:ascii="Century Gothic" w:eastAsia="MS Mincho" w:hAnsi="Century Gothic" w:cs="Times New Roman"/>
-          <w:color w:val="auto"/>
-          <w:sz w:val="20"/>
-          <w:szCs w:val="24"/>
-        </w:rPr>
-      </w:pPr>
-    </w:p>
-    <w:p>
-      <w:pPr>
-        <w:spacing w:after="0" w:line="240" w:lineRule="auto"/>
-        <w:jc w:val="both"/>
-        <w:rPr>
-          <w:rFonts w:ascii="Century Gothic" w:eastAsia="MS Mincho" w:hAnsi="Century Gothic" w:cs="Times New Roman"/>
-          <w:color w:val="auto"/>
-          <w:sz w:val="20"/>
-          <w:szCs w:val="24"/>
-        </w:rPr>
-      </w:pPr>
-    </w:p>
-    <w:p>
-      <w:pPr>
-        <w:spacing w:after="0" w:line="240" w:lineRule="auto"/>
-        <w:jc w:val="both"/>
-        <w:rPr>
-          <w:rFonts w:ascii="Century Gothic" w:eastAsia="MS Mincho" w:hAnsi="Century Gothic" w:cs="Times New Roman"/>
-          <w:color w:val="auto"/>
-          <w:sz w:val="20"/>
-          <w:szCs w:val="24"/>
-        </w:rPr>
-      </w:pPr>
-    </w:p>
-    <w:p>
-      <w:pPr>
-        <w:spacing w:after="0" w:line="240" w:lineRule="auto"/>
-        <w:jc w:val="both"/>
-        <w:rPr>
-          <w:rFonts w:ascii="Century Gothic" w:eastAsia="MS Mincho" w:hAnsi="Century Gothic" w:cs="Times New Roman"/>
-          <w:color w:val="auto"/>
-          <w:sz w:val="20"/>
-          <w:szCs w:val="24"/>
-        </w:rPr>
-      </w:pPr>
-    </w:p>
     <w:p/>
     <w:p>
       <w:pPr>
@@ -4808,6 +3202,7 @@
           <w:szCs w:val="26"/>
           <w:lang w:eastAsia="en-US"/>
         </w:rPr>
+        <w:lastRenderedPageBreak/>
         <w:t>Exigences non fonctionnelles</w:t>
       </w:r>
       <w:bookmarkEnd w:id="3"/>
@@ -4955,7 +3350,7 @@
           </mc:Choice>
           <mc:Fallback>
             <w:pict>
-              <v:group w14:anchorId="60DD0C47" id="Group 8492" o:spid="_x0000_s1026" style="position:absolute;margin-left:.45pt;margin-top:4.25pt;width:237.5pt;height:611.3pt;z-index:251663360;mso-width-relative:margin;mso-height-relative:margin" coordsize="46551,78270" o:gfxdata="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">
+              <v:group w14:anchorId="0742248C" id="Group 8492" o:spid="_x0000_s1026" style="position:absolute;margin-left:.45pt;margin-top:4.25pt;width:237.5pt;height:611.3pt;z-index:251663360;mso-width-relative:margin;mso-height-relative:margin" coordsize="46551,78270" o:gfxdata="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">
                 <v:line id="Straight Connector 8493" o:spid="_x0000_s1027" style="position:absolute;visibility:visible;mso-wrap-style:square" from="0,0" to="0,78270" o:connectortype="straight" o:gfxdata="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" strokecolor="#2f5496 [2408]" strokeweight=".5pt">
                   <v:stroke joinstyle="miter"/>
                 </v:line>
@@ -5052,7 +3447,6 @@
               <w:rPr>
                 <w:rFonts w:eastAsia="Times New Roman" w:cs="Times New Roman"/>
               </w:rPr>
-              <w:lastRenderedPageBreak/>
               <w:t>Identification</w:t>
             </w:r>
           </w:p>
@@ -6606,9 +5000,10 @@
     <w:altName w:val="ＭＳ 明朝"/>
     <w:panose1 w:val="02020609040205080304"/>
     <w:charset w:val="80"/>
-    <w:family w:val="modern"/>
+    <w:family w:val="roman"/>
+    <w:notTrueType/>
     <w:pitch w:val="fixed"/>
-    <w:sig w:usb0="E00002FF" w:usb1="6AC7FDFB" w:usb2="08000012" w:usb3="00000000" w:csb0="0002009F" w:csb1="00000000"/>
+    <w:sig w:usb0="00000001" w:usb1="08070000" w:usb2="00000010" w:usb3="00000000" w:csb0="00020000" w:csb1="00000000"/>
   </w:font>
   <w:font w:name="Times New Roman">
     <w:panose1 w:val="02020603050405020304"/>
@@ -6664,8 +5059,9 @@
     <w:panose1 w:val="020B0609070205080204"/>
     <w:charset w:val="80"/>
     <w:family w:val="modern"/>
+    <w:notTrueType/>
     <w:pitch w:val="fixed"/>
-    <w:sig w:usb0="E00002FF" w:usb1="6AC7FDFB" w:usb2="08000012" w:usb3="00000000" w:csb0="0002009F" w:csb1="00000000"/>
+    <w:sig w:usb0="00000001" w:usb1="08070000" w:usb2="00000010" w:usb3="00000000" w:csb0="00020000" w:csb1="00000000"/>
   </w:font>
 </w:fonts>
 </file>
@@ -6685,6 +5081,7 @@
   </w:compat>
   <w:rsids>
     <w:rsidRoot w:val="008B60D2"/>
+    <w:rsid w:val="00005D2E"/>
     <w:rsid w:val="00102F4D"/>
     <w:rsid w:val="00107208"/>
     <w:rsid w:val="004949FE"/>

</xml_diff>